<commit_message>
Progress on results table
</commit_message>
<xml_diff>
--- a/products/ml-resource-time-report.docx
+++ b/products/ml-resource-time-report.docx
@@ -30,7 +30,7 @@
         <w:t xml:space="preserve">(</w:t>
       </w:r>
       <w:r>
-        <w:t xml:space="preserve"> 1 Mar 2023</w:t>
+        <w:t xml:space="preserve"> 2 Mar 2023</w:t>
       </w:r>
       <w:r>
         <w:t xml:space="preserve">)</w:t>
@@ -47,7 +47,7 @@
         <w:t xml:space="preserve">Generated using git revision: </w:t>
       </w:r>
       <w:r>
-        <w:t xml:space="preserve">88cd80b</w:t>
+        <w:t xml:space="preserve">e6c89e6</w:t>
       </w:r>
     </w:p>
     <w:p>

</xml_diff>

<commit_message>
Address TODOs prior to sharing results with co-authors (#19)
* Addressing TODOs

* Move text on endo to protocol deviations

* Use 2 d.p. given small data set and update table note

* Update generated files
</commit_message>
<xml_diff>
--- a/products/ml-resource-time-report.docx
+++ b/products/ml-resource-time-report.docx
@@ -47,7 +47,7 @@
         <w:t xml:space="preserve">Generated using git revision: </w:t>
       </w:r>
       <w:r>
-        <w:t xml:space="preserve">a4b3d5b</w:t>
+        <w:t xml:space="preserve">a291098</w:t>
       </w:r>
     </w:p>
     <w:p>
@@ -72,58 +72,118 @@
         <w:t/>
       </w:r>
       <w:r>
-        <w:t xml:space="preserve">Except as noted below, we analyzed the data as specified in the protocol using Stata 16 (StataCorp LLC, College </w:t>
+        <w:t xml:space="preserve">Except as noted, all statistical analyses were performed as specified in our protocol </w:t>
       </w:r>
       <w:r>
-        <w:t xml:space="preserve">Station, Texas, USA). Briefly, we analyzed resource use (person-hours) on the log scale </w:t>
+        <w:t xml:space="preserve">using Stata 16 (StataCorp LLC, College Station, Texas, USA). Briefly, we analyzed </w:t>
       </w:r>
       <w:r>
-        <w:t xml:space="preserve">using extended interval regression (eintreg) and used a likelihood-adjusted-censoring </w:t>
+        <w:t xml:space="preserve">resource use (person-hours) on the log scale using extended interval regression (eintreg) </w:t>
       </w:r>
       <w:r>
-        <w:t xml:space="preserve">inverse-probability-weighted regression adjustment model (LAC-IPWRA; stteffects) to estimate mean </w:t>
+        <w:t xml:space="preserve">and used a likelihood-adjusted-censoring inverse-probability-weighted regression </w:t>
       </w:r>
       <w:r>
-        <w:t xml:space="preserve">differences in time-to-completion. Ongoing reviews were right censored at the end of data collection </w:t>
+        <w:t xml:space="preserve">adjustment model (LAC-IPWRA; stteffects) to estimate mean differences in time-to-completion. </w:t>
       </w:r>
       <w:r>
-        <w:t xml:space="preserve">(31 January 2023) and all analyses accounted for this censoring. We had no reason to suspect informative </w:t>
+        <w:t xml:space="preserve">Ongoing reviews were right censored at the end of data collection (31 January 2023) and </w:t>
+      </w:r>
+      <w:r>
+        <w:t xml:space="preserve">all analyses accounted for this censoring. We had no reason to suspect informative </w:t>
       </w:r>
       <w:r>
         <w:t xml:space="preserve">(nonrandom) censoring, so did not model a censoring mechanism. Because we did not </w:t>
       </w:r>
       <w:r>
-        <w:t xml:space="preserve">randomize reviews to use recommended ML versus no ML (for example), we modelled ML use as an endogenously </w:t>
+        <w:t xml:space="preserve">randomize reviews to use recommended ML versus no ML (for example), we modelled ML use </w:t>
       </w:r>
       <w:r>
-        <w:t xml:space="preserve">assigned treatment predicted by field (healthcare or welfare) and pre-specification (existence </w:t>
+        <w:t xml:space="preserve">as an endogenously assigned treatment predicted by field (healthcare or welfare) and </w:t>
       </w:r>
       <w:r>
-        <w:t xml:space="preserve">of a protocol), as planned, in all analyses except that for the secondary analysis recommended versus </w:t>
+        <w:t xml:space="preserve">pre-specification (existence of a protocol), as planned, in all but one analysis (see </w:t>
       </w:r>
       <w:r>
-        <w:t xml:space="preserve">non-recommended ML use with respect to resource use. While there was some statistically significant evidence </w:t>
+        <w:t xml:space="preserve">Protocol Deviations). We re-expressed all estimates as ratios (relative resource use and </w:t>
       </w:r>
       <w:r>
-        <w:t xml:space="preserve">of endogeneity from the corresponding time-to-completion analysis and an exploratory logistic regression, the estimate of </w:t>
+        <w:t xml:space="preserve">relative time-to-completion) to aid generalization to other institutions. We present </w:t>
       </w:r>
       <w:r>
-        <w:t xml:space="preserve">relative resource use obtained using the planned model appeared to dramatically overestimate the </w:t>
+        <w:t xml:space="preserve">two-sided 95% confidence intervals and p-values where appropriate and use a </w:t>
       </w:r>
       <w:r>
-        <w:t xml:space="preserve">effect of recommended ML use. We therefore used a model for this analysis that did not account for </w:t>
+        <w:t xml:space="preserve">prespecified p &lt; 0.05 significance criterion throughout. We also present the </w:t>
       </w:r>
       <w:r>
-        <w:t xml:space="preserve">possible endogeneity. We re-expressed all estimates as ratios (relative resource use and relative </w:t>
+        <w:t xml:space="preserve">time-to-completion data using Kaplan-Meier estimates of survivor functions.</w:t>
+      </w:r>
+    </w:p>
+    <w:p>
+      <w:pPr>
+        <w:pStyle w:val="Heading1"/>
+      </w:pPr>
+      <w:r>
+        <w:t/>
       </w:r>
       <w:r>
-        <w:t xml:space="preserve">time-to-completion) to aid generalization to other institutions. We present two-sided 95% confidence </w:t>
+        <w:t xml:space="preserve"/>
       </w:r>
       <w:r>
-        <w:t xml:space="preserve">intervals and p-values where appropriate and use a prespecified p &lt; 0.05 significance criterion </w:t>
+        <w:t xml:space="preserve">Protocol Deviations</w:t>
+      </w:r>
+    </w:p>
+    <w:p>
+      <w:pPr>
+        <w:jc w:val="both"/>
+      </w:pPr>
+      <w:r>
+        <w:t/>
       </w:r>
       <w:r>
-        <w:t xml:space="preserve">throughout. We also present the time-to-completion data using Kaplan-Meier estimates of survivor functions.</w:t>
+        <w:t xml:space="preserve">We had planned to model ML use as an endogenously assigned treatment in all analyses. However, </w:t>
+      </w:r>
+      <w:r>
+        <w:t xml:space="preserve">we chose to deviate from protocol for the secondary analysis of recommended versus </w:t>
+      </w:r>
+      <w:r>
+        <w:t xml:space="preserve">non-recommended ML use for the outcome of resource use. While there was some statistically </w:t>
+      </w:r>
+      <w:r>
+        <w:t xml:space="preserve">significant evidence of endogeneity from the corresponding time-to-completion analysis and </w:t>
+      </w:r>
+      <w:r>
+        <w:t xml:space="preserve">an exploratory logistic regression, the estimate of relative resource use obtained using the </w:t>
+      </w:r>
+      <w:r>
+        <w:t xml:space="preserve">planned model appeared to dramatically overestimate the effect of recommended ML use. We </w:t>
+      </w:r>
+      <w:r>
+        <w:t xml:space="preserve">therefore used a model for this analysis that did not account for possible endogeneity.</w:t>
+      </w:r>
+    </w:p>
+    <w:p>
+      <w:pPr>
+        <w:jc w:val="both"/>
+      </w:pPr>
+      <w:r>
+        <w:t/>
+      </w:r>
+      <w:r>
+        <w:t xml:space="preserve">We updated the preprint version of the protocol during data extraction but before starting the </w:t>
+      </w:r>
+      <w:r>
+        <w:t xml:space="preserve">analysis or unblinding the statistician (CJR) to redefine the comparisons in terms of under- and </w:t>
+      </w:r>
+      <w:r>
+        <w:t xml:space="preserve">overuse of machine learning. However, only two reviews were judged to have </w:t>
+      </w:r>
+      <w:r>
+        <w:t xml:space="preserve">under- or overused machine learning, so it was not possible to perform the revised analyses. We </w:t>
+      </w:r>
+      <w:r>
+        <w:t xml:space="preserve">therefore performed and report the analyses as originally planned.</w:t>
       </w:r>
     </w:p>
     <w:p>
@@ -441,7 +501,7 @@
                 <w:rFonts w:ascii="Calibri (Body)" w:hAnsi="Calibri (Body)" w:eastAsia="Calibri (Body)" w:cs="Calibri (Body)"/>
                 <w:sz w:val="16"/>
               </w:rPr>
-              <w:t xml:space="preserve">0.10 (0.06 to 0.17)</w:t>
+              <w:t xml:space="preserve">0.1 (0.1 to 0.2)</w:t>
             </w:r>
           </w:p>
         </w:tc>
@@ -631,7 +691,7 @@
                 <w:rFonts w:ascii="Calibri (Body)" w:hAnsi="Calibri (Body)" w:eastAsia="Calibri (Body)" w:cs="Calibri (Body)"/>
                 <w:sz w:val="16"/>
               </w:rPr>
-              <w:t xml:space="preserve">1.49 (0.78 to 2.85)</w:t>
+              <w:t xml:space="preserve">1.5 (0.8 to 2.9)</w:t>
             </w:r>
           </w:p>
         </w:tc>
@@ -821,7 +881,7 @@
                 <w:rFonts w:ascii="Calibri (Body)" w:hAnsi="Calibri (Body)" w:eastAsia="Calibri (Body)" w:cs="Calibri (Body)"/>
                 <w:sz w:val="16"/>
               </w:rPr>
-              <w:t xml:space="preserve">0.08 (0.04 to 0.20)</w:t>
+              <w:t xml:space="preserve">0.1 (0.0 to 0.2)</w:t>
             </w:r>
           </w:p>
         </w:tc>
@@ -1098,7 +1158,7 @@
                 <w:rFonts w:ascii="Calibri (Body)" w:hAnsi="Calibri (Body)" w:eastAsia="Calibri (Body)" w:cs="Calibri (Body)"/>
                 <w:sz w:val="16"/>
               </w:rPr>
-              <w:t xml:space="preserve">1.10 (0.69 to 1.78)</w:t>
+              <w:t xml:space="preserve">1.1 (0.7 to 1.8)</w:t>
             </w:r>
           </w:p>
         </w:tc>
@@ -1288,7 +1348,7 @@
                 <w:rFonts w:ascii="Calibri (Body)" w:hAnsi="Calibri (Body)" w:eastAsia="Calibri (Body)" w:cs="Calibri (Body)"/>
                 <w:sz w:val="16"/>
               </w:rPr>
-              <w:t xml:space="preserve">0.89 (0.55 to 1.42)</w:t>
+              <w:t xml:space="preserve">0.9 (0.6 to 1.4)</w:t>
             </w:r>
           </w:p>
         </w:tc>
@@ -1478,7 +1538,7 @@
                 <w:rFonts w:ascii="Calibri (Body)" w:hAnsi="Calibri (Body)" w:eastAsia="Calibri (Body)" w:cs="Calibri (Body)"/>
                 <w:sz w:val="16"/>
               </w:rPr>
-              <w:t xml:space="preserve">1.10 (0.68 to 1.79)</w:t>
+              <w:t xml:space="preserve">1.1 (0.7 to 1.8)</w:t>
             </w:r>
           </w:p>
         </w:tc>
@@ -1611,7 +1671,7 @@
                 <w:rFonts w:ascii="Calibri (Body)" w:hAnsi="Calibri (Body)" w:eastAsia="Calibri (Body)" w:cs="Calibri (Body)"/>
                 <w:sz w:val="16"/>
               </w:rPr>
-              <w:t xml:space="preserve">¹Data are means of samples restricted to completed reviews and may underestimate resource use (person-hours) and time-to-completion (weeks) due to right-censoring of ongoing projects. ²Estimates are relative resource use and relative time-to-completion, account for right-censored outcomes and nonrandom endogenous treatment allocation, and are adjusted for planned meta-analysis.</w:t>
+              <w:t xml:space="preserve">¹Data are means of samples restricted to completed (uncensored) reviews. ²Estimates are relative resource use and relative time-to-completion, account for right-censored outcomes and, except for the recommended versus non-recommended ML use comparison for the outcome resource use, also account for nonrandom endogenous treatment allocation. All estimates are adjusted for planned meta-analysis.</w:t>
             </w:r>
           </w:p>
         </w:tc>
@@ -1794,69 +1854,7 @@
         <w:t xml:space="preserve"/>
       </w:r>
       <w:r>
-        <w:t xml:space="preserve">References</w:t>
-      </w:r>
-    </w:p>
-    <w:p>
-      <w:pPr>
-        <w:jc w:val="both"/>
-      </w:pPr>
-      <w:r>
-        <w:t/>
-      </w:r>
-      <w:r>
-        <w:t xml:space="preserve">TODO: Add references.</w:t>
-      </w:r>
-    </w:p>
-    <w:p>
-      <w:pPr>
-        <w:pStyle w:val="Heading1"/>
-      </w:pPr>
-      <w:r>
-        <w:t/>
-      </w:r>
-      <w:r>
-        <w:t xml:space="preserve"/>
-      </w:r>
-      <w:r>
-        <w:t xml:space="preserve">Appendix 1 — Protocol Deviations</w:t>
-      </w:r>
-    </w:p>
-    <w:p>
-      <w:pPr>
-        <w:jc w:val="both"/>
-      </w:pPr>
-      <w:r>
-        <w:t/>
-      </w:r>
-      <w:r>
-        <w:t xml:space="preserve">We updated the preprint version of the protocol during data extraction but before starting the </w:t>
-      </w:r>
-      <w:r>
-        <w:t xml:space="preserve">analysis or unblinding the statistician (CJR) to redefine the comparisons in terms of under- and </w:t>
-      </w:r>
-      <w:r>
-        <w:t xml:space="preserve">overuse of machine learning (TODO: Cite revision). However, only two reviews were judged to have </w:t>
-      </w:r>
-      <w:r>
-        <w:t xml:space="preserve">under- or overused machine learning, so it was not possible to perform the revised analyses. We </w:t>
-      </w:r>
-      <w:r>
-        <w:t xml:space="preserve">therefore performed and report the analyses as originally planned.</w:t>
-      </w:r>
-    </w:p>
-    <w:p>
-      <w:pPr>
-        <w:pStyle w:val="Heading1"/>
-      </w:pPr>
-      <w:r>
-        <w:t/>
-      </w:r>
-      <w:r>
-        <w:t xml:space="preserve"/>
-      </w:r>
-      <w:r>
-        <w:t xml:space="preserve">Appendix 2 — Full Regression Results</w:t>
+        <w:t xml:space="preserve">Appendix — Full Regression Results</w:t>
       </w:r>
     </w:p>
     <w:p>

</xml_diff>

<commit_message>
Redraft methods text to present information in a more logical order
</commit_message>
<xml_diff>
--- a/products/ml-resource-time-report.docx
+++ b/products/ml-resource-time-report.docx
@@ -30,7 +30,7 @@
         <w:t xml:space="preserve">(</w:t>
       </w:r>
       <w:r>
-        <w:t xml:space="preserve"> 7 Mar 2023</w:t>
+        <w:t xml:space="preserve"> 8 Mar 2023</w:t>
       </w:r>
       <w:r>
         <w:t xml:space="preserve">)</w:t>
@@ -47,7 +47,7 @@
         <w:t xml:space="preserve">Generated using git revision: </w:t>
       </w:r>
       <w:r>
-        <w:t xml:space="preserve">a291098</w:t>
+        <w:t xml:space="preserve">5eedeef</w:t>
       </w:r>
     </w:p>
     <w:p>
@@ -72,52 +72,67 @@
         <w:t/>
       </w:r>
       <w:r>
-        <w:t xml:space="preserve">Except as noted, all statistical analyses were performed as specified in our protocol </w:t>
+        <w:t xml:space="preserve">All statistical analyses were performed as specified in our </w:t>
       </w:r>
       <w:r>
-        <w:t xml:space="preserve">using Stata 16 (StataCorp LLC, College Station, Texas, USA). Briefly, we analyzed </w:t>
+        <w:t xml:space="preserve">protocol using Stata 16 (StataCorp LLC, College Station, Texas, USA), </w:t>
       </w:r>
       <w:r>
-        <w:t xml:space="preserve">resource use (person-hours) on the log scale using extended interval regression (eintreg) </w:t>
+        <w:t xml:space="preserve">except for one secondary analysis (see Protocol Deviations). The study is </w:t>
       </w:r>
       <w:r>
-        <w:t xml:space="preserve">and used a likelihood-adjusted-censoring inverse-probability-weighted regression </w:t>
+        <w:t xml:space="preserve">retrospective, and reviews were not randomized to use recommended ML versus </w:t>
       </w:r>
       <w:r>
-        <w:t xml:space="preserve">adjustment model (LAC-IPWRA; stteffects) to estimate mean differences in time-to-completion. </w:t>
+        <w:t xml:space="preserve">no ML (for example). We therefore modelled ML use as an endogenously assigned </w:t>
       </w:r>
       <w:r>
-        <w:t xml:space="preserve">Ongoing reviews were right censored at the end of data collection (31 January 2023) and </w:t>
+        <w:t xml:space="preserve">treatment predicted by field (healthcare or welfare) and pre-specification </w:t>
       </w:r>
       <w:r>
-        <w:t xml:space="preserve">all analyses accounted for this censoring. We had no reason to suspect informative </w:t>
+        <w:t xml:space="preserve">(existence of a protocol), as planned. Resource use was analyzed using </w:t>
       </w:r>
       <w:r>
-        <w:t xml:space="preserve">(nonrandom) censoring, so did not model a censoring mechanism. Because we did not </w:t>
+        <w:t xml:space="preserve">extended interval regression (Stata's eintreg command) and time-to-completion </w:t>
       </w:r>
       <w:r>
-        <w:t xml:space="preserve">randomize reviews to use recommended ML versus no ML (for example), we modelled ML use </w:t>
+        <w:t xml:space="preserve">was analyzed using a likelihood-adjusted-censoring inverse-probability-weighted </w:t>
       </w:r>
       <w:r>
-        <w:t xml:space="preserve">as an endogenously assigned treatment predicted by field (healthcare or welfare) and </w:t>
+        <w:t xml:space="preserve">regression adjustment model (LAC-IPWRA; Stata's stteffects command). Ongoing </w:t>
       </w:r>
       <w:r>
-        <w:t xml:space="preserve">pre-specification (existence of a protocol), as planned, in all but one analysis (see </w:t>
+        <w:t xml:space="preserve">reviews were right censored at the end of data collection (31 January 2023) </w:t>
       </w:r>
       <w:r>
-        <w:t xml:space="preserve">Protocol Deviations). We re-expressed all estimates as ratios (relative resource use and </w:t>
+        <w:t xml:space="preserve">and all analyses accounted for this censoring. We had no reason to suspect </w:t>
       </w:r>
       <w:r>
-        <w:t xml:space="preserve">relative time-to-completion) to aid generalization to other institutions. We present </w:t>
+        <w:t xml:space="preserve">informative (nonrandom) censoring, so did not model a censoring mechanism. </w:t>
       </w:r>
       <w:r>
-        <w:t xml:space="preserve">two-sided 95% confidence intervals and p-values where appropriate and use a </w:t>
+        <w:t xml:space="preserve">We re-expressed all estimates as ratios (relative resource use and relative </w:t>
       </w:r>
       <w:r>
-        <w:t xml:space="preserve">prespecified p &lt; 0.05 significance criterion throughout. We also present the </w:t>
+        <w:t xml:space="preserve">time-to-completion) to aid generalization to other institutions. We did this </w:t>
       </w:r>
       <w:r>
-        <w:t xml:space="preserve">time-to-completion data using Kaplan-Meier estimates of survivor functions.</w:t>
+        <w:t xml:space="preserve">by exponentiating differences in log resource use, and by computing ratios of </w:t>
+      </w:r>
+      <w:r>
+        <w:t xml:space="preserve">mean times-to-completion using the delta method. We present two-sided </w:t>
+      </w:r>
+      <w:r>
+        <w:t xml:space="preserve">95% confidence intervals and p-values where appropriate and use a </w:t>
+      </w:r>
+      <w:r>
+        <w:t xml:space="preserve">prespecified p &lt; 0.05 significance criterion throughout. We also </w:t>
+      </w:r>
+      <w:r>
+        <w:t xml:space="preserve">present the time-to-completion data using Kaplan-Meier estimates of survivor </w:t>
+      </w:r>
+      <w:r>
+        <w:t xml:space="preserve">functions.</w:t>
       </w:r>
     </w:p>
     <w:p>

</xml_diff>

<commit_message>
Redraft methods text to present information in a more logical order (#21)
</commit_message>
<xml_diff>
--- a/products/ml-resource-time-report.docx
+++ b/products/ml-resource-time-report.docx
@@ -30,7 +30,7 @@
         <w:t xml:space="preserve">(</w:t>
       </w:r>
       <w:r>
-        <w:t xml:space="preserve"> 7 Mar 2023</w:t>
+        <w:t xml:space="preserve"> 8 Mar 2023</w:t>
       </w:r>
       <w:r>
         <w:t xml:space="preserve">)</w:t>
@@ -47,7 +47,7 @@
         <w:t xml:space="preserve">Generated using git revision: </w:t>
       </w:r>
       <w:r>
-        <w:t xml:space="preserve">a291098</w:t>
+        <w:t xml:space="preserve">5eedeef</w:t>
       </w:r>
     </w:p>
     <w:p>
@@ -72,52 +72,67 @@
         <w:t/>
       </w:r>
       <w:r>
-        <w:t xml:space="preserve">Except as noted, all statistical analyses were performed as specified in our protocol </w:t>
+        <w:t xml:space="preserve">All statistical analyses were performed as specified in our </w:t>
       </w:r>
       <w:r>
-        <w:t xml:space="preserve">using Stata 16 (StataCorp LLC, College Station, Texas, USA). Briefly, we analyzed </w:t>
+        <w:t xml:space="preserve">protocol using Stata 16 (StataCorp LLC, College Station, Texas, USA), </w:t>
       </w:r>
       <w:r>
-        <w:t xml:space="preserve">resource use (person-hours) on the log scale using extended interval regression (eintreg) </w:t>
+        <w:t xml:space="preserve">except for one secondary analysis (see Protocol Deviations). The study is </w:t>
       </w:r>
       <w:r>
-        <w:t xml:space="preserve">and used a likelihood-adjusted-censoring inverse-probability-weighted regression </w:t>
+        <w:t xml:space="preserve">retrospective, and reviews were not randomized to use recommended ML versus </w:t>
       </w:r>
       <w:r>
-        <w:t xml:space="preserve">adjustment model (LAC-IPWRA; stteffects) to estimate mean differences in time-to-completion. </w:t>
+        <w:t xml:space="preserve">no ML (for example). We therefore modelled ML use as an endogenously assigned </w:t>
       </w:r>
       <w:r>
-        <w:t xml:space="preserve">Ongoing reviews were right censored at the end of data collection (31 January 2023) and </w:t>
+        <w:t xml:space="preserve">treatment predicted by field (healthcare or welfare) and pre-specification </w:t>
       </w:r>
       <w:r>
-        <w:t xml:space="preserve">all analyses accounted for this censoring. We had no reason to suspect informative </w:t>
+        <w:t xml:space="preserve">(existence of a protocol), as planned. Resource use was analyzed using </w:t>
       </w:r>
       <w:r>
-        <w:t xml:space="preserve">(nonrandom) censoring, so did not model a censoring mechanism. Because we did not </w:t>
+        <w:t xml:space="preserve">extended interval regression (Stata's eintreg command) and time-to-completion </w:t>
       </w:r>
       <w:r>
-        <w:t xml:space="preserve">randomize reviews to use recommended ML versus no ML (for example), we modelled ML use </w:t>
+        <w:t xml:space="preserve">was analyzed using a likelihood-adjusted-censoring inverse-probability-weighted </w:t>
       </w:r>
       <w:r>
-        <w:t xml:space="preserve">as an endogenously assigned treatment predicted by field (healthcare or welfare) and </w:t>
+        <w:t xml:space="preserve">regression adjustment model (LAC-IPWRA; Stata's stteffects command). Ongoing </w:t>
       </w:r>
       <w:r>
-        <w:t xml:space="preserve">pre-specification (existence of a protocol), as planned, in all but one analysis (see </w:t>
+        <w:t xml:space="preserve">reviews were right censored at the end of data collection (31 January 2023) </w:t>
       </w:r>
       <w:r>
-        <w:t xml:space="preserve">Protocol Deviations). We re-expressed all estimates as ratios (relative resource use and </w:t>
+        <w:t xml:space="preserve">and all analyses accounted for this censoring. We had no reason to suspect </w:t>
       </w:r>
       <w:r>
-        <w:t xml:space="preserve">relative time-to-completion) to aid generalization to other institutions. We present </w:t>
+        <w:t xml:space="preserve">informative (nonrandom) censoring, so did not model a censoring mechanism. </w:t>
       </w:r>
       <w:r>
-        <w:t xml:space="preserve">two-sided 95% confidence intervals and p-values where appropriate and use a </w:t>
+        <w:t xml:space="preserve">We re-expressed all estimates as ratios (relative resource use and relative </w:t>
       </w:r>
       <w:r>
-        <w:t xml:space="preserve">prespecified p &lt; 0.05 significance criterion throughout. We also present the </w:t>
+        <w:t xml:space="preserve">time-to-completion) to aid generalization to other institutions. We did this </w:t>
       </w:r>
       <w:r>
-        <w:t xml:space="preserve">time-to-completion data using Kaplan-Meier estimates of survivor functions.</w:t>
+        <w:t xml:space="preserve">by exponentiating differences in log resource use, and by computing ratios of </w:t>
+      </w:r>
+      <w:r>
+        <w:t xml:space="preserve">mean times-to-completion using the delta method. We present two-sided </w:t>
+      </w:r>
+      <w:r>
+        <w:t xml:space="preserve">95% confidence intervals and p-values where appropriate and use a </w:t>
+      </w:r>
+      <w:r>
+        <w:t xml:space="preserve">prespecified p &lt; 0.05 significance criterion throughout. We also </w:t>
+      </w:r>
+      <w:r>
+        <w:t xml:space="preserve">present the time-to-completion data using Kaplan-Meier estimates of survivor </w:t>
+      </w:r>
+      <w:r>
+        <w:t xml:space="preserve">functions.</w:t>
       </w:r>
     </w:p>
     <w:p>

</xml_diff>

<commit_message>
Fix review count error in results table (#22)
* Fix review count error in results table

The way that the number of reviews was being computed was subtly different for resource use and time-to-completion.

This closes #20

* Update generated files
</commit_message>
<xml_diff>
--- a/products/ml-resource-time-report.docx
+++ b/products/ml-resource-time-report.docx
@@ -1,6 +1,6 @@
 
 <file path=word/document.xml><?xml version="1.0" encoding="utf-8"?>
-<w:document xmlns:w="http://schemas.openxmlformats.org/wordprocessingml/2006/main" xmlns:r="http://schemas.openxmlformats.org/officeDocument/2006/relationships" xmlns:w15="http://schemas.microsoft.com/office/word/2012/wordml" xmlns:w14="http://schemas.microsoft.com/office/word/2010/wordml" xmlns:m="http://schemas.openxmlformats.org/officeDocument/2006/math" xmlns:wp="http://schemas.openxmlformats.org/drawingml/2006/wordprocessingDrawing" xmlns:a="http://schemas.openxmlformats.org/drawingml/2006/main" xmlns:wp14="http://schemas.microsoft.com/office/word/2010/wordprocessingDrawing" xmlns:mc="http://schemas.openxmlformats.org/markup-compatibility/2006" xmlns:sl="http://schemas.openxmlformats.org/schemaLibrary/2006/main" xmlns:wne="http://schemas.microsoft.com/office/word/2006/wordml" xmlns:c="http://schemas.openxmlformats.org/drawingml/2006/chart" xmlns:cdr="http://schemas.openxmlformats.org/drawingml/2006/chartDrawing" xmlns:c14="http://schemas.microsoft.com/office/drawing/2007/8/2/chart" xmlns:dgm="http://schemas.openxmlformats.org/drawingml/2006/diagram" xmlns:pic="http://schemas.openxmlformats.org/drawingml/2006/picture" xmlns:xdr="http://schemas.openxmlformats.org/drawingml/2006/spreadsheetDrawing" xmlns:dsp="http://schemas.microsoft.com/office/drawing/2008/diagram" xmlns:xvml="urn:schemas-microsoft-com:office:excel" xmlns:o="urn:schemas-microsoft-com:office:office" xmlns:v="urn:schemas-microsoft-com:vml" xmlns:w10="urn:schemas-microsoft-com:office:word" xmlns:pvml="urn:schemas-microsoft-com:office:powerpoint" xmlns:cppr="http://schemas.microsoft.com/office/2006/coverPageProps" xmlns:odx="http://opendope.org/xpaths" xmlns:odc="http://opendope.org/conditions" xmlns:odq="http://opendope.org/questions" xmlns:oda="http://opendope.org/answers" xmlns:odi="http://opendope.org/components" xmlns:odgm="http://opendope.org/SmartArt/DataHierarchy" xmlns:b="http://schemas.openxmlformats.org/officeDocument/2006/bibliography" xmlns:w16se="http://schemas.microsoft.com/office/word/2015/wordml/symex" xmlns:w16cid="http://schemas.microsoft.com/office/word/2016/wordml/cid" xmlns:wetp="http://schemas.microsoft.com/office/webextensions/taskpanes/2010/11" xmlns:we="http://schemas.microsoft.com/office/webextensions/webextension/2010/11" xmlns:comp="http://schemas.openxmlformats.org/drawingml/2006/compatibility" xmlns:lc="http://schemas.openxmlformats.org/drawingml/2006/lockedCanvas">
+<w:document xmlns:w="http://schemas.openxmlformats.org/wordprocessingml/2006/main" xmlns:w15="http://schemas.microsoft.com/office/word/2012/wordml" xmlns:r="http://schemas.openxmlformats.org/officeDocument/2006/relationships" xmlns:w14="http://schemas.microsoft.com/office/word/2010/wordml" xmlns:wp="http://schemas.openxmlformats.org/drawingml/2006/wordprocessingDrawing" xmlns:a="http://schemas.openxmlformats.org/drawingml/2006/main" xmlns:wp14="http://schemas.microsoft.com/office/word/2010/wordprocessingDrawing" xmlns:m="http://schemas.openxmlformats.org/officeDocument/2006/math" xmlns:mc="http://schemas.openxmlformats.org/markup-compatibility/2006" xmlns:sl="http://schemas.openxmlformats.org/schemaLibrary/2006/main" xmlns:wne="http://schemas.microsoft.com/office/word/2006/wordml" xmlns:c="http://schemas.openxmlformats.org/drawingml/2006/chart" xmlns:cdr="http://schemas.openxmlformats.org/drawingml/2006/chartDrawing" xmlns:c14="http://schemas.microsoft.com/office/drawing/2007/8/2/chart" xmlns:dgm="http://schemas.openxmlformats.org/drawingml/2006/diagram" xmlns:pic="http://schemas.openxmlformats.org/drawingml/2006/picture" xmlns:xdr="http://schemas.openxmlformats.org/drawingml/2006/spreadsheetDrawing" xmlns:dsp="http://schemas.microsoft.com/office/drawing/2008/diagram" xmlns:xvml="urn:schemas-microsoft-com:office:excel" xmlns:o="urn:schemas-microsoft-com:office:office" xmlns:v="urn:schemas-microsoft-com:vml" xmlns:w10="urn:schemas-microsoft-com:office:word" xmlns:pvml="urn:schemas-microsoft-com:office:powerpoint" xmlns:cppr="http://schemas.microsoft.com/office/2006/coverPageProps" xmlns:odx="http://opendope.org/xpaths" xmlns:odc="http://opendope.org/conditions" xmlns:odq="http://opendope.org/questions" xmlns:oda="http://opendope.org/answers" xmlns:odi="http://opendope.org/components" xmlns:odgm="http://opendope.org/SmartArt/DataHierarchy" xmlns:b="http://schemas.openxmlformats.org/officeDocument/2006/bibliography" xmlns:w16se="http://schemas.microsoft.com/office/word/2015/wordml/symex" xmlns:w16cid="http://schemas.microsoft.com/office/word/2016/wordml/cid" xmlns:wetp="http://schemas.microsoft.com/office/webextensions/taskpanes/2010/11" xmlns:we="http://schemas.microsoft.com/office/webextensions/webextension/2010/11" xmlns:comp="http://schemas.openxmlformats.org/drawingml/2006/compatibility" xmlns:lc="http://schemas.openxmlformats.org/drawingml/2006/lockedCanvas">
   <w:body>
     <w:p>
       <w:pPr>
@@ -30,7 +30,7 @@
         <w:t xml:space="preserve">(</w:t>
       </w:r>
       <w:r>
-        <w:t xml:space="preserve"> 8 Mar 2023</w:t>
+        <w:t xml:space="preserve"> 9 Mar 2023</w:t>
       </w:r>
       <w:r>
         <w:t xml:space="preserve">)</w:t>
@@ -47,7 +47,7 @@
         <w:t xml:space="preserve">Generated using git revision: </w:t>
       </w:r>
       <w:r>
-        <w:t xml:space="preserve">5eedeef</w:t>
+        <w:t xml:space="preserve">e17f93d</w:t>
       </w:r>
     </w:p>
     <w:p>
@@ -163,7 +163,7 @@
         <w:t xml:space="preserve">we chose to deviate from protocol for the secondary analysis of recommended versus </w:t>
       </w:r>
       <w:r>
-        <w:t xml:space="preserve">non-recommended ML use for the outcome of resource use. While there was some statistically </w:t>
+        <w:t xml:space="preserve">non-recommended ML use for the resource use outcome. While there was statistically </w:t>
       </w:r>
       <w:r>
         <w:t xml:space="preserve">significant evidence of endogeneity from the corresponding time-to-completion analysis and </w:t>
@@ -476,7 +476,7 @@
                 <w:rFonts w:ascii="Calibri (Body)" w:hAnsi="Calibri (Body)" w:eastAsia="Calibri (Body)" w:cs="Calibri (Body)"/>
                 <w:sz w:val="16"/>
               </w:rPr>
-              <w:t xml:space="preserve">19</w:t>
+              <w:t xml:space="preserve">21</w:t>
             </w:r>
           </w:p>
         </w:tc>
@@ -578,7 +578,7 @@
                 <w:rFonts w:ascii="Calibri (Body)" w:hAnsi="Calibri (Body)" w:eastAsia="Calibri (Body)" w:cs="Calibri (Body)"/>
                 <w:sz w:val="16"/>
               </w:rPr>
-              <w:t xml:space="preserve">11</w:t>
+              <w:t xml:space="preserve">12</w:t>
             </w:r>
           </w:p>
         </w:tc>
@@ -666,7 +666,7 @@
                 <w:rFonts w:ascii="Calibri (Body)" w:hAnsi="Calibri (Body)" w:eastAsia="Calibri (Body)" w:cs="Calibri (Body)"/>
                 <w:sz w:val="16"/>
               </w:rPr>
-              <w:t xml:space="preserve">19</w:t>
+              <w:t xml:space="preserve">21</w:t>
             </w:r>
           </w:p>
         </w:tc>
@@ -768,7 +768,7 @@
                 <w:rFonts w:ascii="Calibri (Body)" w:hAnsi="Calibri (Body)" w:eastAsia="Calibri (Body)" w:cs="Calibri (Body)"/>
                 <w:sz w:val="16"/>
               </w:rPr>
-              <w:t xml:space="preserve">5</w:t>
+              <w:t xml:space="preserve">6</w:t>
             </w:r>
           </w:p>
         </w:tc>
@@ -856,7 +856,7 @@
                 <w:rFonts w:ascii="Calibri (Body)" w:hAnsi="Calibri (Body)" w:eastAsia="Calibri (Body)" w:cs="Calibri (Body)"/>
                 <w:sz w:val="16"/>
               </w:rPr>
-              <w:t xml:space="preserve">24</w:t>
+              <w:t xml:space="preserve">27</w:t>
             </w:r>
           </w:p>
         </w:tc>
@@ -958,7 +958,7 @@
                 <w:rFonts w:ascii="Calibri (Body)" w:hAnsi="Calibri (Body)" w:eastAsia="Calibri (Body)" w:cs="Calibri (Body)"/>
                 <w:sz w:val="16"/>
               </w:rPr>
-              <w:t xml:space="preserve">11</w:t>
+              <w:t xml:space="preserve">12</w:t>
             </w:r>
           </w:p>
         </w:tc>
@@ -1133,7 +1133,7 @@
                 <w:rFonts w:ascii="Calibri (Body)" w:hAnsi="Calibri (Body)" w:eastAsia="Calibri (Body)" w:cs="Calibri (Body)"/>
                 <w:sz w:val="16"/>
               </w:rPr>
-              <w:t xml:space="preserve">19</w:t>
+              <w:t xml:space="preserve">21</w:t>
             </w:r>
           </w:p>
         </w:tc>
@@ -1323,7 +1323,7 @@
                 <w:rFonts w:ascii="Calibri (Body)" w:hAnsi="Calibri (Body)" w:eastAsia="Calibri (Body)" w:cs="Calibri (Body)"/>
                 <w:sz w:val="16"/>
               </w:rPr>
-              <w:t xml:space="preserve">19</w:t>
+              <w:t xml:space="preserve">21</w:t>
             </w:r>
           </w:p>
         </w:tc>
@@ -1425,7 +1425,7 @@
                 <w:rFonts w:ascii="Calibri (Body)" w:hAnsi="Calibri (Body)" w:eastAsia="Calibri (Body)" w:cs="Calibri (Body)"/>
                 <w:sz w:val="16"/>
               </w:rPr>
-              <w:t xml:space="preserve">5</w:t>
+              <w:t xml:space="preserve">6</w:t>
             </w:r>
           </w:p>
         </w:tc>
@@ -1513,7 +1513,7 @@
                 <w:rFonts w:ascii="Calibri (Body)" w:hAnsi="Calibri (Body)" w:eastAsia="Calibri (Body)" w:cs="Calibri (Body)"/>
                 <w:sz w:val="16"/>
               </w:rPr>
-              <w:t xml:space="preserve">24</w:t>
+              <w:t xml:space="preserve">27</w:t>
             </w:r>
           </w:p>
         </w:tc>
@@ -9862,7 +9862,7 @@
 </file>
 
 <file path=word/styles.xml><?xml version="1.0" encoding="utf-8"?>
-<w:styles xmlns:w="http://schemas.openxmlformats.org/wordprocessingml/2006/main" xmlns:r="http://schemas.openxmlformats.org/officeDocument/2006/relationships" xmlns:w15="http://schemas.microsoft.com/office/word/2012/wordml" xmlns:w14="http://schemas.microsoft.com/office/word/2010/wordml" xmlns:m="http://schemas.openxmlformats.org/officeDocument/2006/math" xmlns:wp="http://schemas.openxmlformats.org/drawingml/2006/wordprocessingDrawing" xmlns:a="http://schemas.openxmlformats.org/drawingml/2006/main" xmlns:wp14="http://schemas.microsoft.com/office/word/2010/wordprocessingDrawing" xmlns:mc="http://schemas.openxmlformats.org/markup-compatibility/2006" xmlns:sl="http://schemas.openxmlformats.org/schemaLibrary/2006/main" xmlns:wne="http://schemas.microsoft.com/office/word/2006/wordml" xmlns:c="http://schemas.openxmlformats.org/drawingml/2006/chart" xmlns:cdr="http://schemas.openxmlformats.org/drawingml/2006/chartDrawing" xmlns:c14="http://schemas.microsoft.com/office/drawing/2007/8/2/chart" xmlns:dgm="http://schemas.openxmlformats.org/drawingml/2006/diagram" xmlns:pic="http://schemas.openxmlformats.org/drawingml/2006/picture" xmlns:xdr="http://schemas.openxmlformats.org/drawingml/2006/spreadsheetDrawing" xmlns:dsp="http://schemas.microsoft.com/office/drawing/2008/diagram" xmlns:xvml="urn:schemas-microsoft-com:office:excel" xmlns:o="urn:schemas-microsoft-com:office:office" xmlns:v="urn:schemas-microsoft-com:vml" xmlns:w10="urn:schemas-microsoft-com:office:word" xmlns:pvml="urn:schemas-microsoft-com:office:powerpoint" xmlns:cppr="http://schemas.microsoft.com/office/2006/coverPageProps" xmlns:odx="http://opendope.org/xpaths" xmlns:odc="http://opendope.org/conditions" xmlns:odq="http://opendope.org/questions" xmlns:oda="http://opendope.org/answers" xmlns:odi="http://opendope.org/components" xmlns:odgm="http://opendope.org/SmartArt/DataHierarchy" xmlns:b="http://schemas.openxmlformats.org/officeDocument/2006/bibliography" xmlns:w16se="http://schemas.microsoft.com/office/word/2015/wordml/symex" xmlns:w16cid="http://schemas.microsoft.com/office/word/2016/wordml/cid" xmlns:wetp="http://schemas.microsoft.com/office/webextensions/taskpanes/2010/11" xmlns:we="http://schemas.microsoft.com/office/webextensions/webextension/2010/11" xmlns:comp="http://schemas.openxmlformats.org/drawingml/2006/compatibility" xmlns:lc="http://schemas.openxmlformats.org/drawingml/2006/lockedCanvas">
+<w:styles xmlns:w="http://schemas.openxmlformats.org/wordprocessingml/2006/main" xmlns:w15="http://schemas.microsoft.com/office/word/2012/wordml" xmlns:r="http://schemas.openxmlformats.org/officeDocument/2006/relationships" xmlns:w14="http://schemas.microsoft.com/office/word/2010/wordml" xmlns:wp="http://schemas.openxmlformats.org/drawingml/2006/wordprocessingDrawing" xmlns:a="http://schemas.openxmlformats.org/drawingml/2006/main" xmlns:wp14="http://schemas.microsoft.com/office/word/2010/wordprocessingDrawing" xmlns:m="http://schemas.openxmlformats.org/officeDocument/2006/math" xmlns:mc="http://schemas.openxmlformats.org/markup-compatibility/2006" xmlns:sl="http://schemas.openxmlformats.org/schemaLibrary/2006/main" xmlns:wne="http://schemas.microsoft.com/office/word/2006/wordml" xmlns:c="http://schemas.openxmlformats.org/drawingml/2006/chart" xmlns:cdr="http://schemas.openxmlformats.org/drawingml/2006/chartDrawing" xmlns:c14="http://schemas.microsoft.com/office/drawing/2007/8/2/chart" xmlns:dgm="http://schemas.openxmlformats.org/drawingml/2006/diagram" xmlns:pic="http://schemas.openxmlformats.org/drawingml/2006/picture" xmlns:xdr="http://schemas.openxmlformats.org/drawingml/2006/spreadsheetDrawing" xmlns:dsp="http://schemas.microsoft.com/office/drawing/2008/diagram" xmlns:xvml="urn:schemas-microsoft-com:office:excel" xmlns:o="urn:schemas-microsoft-com:office:office" xmlns:v="urn:schemas-microsoft-com:vml" xmlns:w10="urn:schemas-microsoft-com:office:word" xmlns:pvml="urn:schemas-microsoft-com:office:powerpoint" xmlns:cppr="http://schemas.microsoft.com/office/2006/coverPageProps" xmlns:odx="http://opendope.org/xpaths" xmlns:odc="http://opendope.org/conditions" xmlns:odq="http://opendope.org/questions" xmlns:oda="http://opendope.org/answers" xmlns:odi="http://opendope.org/components" xmlns:odgm="http://opendope.org/SmartArt/DataHierarchy" xmlns:b="http://schemas.openxmlformats.org/officeDocument/2006/bibliography" xmlns:w16se="http://schemas.microsoft.com/office/word/2015/wordml/symex" xmlns:w16cid="http://schemas.microsoft.com/office/word/2016/wordml/cid" xmlns:wetp="http://schemas.microsoft.com/office/webextensions/taskpanes/2010/11" xmlns:we="http://schemas.microsoft.com/office/webextensions/webextension/2010/11" xmlns:comp="http://schemas.openxmlformats.org/drawingml/2006/compatibility" xmlns:lc="http://schemas.openxmlformats.org/drawingml/2006/lockedCanvas">
   <w:docDefaults>
     <w:rPrDefault>
       <w:rPr>

</xml_diff>

<commit_message>
Report estimates to 2 dp in tables
</commit_message>
<xml_diff>
--- a/products/ml-resource-time-report.docx
+++ b/products/ml-resource-time-report.docx
@@ -1,6 +1,6 @@
 
 <file path=word/document.xml><?xml version="1.0" encoding="utf-8"?>
-<w:document xmlns:w="http://schemas.openxmlformats.org/wordprocessingml/2006/main" xmlns:m="http://schemas.openxmlformats.org/officeDocument/2006/math" xmlns:r="http://schemas.openxmlformats.org/officeDocument/2006/relationships" xmlns:w14="http://schemas.microsoft.com/office/word/2010/wordml" xmlns:wp="http://schemas.openxmlformats.org/drawingml/2006/wordprocessingDrawing" xmlns:a="http://schemas.openxmlformats.org/drawingml/2006/main" xmlns:wp14="http://schemas.microsoft.com/office/word/2010/wordprocessingDrawing" xmlns:w15="http://schemas.microsoft.com/office/word/2012/wordml" xmlns:mc="http://schemas.openxmlformats.org/markup-compatibility/2006" xmlns:sl="http://schemas.openxmlformats.org/schemaLibrary/2006/main" xmlns:wne="http://schemas.microsoft.com/office/word/2006/wordml" xmlns:c="http://schemas.openxmlformats.org/drawingml/2006/chart" xmlns:cdr="http://schemas.openxmlformats.org/drawingml/2006/chartDrawing" xmlns:c14="http://schemas.microsoft.com/office/drawing/2007/8/2/chart" xmlns:dgm="http://schemas.openxmlformats.org/drawingml/2006/diagram" xmlns:pic="http://schemas.openxmlformats.org/drawingml/2006/picture" xmlns:xdr="http://schemas.openxmlformats.org/drawingml/2006/spreadsheetDrawing" xmlns:dsp="http://schemas.microsoft.com/office/drawing/2008/diagram" xmlns:xvml="urn:schemas-microsoft-com:office:excel" xmlns:o="urn:schemas-microsoft-com:office:office" xmlns:v="urn:schemas-microsoft-com:vml" xmlns:w10="urn:schemas-microsoft-com:office:word" xmlns:pvml="urn:schemas-microsoft-com:office:powerpoint" xmlns:cppr="http://schemas.microsoft.com/office/2006/coverPageProps" xmlns:odx="http://opendope.org/xpaths" xmlns:odc="http://opendope.org/conditions" xmlns:odq="http://opendope.org/questions" xmlns:oda="http://opendope.org/answers" xmlns:odi="http://opendope.org/components" xmlns:odgm="http://opendope.org/SmartArt/DataHierarchy" xmlns:b="http://schemas.openxmlformats.org/officeDocument/2006/bibliography" xmlns:w16se="http://schemas.microsoft.com/office/word/2015/wordml/symex" xmlns:w16cid="http://schemas.microsoft.com/office/word/2016/wordml/cid" xmlns:wetp="http://schemas.microsoft.com/office/webextensions/taskpanes/2010/11" xmlns:we="http://schemas.microsoft.com/office/webextensions/webextension/2010/11" xmlns:comp="http://schemas.openxmlformats.org/drawingml/2006/compatibility" xmlns:lc="http://schemas.openxmlformats.org/drawingml/2006/lockedCanvas">
+<w:document xmlns:w="http://schemas.openxmlformats.org/wordprocessingml/2006/main" xmlns:r="http://schemas.openxmlformats.org/officeDocument/2006/relationships" xmlns:wp="http://schemas.openxmlformats.org/drawingml/2006/wordprocessingDrawing" xmlns:a="http://schemas.openxmlformats.org/drawingml/2006/main" xmlns:wp14="http://schemas.microsoft.com/office/word/2010/wordprocessingDrawing" xmlns:w15="http://schemas.microsoft.com/office/word/2012/wordml" xmlns:w14="http://schemas.microsoft.com/office/word/2010/wordml" xmlns:m="http://schemas.openxmlformats.org/officeDocument/2006/math" xmlns:mc="http://schemas.openxmlformats.org/markup-compatibility/2006" xmlns:a14="http://schemas.microsoft.com/office/drawing/2010/main" xmlns:sl="http://schemas.openxmlformats.org/schemaLibrary/2006/main" xmlns:wne="http://schemas.microsoft.com/office/word/2006/wordml" xmlns:c="http://schemas.openxmlformats.org/drawingml/2006/chart" xmlns:cdr="http://schemas.openxmlformats.org/drawingml/2006/chartDrawing" xmlns:c14="http://schemas.microsoft.com/office/drawing/2007/8/2/chart" xmlns:dgm="http://schemas.openxmlformats.org/drawingml/2006/diagram" xmlns:pic="http://schemas.openxmlformats.org/drawingml/2006/picture" xmlns:xdr="http://schemas.openxmlformats.org/drawingml/2006/spreadsheetDrawing" xmlns:dsp="http://schemas.microsoft.com/office/drawing/2008/diagram" xmlns:xvml="urn:schemas-microsoft-com:office:excel" xmlns:o="urn:schemas-microsoft-com:office:office" xmlns:v="urn:schemas-microsoft-com:vml" xmlns:w10="urn:schemas-microsoft-com:office:word" xmlns:pvml="urn:schemas-microsoft-com:office:powerpoint" xmlns:cppr="http://schemas.microsoft.com/office/2006/coverPageProps" xmlns:odx="http://opendope.org/xpaths" xmlns:odc="http://opendope.org/conditions" xmlns:odq="http://opendope.org/questions" xmlns:oda="http://opendope.org/answers" xmlns:odi="http://opendope.org/components" xmlns:odgm="http://opendope.org/SmartArt/DataHierarchy" xmlns:b="http://schemas.openxmlformats.org/officeDocument/2006/bibliography" xmlns:msink="http://schemas.microsoft.com/ink/2010/main" xmlns:cdr14="http://schemas.microsoft.com/office/drawing/2010/chartDrawing" xmlns:c15="http://schemas.microsoft.com/office/drawing/2012/chart" xmlns:cs="http://schemas.microsoft.com/office/drawing/2012/chartStyle" xmlns:ns38="http://www.w3.org/1998/Math/MathML" xmlns:ns39="http://www.w3.org/2003/InkML" xmlns:a13cmd="http://schemas.microsoft.com/office/drawing/2013/main/command" xmlns:cx="http://schemas.microsoft.com/office/drawing/2014/chartex" xmlns:c16="http://schemas.microsoft.com/office/drawing/2014/chart" xmlns:dgm1611="http://schemas.microsoft.com/office/drawing/2016/11/diagram" xmlns:c173="http://schemas.microsoft.com/office/drawing/2017/03/chart" xmlns:am3d="http://schemas.microsoft.com/office/drawing/2017/model3d" xmlns:an18="http://schemas.microsoft.com/office/drawing/2018/animation" xmlns:anam3d="http://schemas.microsoft.com/office/drawing/2018/animation/model3d" xmlns:iact="http://schemas.microsoft.com/office/powerpoint/2014/inkAction" xmlns:thm15="http://schemas.microsoft.com/office/thememl/2012/main" xmlns:wps="http://schemas.microsoft.com/office/word/2010/wordprocessingShape" xmlns:wpc="http://schemas.microsoft.com/office/word/2010/wordprocessingCanvas" xmlns:wpg="http://schemas.microsoft.com/office/word/2010/wordprocessingGroup" xmlns:w16se="http://schemas.microsoft.com/office/word/2015/wordml/symex" xmlns:w16cid="http://schemas.microsoft.com/office/word/2016/wordml/cid" xmlns:wetp="http://schemas.microsoft.com/office/webextensions/taskpanes/2010/11" xmlns:we="http://schemas.microsoft.com/office/webextensions/webextension/2010/11" xmlns:comp="http://schemas.openxmlformats.org/drawingml/2006/compatibility" xmlns:lc="http://schemas.openxmlformats.org/drawingml/2006/lockedCanvas" xmlns:dgm14="http://schemas.microsoft.com/office/drawing/2010/diagram" xmlns:a15="http://schemas.microsoft.com/office/drawing/2012/main" xmlns:pic14="http://schemas.microsoft.com/office/drawing/2010/picture" xmlns:c16ac="http://schemas.microsoft.com/office/drawing/2014/chart/ac" xmlns:a16="http://schemas.microsoft.com/office/drawing/2014/main" xmlns:a1611="http://schemas.microsoft.com/office/drawing/2016/11/main" xmlns:dgm1612="http://schemas.microsoft.com/office/drawing/2016/12/diagram" xmlns:a16svg="http://schemas.microsoft.com/office/drawing/2016/SVG/main" xmlns:adec="http://schemas.microsoft.com/office/drawing/2017/decorative" xmlns:a18hc="http://schemas.microsoft.com/office/drawing/2018/hyperlinkcolor" xmlns:wp15="http://schemas.microsoft.com/office/word/2012/wordprocessingDrawing">
   <w:body>
     <w:p>
       <w:pPr>
@@ -30,7 +30,7 @@
         <w:t xml:space="preserve">(</w:t>
       </w:r>
       <w:r>
-        <w:t xml:space="preserve"> 5 Jun 2023</w:t>
+        <w:t xml:space="preserve">13 Sep 2023</w:t>
       </w:r>
       <w:r>
         <w:t xml:space="preserve">)</w:t>
@@ -47,7 +47,7 @@
         <w:t xml:space="preserve">Generated using git revision: </w:t>
       </w:r>
       <w:r>
-        <w:t xml:space="preserve">fadede9</w:t>
+        <w:t xml:space="preserve">01409bf</w:t>
       </w:r>
     </w:p>
     <w:p>
@@ -3394,7 +3394,7 @@
                 <w:rFonts w:ascii="Calibri (Body)" w:hAnsi="Calibri (Body)" w:eastAsia="Calibri (Body)" w:cs="Calibri (Body)"/>
                 <w:sz w:val="16"/>
               </w:rPr>
-              <w:t xml:space="preserve">3.7 (0.4 to 37.9)</w:t>
+              <w:t xml:space="preserve">3.71 (0.36 to 37.95)</w:t>
             </w:r>
           </w:p>
         </w:tc>
@@ -3584,7 +3584,7 @@
                 <w:rFonts w:ascii="Calibri (Body)" w:hAnsi="Calibri (Body)" w:eastAsia="Calibri (Body)" w:cs="Calibri (Body)"/>
                 <w:sz w:val="16"/>
               </w:rPr>
-              <w:t xml:space="preserve">0.5 (0.0 to 10.7)</w:t>
+              <w:t xml:space="preserve">0.50 (0.02 to 10.74)</w:t>
             </w:r>
           </w:p>
         </w:tc>
@@ -3774,7 +3774,7 @@
                 <w:rFonts w:ascii="Calibri (Body)" w:hAnsi="Calibri (Body)" w:eastAsia="Calibri (Body)" w:cs="Calibri (Body)"/>
                 <w:sz w:val="16"/>
               </w:rPr>
-              <w:t xml:space="preserve">0.7 (0.2 to 1.9)</w:t>
+              <w:t xml:space="preserve">0.65 (0.22 to 1.93)</w:t>
             </w:r>
           </w:p>
         </w:tc>
@@ -4051,7 +4051,7 @@
                 <w:rFonts w:ascii="Calibri (Body)" w:hAnsi="Calibri (Body)" w:eastAsia="Calibri (Body)" w:cs="Calibri (Body)"/>
                 <w:sz w:val="16"/>
               </w:rPr>
-              <w:t xml:space="preserve">0.9 (0.5 to 1.6)</w:t>
+              <w:t xml:space="preserve">0.92 (0.53 to 1.58)</w:t>
             </w:r>
           </w:p>
         </w:tc>
@@ -4241,7 +4241,7 @@
                 <w:rFonts w:ascii="Calibri (Body)" w:hAnsi="Calibri (Body)" w:eastAsia="Calibri (Body)" w:cs="Calibri (Body)"/>
                 <w:sz w:val="16"/>
               </w:rPr>
-              <w:t xml:space="preserve">1.1 (0.7 to 1.9)</w:t>
+              <w:t xml:space="preserve">1.12 (0.67 to 1.89)</w:t>
             </w:r>
           </w:p>
         </w:tc>
@@ -4431,7 +4431,7 @@
                 <w:rFonts w:ascii="Calibri (Body)" w:hAnsi="Calibri (Body)" w:eastAsia="Calibri (Body)" w:cs="Calibri (Body)"/>
                 <w:sz w:val="16"/>
               </w:rPr>
-              <w:t xml:space="preserve">0.9 (0.6 to 1.5)</w:t>
+              <w:t xml:space="preserve">0.93 (0.58 to 1.51)</w:t>
             </w:r>
           </w:p>
         </w:tc>
@@ -4678,7 +4678,7 @@
       <w:r>
         <w:drawing>
           <wp:inline distT="0" distB="0" distL="0" distR="0">
-            <wp:extent cx="5943600" cy="4322979"/>
+            <wp:extent cx="5943600" cy="4322978"/>
             <wp:effectExtent l="0" t="0" r="0" b="0"/>
             <wp:docPr id="0" name="" descr=""/>
             <wp:cNvGraphicFramePr>
@@ -4700,7 +4700,7 @@
                   <pic:spPr>
                     <a:xfrm>
                       <a:off x="0" y="0"/>
-                      <a:ext cx="5943600" cy="4322979"/>
+                      <a:ext cx="5943600" cy="4322978"/>
                     </a:xfrm>
                     <a:prstGeom prst="rect">
                       <a:avLst/>
@@ -4730,7 +4730,7 @@
       <w:r>
         <w:drawing>
           <wp:inline distT="0" distB="0" distL="0" distR="0">
-            <wp:extent cx="5943600" cy="4322979"/>
+            <wp:extent cx="5943600" cy="4322978"/>
             <wp:effectExtent l="0" t="0" r="0" b="0"/>
             <wp:docPr id="2" name="" descr=""/>
             <wp:cNvGraphicFramePr>
@@ -4752,7 +4752,7 @@
                   <pic:spPr>
                     <a:xfrm>
                       <a:off x="0" y="0"/>
-                      <a:ext cx="5943600" cy="4322979"/>
+                      <a:ext cx="5943600" cy="4322978"/>
                     </a:xfrm>
                     <a:prstGeom prst="rect">
                       <a:avLst/>
@@ -4782,7 +4782,7 @@
       <w:r>
         <w:drawing>
           <wp:inline distT="0" distB="0" distL="0" distR="0">
-            <wp:extent cx="5943600" cy="4322979"/>
+            <wp:extent cx="5943600" cy="4322978"/>
             <wp:effectExtent l="0" t="0" r="0" b="0"/>
             <wp:docPr id="4" name="" descr=""/>
             <wp:cNvGraphicFramePr>
@@ -4804,7 +4804,7 @@
                   <pic:spPr>
                     <a:xfrm>
                       <a:off x="0" y="0"/>
-                      <a:ext cx="5943600" cy="4322979"/>
+                      <a:ext cx="5943600" cy="4322978"/>
                     </a:xfrm>
                     <a:prstGeom prst="rect">
                       <a:avLst/>
@@ -5018,25 +5018,25 @@
               <w:jc w:val="right"/>
             </w:pPr>
             <w:r>
-              <w:t xml:space="preserve">Coef.</w:t>
-            </w:r>
-          </w:p>
-        </w:tc>
-        <w:tc>
-          <w:tcPr>
-            <w:tcW w:w="1337" w:type="dxa"/>
-            <w:tcBorders>
-              <w:top w:val="single" w:color="000000"/>
-              <w:bottom w:val="single" w:color="000000"/>
-            </w:tcBorders>
-          </w:tcPr>
-          <w:p>
-            <w:pPr>
-              <w:spacing w:after="0"/>
-              <w:jc w:val="right"/>
-            </w:pPr>
-            <w:r>
-              <w:t xml:space="preserve">Std. Err.</w:t>
+              <w:t xml:space="preserve">Coefficient</w:t>
+            </w:r>
+          </w:p>
+        </w:tc>
+        <w:tc>
+          <w:tcPr>
+            <w:tcW w:w="1337" w:type="dxa"/>
+            <w:tcBorders>
+              <w:top w:val="single" w:color="000000"/>
+              <w:bottom w:val="single" w:color="000000"/>
+            </w:tcBorders>
+          </w:tcPr>
+          <w:p>
+            <w:pPr>
+              <w:spacing w:after="0"/>
+              <w:jc w:val="right"/>
+            </w:pPr>
+            <w:r>
+              <w:t xml:space="preserve">Std. err.</w:t>
             </w:r>
           </w:p>
         </w:tc>
@@ -5091,7 +5091,7 @@
               <w:jc w:val="right"/>
             </w:pPr>
             <w:r>
-              <w:t xml:space="preserve">[95% Conf. Interval]</w:t>
+              <w:t xml:space="preserve">[95% conf. interval]</w:t>
             </w:r>
           </w:p>
         </w:tc>
@@ -6677,24 +6677,24 @@
               <w:jc w:val="right"/>
             </w:pPr>
             <w:r>
-              <w:t xml:space="preserve">Coef.</w:t>
-            </w:r>
-          </w:p>
-        </w:tc>
-        <w:tc>
-          <w:tcPr>
-            <w:tcW w:w="1337" w:type="dxa"/>
-            <w:tcBorders>
-              <w:bottom w:val="single" w:color="000000"/>
-            </w:tcBorders>
-          </w:tcPr>
-          <w:p>
-            <w:pPr>
-              <w:spacing w:after="0"/>
-              <w:jc w:val="right"/>
-            </w:pPr>
-            <w:r>
-              <w:t xml:space="preserve">Std. Err.</w:t>
+              <w:t xml:space="preserve">Coefficient</w:t>
+            </w:r>
+          </w:p>
+        </w:tc>
+        <w:tc>
+          <w:tcPr>
+            <w:tcW w:w="1337" w:type="dxa"/>
+            <w:tcBorders>
+              <w:bottom w:val="single" w:color="000000"/>
+            </w:tcBorders>
+          </w:tcPr>
+          <w:p>
+            <w:pPr>
+              <w:spacing w:after="0"/>
+              <w:jc w:val="right"/>
+            </w:pPr>
+            <w:r>
+              <w:t xml:space="preserve">std. err.</w:t>
             </w:r>
           </w:p>
         </w:tc>
@@ -6746,7 +6746,7 @@
               <w:jc w:val="right"/>
             </w:pPr>
             <w:r>
-              <w:t xml:space="preserve">[95% Conf. Interval]</w:t>
+              <w:t xml:space="preserve">[95% conf. interval]</w:t>
             </w:r>
           </w:p>
         </w:tc>
@@ -7526,25 +7526,25 @@
               <w:jc w:val="right"/>
             </w:pPr>
             <w:r>
-              <w:t xml:space="preserve">Coef.</w:t>
-            </w:r>
-          </w:p>
-        </w:tc>
-        <w:tc>
-          <w:tcPr>
-            <w:tcW w:w="1337" w:type="dxa"/>
-            <w:tcBorders>
-              <w:top w:val="single" w:color="000000"/>
-              <w:bottom w:val="single" w:color="000000"/>
-            </w:tcBorders>
-          </w:tcPr>
-          <w:p>
-            <w:pPr>
-              <w:spacing w:after="0"/>
-              <w:jc w:val="right"/>
-            </w:pPr>
-            <w:r>
-              <w:t xml:space="preserve">Std. Err.</w:t>
+              <w:t xml:space="preserve">Coefficient</w:t>
+            </w:r>
+          </w:p>
+        </w:tc>
+        <w:tc>
+          <w:tcPr>
+            <w:tcW w:w="1337" w:type="dxa"/>
+            <w:tcBorders>
+              <w:top w:val="single" w:color="000000"/>
+              <w:bottom w:val="single" w:color="000000"/>
+            </w:tcBorders>
+          </w:tcPr>
+          <w:p>
+            <w:pPr>
+              <w:spacing w:after="0"/>
+              <w:jc w:val="right"/>
+            </w:pPr>
+            <w:r>
+              <w:t xml:space="preserve">Std. err.</w:t>
             </w:r>
           </w:p>
         </w:tc>
@@ -7599,7 +7599,7 @@
               <w:jc w:val="right"/>
             </w:pPr>
             <w:r>
-              <w:t xml:space="preserve">[95% Conf. Interval]</w:t>
+              <w:t xml:space="preserve">[95% conf. interval]</w:t>
             </w:r>
           </w:p>
         </w:tc>
@@ -9185,24 +9185,24 @@
               <w:jc w:val="right"/>
             </w:pPr>
             <w:r>
-              <w:t xml:space="preserve">Coef.</w:t>
-            </w:r>
-          </w:p>
-        </w:tc>
-        <w:tc>
-          <w:tcPr>
-            <w:tcW w:w="1337" w:type="dxa"/>
-            <w:tcBorders>
-              <w:bottom w:val="single" w:color="000000"/>
-            </w:tcBorders>
-          </w:tcPr>
-          <w:p>
-            <w:pPr>
-              <w:spacing w:after="0"/>
-              <w:jc w:val="right"/>
-            </w:pPr>
-            <w:r>
-              <w:t xml:space="preserve">Std. Err.</w:t>
+              <w:t xml:space="preserve">Coefficient</w:t>
+            </w:r>
+          </w:p>
+        </w:tc>
+        <w:tc>
+          <w:tcPr>
+            <w:tcW w:w="1337" w:type="dxa"/>
+            <w:tcBorders>
+              <w:bottom w:val="single" w:color="000000"/>
+            </w:tcBorders>
+          </w:tcPr>
+          <w:p>
+            <w:pPr>
+              <w:spacing w:after="0"/>
+              <w:jc w:val="right"/>
+            </w:pPr>
+            <w:r>
+              <w:t xml:space="preserve">std. err.</w:t>
             </w:r>
           </w:p>
         </w:tc>
@@ -9254,7 +9254,7 @@
               <w:jc w:val="right"/>
             </w:pPr>
             <w:r>
-              <w:t xml:space="preserve">[95% Conf. Interval]</w:t>
+              <w:t xml:space="preserve">[95% conf. interval]</w:t>
             </w:r>
           </w:p>
         </w:tc>
@@ -10034,25 +10034,25 @@
               <w:jc w:val="right"/>
             </w:pPr>
             <w:r>
-              <w:t xml:space="preserve">Coef.</w:t>
-            </w:r>
-          </w:p>
-        </w:tc>
-        <w:tc>
-          <w:tcPr>
-            <w:tcW w:w="1337" w:type="dxa"/>
-            <w:tcBorders>
-              <w:top w:val="single" w:color="000000"/>
-              <w:bottom w:val="single" w:color="000000"/>
-            </w:tcBorders>
-          </w:tcPr>
-          <w:p>
-            <w:pPr>
-              <w:spacing w:after="0"/>
-              <w:jc w:val="right"/>
-            </w:pPr>
-            <w:r>
-              <w:t xml:space="preserve">Std. Err.</w:t>
+              <w:t xml:space="preserve">Coefficient</w:t>
+            </w:r>
+          </w:p>
+        </w:tc>
+        <w:tc>
+          <w:tcPr>
+            <w:tcW w:w="1337" w:type="dxa"/>
+            <w:tcBorders>
+              <w:top w:val="single" w:color="000000"/>
+              <w:bottom w:val="single" w:color="000000"/>
+            </w:tcBorders>
+          </w:tcPr>
+          <w:p>
+            <w:pPr>
+              <w:spacing w:after="0"/>
+              <w:jc w:val="right"/>
+            </w:pPr>
+            <w:r>
+              <w:t xml:space="preserve">Std. err.</w:t>
             </w:r>
           </w:p>
         </w:tc>
@@ -10107,7 +10107,7 @@
               <w:jc w:val="right"/>
             </w:pPr>
             <w:r>
-              <w:t xml:space="preserve">[95% Conf. Interval]</w:t>
+              <w:t xml:space="preserve">[95% conf. interval]</w:t>
             </w:r>
           </w:p>
         </w:tc>
@@ -11693,24 +11693,24 @@
               <w:jc w:val="right"/>
             </w:pPr>
             <w:r>
-              <w:t xml:space="preserve">Coef.</w:t>
-            </w:r>
-          </w:p>
-        </w:tc>
-        <w:tc>
-          <w:tcPr>
-            <w:tcW w:w="1337" w:type="dxa"/>
-            <w:tcBorders>
-              <w:bottom w:val="single" w:color="000000"/>
-            </w:tcBorders>
-          </w:tcPr>
-          <w:p>
-            <w:pPr>
-              <w:spacing w:after="0"/>
-              <w:jc w:val="right"/>
-            </w:pPr>
-            <w:r>
-              <w:t xml:space="preserve">Std. Err.</w:t>
+              <w:t xml:space="preserve">Coefficient</w:t>
+            </w:r>
+          </w:p>
+        </w:tc>
+        <w:tc>
+          <w:tcPr>
+            <w:tcW w:w="1337" w:type="dxa"/>
+            <w:tcBorders>
+              <w:bottom w:val="single" w:color="000000"/>
+            </w:tcBorders>
+          </w:tcPr>
+          <w:p>
+            <w:pPr>
+              <w:spacing w:after="0"/>
+              <w:jc w:val="right"/>
+            </w:pPr>
+            <w:r>
+              <w:t xml:space="preserve">std. err.</w:t>
             </w:r>
           </w:p>
         </w:tc>
@@ -11762,7 +11762,7 @@
               <w:jc w:val="right"/>
             </w:pPr>
             <w:r>
-              <w:t xml:space="preserve">[95% Conf. Interval]</w:t>
+              <w:t xml:space="preserve">[95% conf. interval]</w:t>
             </w:r>
           </w:p>
         </w:tc>
@@ -12481,7 +12481,7 @@
 </file>
 
 <file path=word/styles.xml><?xml version="1.0" encoding="utf-8"?>
-<w:styles xmlns:w="http://schemas.openxmlformats.org/wordprocessingml/2006/main" xmlns:m="http://schemas.openxmlformats.org/officeDocument/2006/math" xmlns:r="http://schemas.openxmlformats.org/officeDocument/2006/relationships" xmlns:w14="http://schemas.microsoft.com/office/word/2010/wordml" xmlns:wp="http://schemas.openxmlformats.org/drawingml/2006/wordprocessingDrawing" xmlns:a="http://schemas.openxmlformats.org/drawingml/2006/main" xmlns:wp14="http://schemas.microsoft.com/office/word/2010/wordprocessingDrawing" xmlns:w15="http://schemas.microsoft.com/office/word/2012/wordml" xmlns:mc="http://schemas.openxmlformats.org/markup-compatibility/2006" xmlns:sl="http://schemas.openxmlformats.org/schemaLibrary/2006/main" xmlns:wne="http://schemas.microsoft.com/office/word/2006/wordml" xmlns:c="http://schemas.openxmlformats.org/drawingml/2006/chart" xmlns:cdr="http://schemas.openxmlformats.org/drawingml/2006/chartDrawing" xmlns:c14="http://schemas.microsoft.com/office/drawing/2007/8/2/chart" xmlns:dgm="http://schemas.openxmlformats.org/drawingml/2006/diagram" xmlns:pic="http://schemas.openxmlformats.org/drawingml/2006/picture" xmlns:xdr="http://schemas.openxmlformats.org/drawingml/2006/spreadsheetDrawing" xmlns:dsp="http://schemas.microsoft.com/office/drawing/2008/diagram" xmlns:xvml="urn:schemas-microsoft-com:office:excel" xmlns:o="urn:schemas-microsoft-com:office:office" xmlns:v="urn:schemas-microsoft-com:vml" xmlns:w10="urn:schemas-microsoft-com:office:word" xmlns:pvml="urn:schemas-microsoft-com:office:powerpoint" xmlns:cppr="http://schemas.microsoft.com/office/2006/coverPageProps" xmlns:odx="http://opendope.org/xpaths" xmlns:odc="http://opendope.org/conditions" xmlns:odq="http://opendope.org/questions" xmlns:oda="http://opendope.org/answers" xmlns:odi="http://opendope.org/components" xmlns:odgm="http://opendope.org/SmartArt/DataHierarchy" xmlns:b="http://schemas.openxmlformats.org/officeDocument/2006/bibliography" xmlns:w16se="http://schemas.microsoft.com/office/word/2015/wordml/symex" xmlns:w16cid="http://schemas.microsoft.com/office/word/2016/wordml/cid" xmlns:wetp="http://schemas.microsoft.com/office/webextensions/taskpanes/2010/11" xmlns:we="http://schemas.microsoft.com/office/webextensions/webextension/2010/11" xmlns:comp="http://schemas.openxmlformats.org/drawingml/2006/compatibility" xmlns:lc="http://schemas.openxmlformats.org/drawingml/2006/lockedCanvas">
+<w:styles xmlns:w="http://schemas.openxmlformats.org/wordprocessingml/2006/main" xmlns:r="http://schemas.openxmlformats.org/officeDocument/2006/relationships" xmlns:wp="http://schemas.openxmlformats.org/drawingml/2006/wordprocessingDrawing" xmlns:a="http://schemas.openxmlformats.org/drawingml/2006/main" xmlns:wp14="http://schemas.microsoft.com/office/word/2010/wordprocessingDrawing" xmlns:w15="http://schemas.microsoft.com/office/word/2012/wordml" xmlns:w14="http://schemas.microsoft.com/office/word/2010/wordml" xmlns:m="http://schemas.openxmlformats.org/officeDocument/2006/math" xmlns:mc="http://schemas.openxmlformats.org/markup-compatibility/2006" xmlns:a14="http://schemas.microsoft.com/office/drawing/2010/main" xmlns:sl="http://schemas.openxmlformats.org/schemaLibrary/2006/main" xmlns:wne="http://schemas.microsoft.com/office/word/2006/wordml" xmlns:c="http://schemas.openxmlformats.org/drawingml/2006/chart" xmlns:cdr="http://schemas.openxmlformats.org/drawingml/2006/chartDrawing" xmlns:c14="http://schemas.microsoft.com/office/drawing/2007/8/2/chart" xmlns:dgm="http://schemas.openxmlformats.org/drawingml/2006/diagram" xmlns:pic="http://schemas.openxmlformats.org/drawingml/2006/picture" xmlns:xdr="http://schemas.openxmlformats.org/drawingml/2006/spreadsheetDrawing" xmlns:dsp="http://schemas.microsoft.com/office/drawing/2008/diagram" xmlns:xvml="urn:schemas-microsoft-com:office:excel" xmlns:o="urn:schemas-microsoft-com:office:office" xmlns:v="urn:schemas-microsoft-com:vml" xmlns:w10="urn:schemas-microsoft-com:office:word" xmlns:pvml="urn:schemas-microsoft-com:office:powerpoint" xmlns:cppr="http://schemas.microsoft.com/office/2006/coverPageProps" xmlns:odx="http://opendope.org/xpaths" xmlns:odc="http://opendope.org/conditions" xmlns:odq="http://opendope.org/questions" xmlns:oda="http://opendope.org/answers" xmlns:odi="http://opendope.org/components" xmlns:odgm="http://opendope.org/SmartArt/DataHierarchy" xmlns:b="http://schemas.openxmlformats.org/officeDocument/2006/bibliography" xmlns:msink="http://schemas.microsoft.com/ink/2010/main" xmlns:cdr14="http://schemas.microsoft.com/office/drawing/2010/chartDrawing" xmlns:c15="http://schemas.microsoft.com/office/drawing/2012/chart" xmlns:cs="http://schemas.microsoft.com/office/drawing/2012/chartStyle" xmlns:ns38="http://www.w3.org/1998/Math/MathML" xmlns:ns39="http://www.w3.org/2003/InkML" xmlns:a13cmd="http://schemas.microsoft.com/office/drawing/2013/main/command" xmlns:cx="http://schemas.microsoft.com/office/drawing/2014/chartex" xmlns:c16="http://schemas.microsoft.com/office/drawing/2014/chart" xmlns:dgm1611="http://schemas.microsoft.com/office/drawing/2016/11/diagram" xmlns:c173="http://schemas.microsoft.com/office/drawing/2017/03/chart" xmlns:am3d="http://schemas.microsoft.com/office/drawing/2017/model3d" xmlns:an18="http://schemas.microsoft.com/office/drawing/2018/animation" xmlns:anam3d="http://schemas.microsoft.com/office/drawing/2018/animation/model3d" xmlns:iact="http://schemas.microsoft.com/office/powerpoint/2014/inkAction" xmlns:thm15="http://schemas.microsoft.com/office/thememl/2012/main" xmlns:wps="http://schemas.microsoft.com/office/word/2010/wordprocessingShape" xmlns:wpc="http://schemas.microsoft.com/office/word/2010/wordprocessingCanvas" xmlns:wpg="http://schemas.microsoft.com/office/word/2010/wordprocessingGroup" xmlns:w16se="http://schemas.microsoft.com/office/word/2015/wordml/symex" xmlns:w16cid="http://schemas.microsoft.com/office/word/2016/wordml/cid" xmlns:wetp="http://schemas.microsoft.com/office/webextensions/taskpanes/2010/11" xmlns:we="http://schemas.microsoft.com/office/webextensions/webextension/2010/11" xmlns:comp="http://schemas.openxmlformats.org/drawingml/2006/compatibility" xmlns:lc="http://schemas.openxmlformats.org/drawingml/2006/lockedCanvas" xmlns:dgm14="http://schemas.microsoft.com/office/drawing/2010/diagram" xmlns:a15="http://schemas.microsoft.com/office/drawing/2012/main" xmlns:pic14="http://schemas.microsoft.com/office/drawing/2010/picture" xmlns:c16ac="http://schemas.microsoft.com/office/drawing/2014/chart/ac" xmlns:a16="http://schemas.microsoft.com/office/drawing/2014/main" xmlns:a1611="http://schemas.microsoft.com/office/drawing/2016/11/main" xmlns:dgm1612="http://schemas.microsoft.com/office/drawing/2016/12/diagram" xmlns:a16svg="http://schemas.microsoft.com/office/drawing/2016/SVG/main" xmlns:adec="http://schemas.microsoft.com/office/drawing/2017/decorative" xmlns:a18hc="http://schemas.microsoft.com/office/drawing/2018/hyperlinkcolor" xmlns:wp15="http://schemas.microsoft.com/office/word/2012/wordprocessingDrawing">
   <w:docDefaults>
     <w:rPrDefault>
       <w:rPr>

</xml_diff>

<commit_message>
Update to Stata 18
</commit_message>
<xml_diff>
--- a/products/ml-resource-time-report.docx
+++ b/products/ml-resource-time-report.docx
@@ -1,6 +1,6 @@
 
 <file path=word/document.xml><?xml version="1.0" encoding="utf-8"?>
-<w:document xmlns:w="http://schemas.openxmlformats.org/wordprocessingml/2006/main" xmlns:r="http://schemas.openxmlformats.org/officeDocument/2006/relationships" xmlns:wp="http://schemas.openxmlformats.org/drawingml/2006/wordprocessingDrawing" xmlns:a="http://schemas.openxmlformats.org/drawingml/2006/main" xmlns:wp14="http://schemas.microsoft.com/office/word/2010/wordprocessingDrawing" xmlns:w15="http://schemas.microsoft.com/office/word/2012/wordml" xmlns:w14="http://schemas.microsoft.com/office/word/2010/wordml" xmlns:m="http://schemas.openxmlformats.org/officeDocument/2006/math" xmlns:mc="http://schemas.openxmlformats.org/markup-compatibility/2006" xmlns:a14="http://schemas.microsoft.com/office/drawing/2010/main" xmlns:sl="http://schemas.openxmlformats.org/schemaLibrary/2006/main" xmlns:wne="http://schemas.microsoft.com/office/word/2006/wordml" xmlns:c="http://schemas.openxmlformats.org/drawingml/2006/chart" xmlns:cdr="http://schemas.openxmlformats.org/drawingml/2006/chartDrawing" xmlns:c14="http://schemas.microsoft.com/office/drawing/2007/8/2/chart" xmlns:dgm="http://schemas.openxmlformats.org/drawingml/2006/diagram" xmlns:pic="http://schemas.openxmlformats.org/drawingml/2006/picture" xmlns:xdr="http://schemas.openxmlformats.org/drawingml/2006/spreadsheetDrawing" xmlns:dsp="http://schemas.microsoft.com/office/drawing/2008/diagram" xmlns:xvml="urn:schemas-microsoft-com:office:excel" xmlns:o="urn:schemas-microsoft-com:office:office" xmlns:v="urn:schemas-microsoft-com:vml" xmlns:w10="urn:schemas-microsoft-com:office:word" xmlns:pvml="urn:schemas-microsoft-com:office:powerpoint" xmlns:cppr="http://schemas.microsoft.com/office/2006/coverPageProps" xmlns:odx="http://opendope.org/xpaths" xmlns:odc="http://opendope.org/conditions" xmlns:odq="http://opendope.org/questions" xmlns:oda="http://opendope.org/answers" xmlns:odi="http://opendope.org/components" xmlns:odgm="http://opendope.org/SmartArt/DataHierarchy" xmlns:b="http://schemas.openxmlformats.org/officeDocument/2006/bibliography" xmlns:msink="http://schemas.microsoft.com/ink/2010/main" xmlns:cdr14="http://schemas.microsoft.com/office/drawing/2010/chartDrawing" xmlns:c15="http://schemas.microsoft.com/office/drawing/2012/chart" xmlns:cs="http://schemas.microsoft.com/office/drawing/2012/chartStyle" xmlns:ns38="http://www.w3.org/1998/Math/MathML" xmlns:ns39="http://www.w3.org/2003/InkML" xmlns:a13cmd="http://schemas.microsoft.com/office/drawing/2013/main/command" xmlns:cx="http://schemas.microsoft.com/office/drawing/2014/chartex" xmlns:c16="http://schemas.microsoft.com/office/drawing/2014/chart" xmlns:dgm1611="http://schemas.microsoft.com/office/drawing/2016/11/diagram" xmlns:c173="http://schemas.microsoft.com/office/drawing/2017/03/chart" xmlns:am3d="http://schemas.microsoft.com/office/drawing/2017/model3d" xmlns:an18="http://schemas.microsoft.com/office/drawing/2018/animation" xmlns:anam3d="http://schemas.microsoft.com/office/drawing/2018/animation/model3d" xmlns:iact="http://schemas.microsoft.com/office/powerpoint/2014/inkAction" xmlns:thm15="http://schemas.microsoft.com/office/thememl/2012/main" xmlns:wps="http://schemas.microsoft.com/office/word/2010/wordprocessingShape" xmlns:wpc="http://schemas.microsoft.com/office/word/2010/wordprocessingCanvas" xmlns:wpg="http://schemas.microsoft.com/office/word/2010/wordprocessingGroup" xmlns:w16se="http://schemas.microsoft.com/office/word/2015/wordml/symex" xmlns:w16cid="http://schemas.microsoft.com/office/word/2016/wordml/cid" xmlns:wetp="http://schemas.microsoft.com/office/webextensions/taskpanes/2010/11" xmlns:we="http://schemas.microsoft.com/office/webextensions/webextension/2010/11" xmlns:comp="http://schemas.openxmlformats.org/drawingml/2006/compatibility" xmlns:lc="http://schemas.openxmlformats.org/drawingml/2006/lockedCanvas" xmlns:dgm14="http://schemas.microsoft.com/office/drawing/2010/diagram" xmlns:a15="http://schemas.microsoft.com/office/drawing/2012/main" xmlns:pic14="http://schemas.microsoft.com/office/drawing/2010/picture" xmlns:c16ac="http://schemas.microsoft.com/office/drawing/2014/chart/ac" xmlns:a16="http://schemas.microsoft.com/office/drawing/2014/main" xmlns:a1611="http://schemas.microsoft.com/office/drawing/2016/11/main" xmlns:dgm1612="http://schemas.microsoft.com/office/drawing/2016/12/diagram" xmlns:a16svg="http://schemas.microsoft.com/office/drawing/2016/SVG/main" xmlns:adec="http://schemas.microsoft.com/office/drawing/2017/decorative" xmlns:a18hc="http://schemas.microsoft.com/office/drawing/2018/hyperlinkcolor" xmlns:wp15="http://schemas.microsoft.com/office/word/2012/wordprocessingDrawing">
+<w:document xmlns:w="http://schemas.openxmlformats.org/wordprocessingml/2006/main" xmlns:m="http://schemas.openxmlformats.org/officeDocument/2006/math" xmlns:w14="http://schemas.microsoft.com/office/word/2010/wordml" xmlns:r="http://schemas.openxmlformats.org/officeDocument/2006/relationships" xmlns:wp="http://schemas.openxmlformats.org/drawingml/2006/wordprocessingDrawing" xmlns:a="http://schemas.openxmlformats.org/drawingml/2006/main" xmlns:wp14="http://schemas.microsoft.com/office/word/2010/wordprocessingDrawing" xmlns:mc="http://schemas.openxmlformats.org/markup-compatibility/2006" xmlns:w15="http://schemas.microsoft.com/office/word/2012/wordml" xmlns:a14="http://schemas.microsoft.com/office/drawing/2010/main" xmlns:sl="http://schemas.openxmlformats.org/schemaLibrary/2006/main" xmlns:wne="http://schemas.microsoft.com/office/word/2006/wordml" xmlns:c="http://schemas.openxmlformats.org/drawingml/2006/chart" xmlns:cdr="http://schemas.openxmlformats.org/drawingml/2006/chartDrawing" xmlns:c14="http://schemas.microsoft.com/office/drawing/2007/8/2/chart" xmlns:dgm="http://schemas.openxmlformats.org/drawingml/2006/diagram" xmlns:pic="http://schemas.openxmlformats.org/drawingml/2006/picture" xmlns:xdr="http://schemas.openxmlformats.org/drawingml/2006/spreadsheetDrawing" xmlns:dsp="http://schemas.microsoft.com/office/drawing/2008/diagram" xmlns:xvml="urn:schemas-microsoft-com:office:excel" xmlns:o="urn:schemas-microsoft-com:office:office" xmlns:v="urn:schemas-microsoft-com:vml" xmlns:w10="urn:schemas-microsoft-com:office:word" xmlns:pvml="urn:schemas-microsoft-com:office:powerpoint" xmlns:cppr="http://schemas.microsoft.com/office/2006/coverPageProps" xmlns:odx="http://opendope.org/xpaths" xmlns:odc="http://opendope.org/conditions" xmlns:odq="http://opendope.org/questions" xmlns:oda="http://opendope.org/answers" xmlns:odi="http://opendope.org/components" xmlns:odgm="http://opendope.org/SmartArt/DataHierarchy" xmlns:b="http://schemas.openxmlformats.org/officeDocument/2006/bibliography" xmlns:msink="http://schemas.microsoft.com/ink/2010/main" xmlns:cdr14="http://schemas.microsoft.com/office/drawing/2010/chartDrawing" xmlns:c15="http://schemas.microsoft.com/office/drawing/2012/chart" xmlns:cs="http://schemas.microsoft.com/office/drawing/2012/chartStyle" xmlns:ns38="http://www.w3.org/1998/Math/MathML" xmlns:ns39="http://www.w3.org/2003/InkML" xmlns:a13cmd="http://schemas.microsoft.com/office/drawing/2013/main/command" xmlns:cx="http://schemas.microsoft.com/office/drawing/2014/chartex" xmlns:c16="http://schemas.microsoft.com/office/drawing/2014/chart" xmlns:dgm1611="http://schemas.microsoft.com/office/drawing/2016/11/diagram" xmlns:c173="http://schemas.microsoft.com/office/drawing/2017/03/chart" xmlns:am3d="http://schemas.microsoft.com/office/drawing/2017/model3d" xmlns:an18="http://schemas.microsoft.com/office/drawing/2018/animation" xmlns:anam3d="http://schemas.microsoft.com/office/drawing/2018/animation/model3d" xmlns:iact="http://schemas.microsoft.com/office/powerpoint/2014/inkAction" xmlns:thm15="http://schemas.microsoft.com/office/thememl/2012/main" xmlns:wps="http://schemas.microsoft.com/office/word/2010/wordprocessingShape" xmlns:wpc="http://schemas.microsoft.com/office/word/2010/wordprocessingCanvas" xmlns:wpg="http://schemas.microsoft.com/office/word/2010/wordprocessingGroup" xmlns:w16se="http://schemas.microsoft.com/office/word/2015/wordml/symex" xmlns:w16cid="http://schemas.microsoft.com/office/word/2016/wordml/cid" xmlns:wetp="http://schemas.microsoft.com/office/webextensions/taskpanes/2010/11" xmlns:we="http://schemas.microsoft.com/office/webextensions/webextension/2010/11" xmlns:comp="http://schemas.openxmlformats.org/drawingml/2006/compatibility" xmlns:lc="http://schemas.openxmlformats.org/drawingml/2006/lockedCanvas" xmlns:dgm14="http://schemas.microsoft.com/office/drawing/2010/diagram" xmlns:a15="http://schemas.microsoft.com/office/drawing/2012/main" xmlns:pic14="http://schemas.microsoft.com/office/drawing/2010/picture" xmlns:c16ac="http://schemas.microsoft.com/office/drawing/2014/chart/ac" xmlns:a16="http://schemas.microsoft.com/office/drawing/2014/main" xmlns:a1611="http://schemas.microsoft.com/office/drawing/2016/11/main" xmlns:dgm1612="http://schemas.microsoft.com/office/drawing/2016/12/diagram" xmlns:a16svg="http://schemas.microsoft.com/office/drawing/2016/SVG/main" xmlns:adec="http://schemas.microsoft.com/office/drawing/2017/decorative" xmlns:a18hc="http://schemas.microsoft.com/office/drawing/2018/hyperlinkcolor" xmlns:wp15="http://schemas.microsoft.com/office/word/2012/wordprocessingDrawing">
   <w:body>
     <w:p>
       <w:pPr>
@@ -47,7 +47,7 @@
         <w:t xml:space="preserve">Generated using git revision: </w:t>
       </w:r>
       <w:r>
-        <w:t xml:space="preserve">01409bf</w:t>
+        <w:t xml:space="preserve">ae418a8</w:t>
       </w:r>
     </w:p>
     <w:p>
@@ -12481,7 +12481,7 @@
 </file>
 
 <file path=word/styles.xml><?xml version="1.0" encoding="utf-8"?>
-<w:styles xmlns:w="http://schemas.openxmlformats.org/wordprocessingml/2006/main" xmlns:r="http://schemas.openxmlformats.org/officeDocument/2006/relationships" xmlns:wp="http://schemas.openxmlformats.org/drawingml/2006/wordprocessingDrawing" xmlns:a="http://schemas.openxmlformats.org/drawingml/2006/main" xmlns:wp14="http://schemas.microsoft.com/office/word/2010/wordprocessingDrawing" xmlns:w15="http://schemas.microsoft.com/office/word/2012/wordml" xmlns:w14="http://schemas.microsoft.com/office/word/2010/wordml" xmlns:m="http://schemas.openxmlformats.org/officeDocument/2006/math" xmlns:mc="http://schemas.openxmlformats.org/markup-compatibility/2006" xmlns:a14="http://schemas.microsoft.com/office/drawing/2010/main" xmlns:sl="http://schemas.openxmlformats.org/schemaLibrary/2006/main" xmlns:wne="http://schemas.microsoft.com/office/word/2006/wordml" xmlns:c="http://schemas.openxmlformats.org/drawingml/2006/chart" xmlns:cdr="http://schemas.openxmlformats.org/drawingml/2006/chartDrawing" xmlns:c14="http://schemas.microsoft.com/office/drawing/2007/8/2/chart" xmlns:dgm="http://schemas.openxmlformats.org/drawingml/2006/diagram" xmlns:pic="http://schemas.openxmlformats.org/drawingml/2006/picture" xmlns:xdr="http://schemas.openxmlformats.org/drawingml/2006/spreadsheetDrawing" xmlns:dsp="http://schemas.microsoft.com/office/drawing/2008/diagram" xmlns:xvml="urn:schemas-microsoft-com:office:excel" xmlns:o="urn:schemas-microsoft-com:office:office" xmlns:v="urn:schemas-microsoft-com:vml" xmlns:w10="urn:schemas-microsoft-com:office:word" xmlns:pvml="urn:schemas-microsoft-com:office:powerpoint" xmlns:cppr="http://schemas.microsoft.com/office/2006/coverPageProps" xmlns:odx="http://opendope.org/xpaths" xmlns:odc="http://opendope.org/conditions" xmlns:odq="http://opendope.org/questions" xmlns:oda="http://opendope.org/answers" xmlns:odi="http://opendope.org/components" xmlns:odgm="http://opendope.org/SmartArt/DataHierarchy" xmlns:b="http://schemas.openxmlformats.org/officeDocument/2006/bibliography" xmlns:msink="http://schemas.microsoft.com/ink/2010/main" xmlns:cdr14="http://schemas.microsoft.com/office/drawing/2010/chartDrawing" xmlns:c15="http://schemas.microsoft.com/office/drawing/2012/chart" xmlns:cs="http://schemas.microsoft.com/office/drawing/2012/chartStyle" xmlns:ns38="http://www.w3.org/1998/Math/MathML" xmlns:ns39="http://www.w3.org/2003/InkML" xmlns:a13cmd="http://schemas.microsoft.com/office/drawing/2013/main/command" xmlns:cx="http://schemas.microsoft.com/office/drawing/2014/chartex" xmlns:c16="http://schemas.microsoft.com/office/drawing/2014/chart" xmlns:dgm1611="http://schemas.microsoft.com/office/drawing/2016/11/diagram" xmlns:c173="http://schemas.microsoft.com/office/drawing/2017/03/chart" xmlns:am3d="http://schemas.microsoft.com/office/drawing/2017/model3d" xmlns:an18="http://schemas.microsoft.com/office/drawing/2018/animation" xmlns:anam3d="http://schemas.microsoft.com/office/drawing/2018/animation/model3d" xmlns:iact="http://schemas.microsoft.com/office/powerpoint/2014/inkAction" xmlns:thm15="http://schemas.microsoft.com/office/thememl/2012/main" xmlns:wps="http://schemas.microsoft.com/office/word/2010/wordprocessingShape" xmlns:wpc="http://schemas.microsoft.com/office/word/2010/wordprocessingCanvas" xmlns:wpg="http://schemas.microsoft.com/office/word/2010/wordprocessingGroup" xmlns:w16se="http://schemas.microsoft.com/office/word/2015/wordml/symex" xmlns:w16cid="http://schemas.microsoft.com/office/word/2016/wordml/cid" xmlns:wetp="http://schemas.microsoft.com/office/webextensions/taskpanes/2010/11" xmlns:we="http://schemas.microsoft.com/office/webextensions/webextension/2010/11" xmlns:comp="http://schemas.openxmlformats.org/drawingml/2006/compatibility" xmlns:lc="http://schemas.openxmlformats.org/drawingml/2006/lockedCanvas" xmlns:dgm14="http://schemas.microsoft.com/office/drawing/2010/diagram" xmlns:a15="http://schemas.microsoft.com/office/drawing/2012/main" xmlns:pic14="http://schemas.microsoft.com/office/drawing/2010/picture" xmlns:c16ac="http://schemas.microsoft.com/office/drawing/2014/chart/ac" xmlns:a16="http://schemas.microsoft.com/office/drawing/2014/main" xmlns:a1611="http://schemas.microsoft.com/office/drawing/2016/11/main" xmlns:dgm1612="http://schemas.microsoft.com/office/drawing/2016/12/diagram" xmlns:a16svg="http://schemas.microsoft.com/office/drawing/2016/SVG/main" xmlns:adec="http://schemas.microsoft.com/office/drawing/2017/decorative" xmlns:a18hc="http://schemas.microsoft.com/office/drawing/2018/hyperlinkcolor" xmlns:wp15="http://schemas.microsoft.com/office/word/2012/wordprocessingDrawing">
+<w:styles xmlns:w="http://schemas.openxmlformats.org/wordprocessingml/2006/main" xmlns:m="http://schemas.openxmlformats.org/officeDocument/2006/math" xmlns:w14="http://schemas.microsoft.com/office/word/2010/wordml" xmlns:r="http://schemas.openxmlformats.org/officeDocument/2006/relationships" xmlns:wp="http://schemas.openxmlformats.org/drawingml/2006/wordprocessingDrawing" xmlns:a="http://schemas.openxmlformats.org/drawingml/2006/main" xmlns:wp14="http://schemas.microsoft.com/office/word/2010/wordprocessingDrawing" xmlns:mc="http://schemas.openxmlformats.org/markup-compatibility/2006" xmlns:w15="http://schemas.microsoft.com/office/word/2012/wordml" xmlns:a14="http://schemas.microsoft.com/office/drawing/2010/main" xmlns:sl="http://schemas.openxmlformats.org/schemaLibrary/2006/main" xmlns:wne="http://schemas.microsoft.com/office/word/2006/wordml" xmlns:c="http://schemas.openxmlformats.org/drawingml/2006/chart" xmlns:cdr="http://schemas.openxmlformats.org/drawingml/2006/chartDrawing" xmlns:c14="http://schemas.microsoft.com/office/drawing/2007/8/2/chart" xmlns:dgm="http://schemas.openxmlformats.org/drawingml/2006/diagram" xmlns:pic="http://schemas.openxmlformats.org/drawingml/2006/picture" xmlns:xdr="http://schemas.openxmlformats.org/drawingml/2006/spreadsheetDrawing" xmlns:dsp="http://schemas.microsoft.com/office/drawing/2008/diagram" xmlns:xvml="urn:schemas-microsoft-com:office:excel" xmlns:o="urn:schemas-microsoft-com:office:office" xmlns:v="urn:schemas-microsoft-com:vml" xmlns:w10="urn:schemas-microsoft-com:office:word" xmlns:pvml="urn:schemas-microsoft-com:office:powerpoint" xmlns:cppr="http://schemas.microsoft.com/office/2006/coverPageProps" xmlns:odx="http://opendope.org/xpaths" xmlns:odc="http://opendope.org/conditions" xmlns:odq="http://opendope.org/questions" xmlns:oda="http://opendope.org/answers" xmlns:odi="http://opendope.org/components" xmlns:odgm="http://opendope.org/SmartArt/DataHierarchy" xmlns:b="http://schemas.openxmlformats.org/officeDocument/2006/bibliography" xmlns:msink="http://schemas.microsoft.com/ink/2010/main" xmlns:cdr14="http://schemas.microsoft.com/office/drawing/2010/chartDrawing" xmlns:c15="http://schemas.microsoft.com/office/drawing/2012/chart" xmlns:cs="http://schemas.microsoft.com/office/drawing/2012/chartStyle" xmlns:ns38="http://www.w3.org/1998/Math/MathML" xmlns:ns39="http://www.w3.org/2003/InkML" xmlns:a13cmd="http://schemas.microsoft.com/office/drawing/2013/main/command" xmlns:cx="http://schemas.microsoft.com/office/drawing/2014/chartex" xmlns:c16="http://schemas.microsoft.com/office/drawing/2014/chart" xmlns:dgm1611="http://schemas.microsoft.com/office/drawing/2016/11/diagram" xmlns:c173="http://schemas.microsoft.com/office/drawing/2017/03/chart" xmlns:am3d="http://schemas.microsoft.com/office/drawing/2017/model3d" xmlns:an18="http://schemas.microsoft.com/office/drawing/2018/animation" xmlns:anam3d="http://schemas.microsoft.com/office/drawing/2018/animation/model3d" xmlns:iact="http://schemas.microsoft.com/office/powerpoint/2014/inkAction" xmlns:thm15="http://schemas.microsoft.com/office/thememl/2012/main" xmlns:wps="http://schemas.microsoft.com/office/word/2010/wordprocessingShape" xmlns:wpc="http://schemas.microsoft.com/office/word/2010/wordprocessingCanvas" xmlns:wpg="http://schemas.microsoft.com/office/word/2010/wordprocessingGroup" xmlns:w16se="http://schemas.microsoft.com/office/word/2015/wordml/symex" xmlns:w16cid="http://schemas.microsoft.com/office/word/2016/wordml/cid" xmlns:wetp="http://schemas.microsoft.com/office/webextensions/taskpanes/2010/11" xmlns:we="http://schemas.microsoft.com/office/webextensions/webextension/2010/11" xmlns:comp="http://schemas.openxmlformats.org/drawingml/2006/compatibility" xmlns:lc="http://schemas.openxmlformats.org/drawingml/2006/lockedCanvas" xmlns:dgm14="http://schemas.microsoft.com/office/drawing/2010/diagram" xmlns:a15="http://schemas.microsoft.com/office/drawing/2012/main" xmlns:pic14="http://schemas.microsoft.com/office/drawing/2010/picture" xmlns:c16ac="http://schemas.microsoft.com/office/drawing/2014/chart/ac" xmlns:a16="http://schemas.microsoft.com/office/drawing/2014/main" xmlns:a1611="http://schemas.microsoft.com/office/drawing/2016/11/main" xmlns:dgm1612="http://schemas.microsoft.com/office/drawing/2016/12/diagram" xmlns:a16svg="http://schemas.microsoft.com/office/drawing/2016/SVG/main" xmlns:adec="http://schemas.microsoft.com/office/drawing/2017/decorative" xmlns:a18hc="http://schemas.microsoft.com/office/drawing/2018/hyperlinkcolor" xmlns:wp15="http://schemas.microsoft.com/office/word/2012/wordprocessingDrawing">
   <w:docDefaults>
     <w:rPrDefault>
       <w:rPr>

</xml_diff>

<commit_message>
Report estimates to 2 d.p. (#24)
* Report estimates to 2 dp in tables

* Update to Stata 18
</commit_message>
<xml_diff>
--- a/products/ml-resource-time-report.docx
+++ b/products/ml-resource-time-report.docx
@@ -1,6 +1,6 @@
 
 <file path=word/document.xml><?xml version="1.0" encoding="utf-8"?>
-<w:document xmlns:w="http://schemas.openxmlformats.org/wordprocessingml/2006/main" xmlns:m="http://schemas.openxmlformats.org/officeDocument/2006/math" xmlns:r="http://schemas.openxmlformats.org/officeDocument/2006/relationships" xmlns:w14="http://schemas.microsoft.com/office/word/2010/wordml" xmlns:wp="http://schemas.openxmlformats.org/drawingml/2006/wordprocessingDrawing" xmlns:a="http://schemas.openxmlformats.org/drawingml/2006/main" xmlns:wp14="http://schemas.microsoft.com/office/word/2010/wordprocessingDrawing" xmlns:w15="http://schemas.microsoft.com/office/word/2012/wordml" xmlns:mc="http://schemas.openxmlformats.org/markup-compatibility/2006" xmlns:sl="http://schemas.openxmlformats.org/schemaLibrary/2006/main" xmlns:wne="http://schemas.microsoft.com/office/word/2006/wordml" xmlns:c="http://schemas.openxmlformats.org/drawingml/2006/chart" xmlns:cdr="http://schemas.openxmlformats.org/drawingml/2006/chartDrawing" xmlns:c14="http://schemas.microsoft.com/office/drawing/2007/8/2/chart" xmlns:dgm="http://schemas.openxmlformats.org/drawingml/2006/diagram" xmlns:pic="http://schemas.openxmlformats.org/drawingml/2006/picture" xmlns:xdr="http://schemas.openxmlformats.org/drawingml/2006/spreadsheetDrawing" xmlns:dsp="http://schemas.microsoft.com/office/drawing/2008/diagram" xmlns:xvml="urn:schemas-microsoft-com:office:excel" xmlns:o="urn:schemas-microsoft-com:office:office" xmlns:v="urn:schemas-microsoft-com:vml" xmlns:w10="urn:schemas-microsoft-com:office:word" xmlns:pvml="urn:schemas-microsoft-com:office:powerpoint" xmlns:cppr="http://schemas.microsoft.com/office/2006/coverPageProps" xmlns:odx="http://opendope.org/xpaths" xmlns:odc="http://opendope.org/conditions" xmlns:odq="http://opendope.org/questions" xmlns:oda="http://opendope.org/answers" xmlns:odi="http://opendope.org/components" xmlns:odgm="http://opendope.org/SmartArt/DataHierarchy" xmlns:b="http://schemas.openxmlformats.org/officeDocument/2006/bibliography" xmlns:w16se="http://schemas.microsoft.com/office/word/2015/wordml/symex" xmlns:w16cid="http://schemas.microsoft.com/office/word/2016/wordml/cid" xmlns:wetp="http://schemas.microsoft.com/office/webextensions/taskpanes/2010/11" xmlns:we="http://schemas.microsoft.com/office/webextensions/webextension/2010/11" xmlns:comp="http://schemas.openxmlformats.org/drawingml/2006/compatibility" xmlns:lc="http://schemas.openxmlformats.org/drawingml/2006/lockedCanvas">
+<w:document xmlns:w="http://schemas.openxmlformats.org/wordprocessingml/2006/main" xmlns:m="http://schemas.openxmlformats.org/officeDocument/2006/math" xmlns:w14="http://schemas.microsoft.com/office/word/2010/wordml" xmlns:r="http://schemas.openxmlformats.org/officeDocument/2006/relationships" xmlns:wp="http://schemas.openxmlformats.org/drawingml/2006/wordprocessingDrawing" xmlns:a="http://schemas.openxmlformats.org/drawingml/2006/main" xmlns:wp14="http://schemas.microsoft.com/office/word/2010/wordprocessingDrawing" xmlns:mc="http://schemas.openxmlformats.org/markup-compatibility/2006" xmlns:w15="http://schemas.microsoft.com/office/word/2012/wordml" xmlns:a14="http://schemas.microsoft.com/office/drawing/2010/main" xmlns:sl="http://schemas.openxmlformats.org/schemaLibrary/2006/main" xmlns:wne="http://schemas.microsoft.com/office/word/2006/wordml" xmlns:c="http://schemas.openxmlformats.org/drawingml/2006/chart" xmlns:cdr="http://schemas.openxmlformats.org/drawingml/2006/chartDrawing" xmlns:c14="http://schemas.microsoft.com/office/drawing/2007/8/2/chart" xmlns:dgm="http://schemas.openxmlformats.org/drawingml/2006/diagram" xmlns:pic="http://schemas.openxmlformats.org/drawingml/2006/picture" xmlns:xdr="http://schemas.openxmlformats.org/drawingml/2006/spreadsheetDrawing" xmlns:dsp="http://schemas.microsoft.com/office/drawing/2008/diagram" xmlns:xvml="urn:schemas-microsoft-com:office:excel" xmlns:o="urn:schemas-microsoft-com:office:office" xmlns:v="urn:schemas-microsoft-com:vml" xmlns:w10="urn:schemas-microsoft-com:office:word" xmlns:pvml="urn:schemas-microsoft-com:office:powerpoint" xmlns:cppr="http://schemas.microsoft.com/office/2006/coverPageProps" xmlns:odx="http://opendope.org/xpaths" xmlns:odc="http://opendope.org/conditions" xmlns:odq="http://opendope.org/questions" xmlns:oda="http://opendope.org/answers" xmlns:odi="http://opendope.org/components" xmlns:odgm="http://opendope.org/SmartArt/DataHierarchy" xmlns:b="http://schemas.openxmlformats.org/officeDocument/2006/bibliography" xmlns:msink="http://schemas.microsoft.com/ink/2010/main" xmlns:cdr14="http://schemas.microsoft.com/office/drawing/2010/chartDrawing" xmlns:c15="http://schemas.microsoft.com/office/drawing/2012/chart" xmlns:cs="http://schemas.microsoft.com/office/drawing/2012/chartStyle" xmlns:ns38="http://www.w3.org/1998/Math/MathML" xmlns:ns39="http://www.w3.org/2003/InkML" xmlns:a13cmd="http://schemas.microsoft.com/office/drawing/2013/main/command" xmlns:cx="http://schemas.microsoft.com/office/drawing/2014/chartex" xmlns:c16="http://schemas.microsoft.com/office/drawing/2014/chart" xmlns:dgm1611="http://schemas.microsoft.com/office/drawing/2016/11/diagram" xmlns:c173="http://schemas.microsoft.com/office/drawing/2017/03/chart" xmlns:am3d="http://schemas.microsoft.com/office/drawing/2017/model3d" xmlns:an18="http://schemas.microsoft.com/office/drawing/2018/animation" xmlns:anam3d="http://schemas.microsoft.com/office/drawing/2018/animation/model3d" xmlns:iact="http://schemas.microsoft.com/office/powerpoint/2014/inkAction" xmlns:thm15="http://schemas.microsoft.com/office/thememl/2012/main" xmlns:wps="http://schemas.microsoft.com/office/word/2010/wordprocessingShape" xmlns:wpc="http://schemas.microsoft.com/office/word/2010/wordprocessingCanvas" xmlns:wpg="http://schemas.microsoft.com/office/word/2010/wordprocessingGroup" xmlns:w16se="http://schemas.microsoft.com/office/word/2015/wordml/symex" xmlns:w16cid="http://schemas.microsoft.com/office/word/2016/wordml/cid" xmlns:wetp="http://schemas.microsoft.com/office/webextensions/taskpanes/2010/11" xmlns:we="http://schemas.microsoft.com/office/webextensions/webextension/2010/11" xmlns:comp="http://schemas.openxmlformats.org/drawingml/2006/compatibility" xmlns:lc="http://schemas.openxmlformats.org/drawingml/2006/lockedCanvas" xmlns:dgm14="http://schemas.microsoft.com/office/drawing/2010/diagram" xmlns:a15="http://schemas.microsoft.com/office/drawing/2012/main" xmlns:pic14="http://schemas.microsoft.com/office/drawing/2010/picture" xmlns:c16ac="http://schemas.microsoft.com/office/drawing/2014/chart/ac" xmlns:a16="http://schemas.microsoft.com/office/drawing/2014/main" xmlns:a1611="http://schemas.microsoft.com/office/drawing/2016/11/main" xmlns:dgm1612="http://schemas.microsoft.com/office/drawing/2016/12/diagram" xmlns:a16svg="http://schemas.microsoft.com/office/drawing/2016/SVG/main" xmlns:adec="http://schemas.microsoft.com/office/drawing/2017/decorative" xmlns:a18hc="http://schemas.microsoft.com/office/drawing/2018/hyperlinkcolor" xmlns:wp15="http://schemas.microsoft.com/office/word/2012/wordprocessingDrawing">
   <w:body>
     <w:p>
       <w:pPr>
@@ -30,7 +30,7 @@
         <w:t xml:space="preserve">(</w:t>
       </w:r>
       <w:r>
-        <w:t xml:space="preserve"> 5 Jun 2023</w:t>
+        <w:t xml:space="preserve">13 Sep 2023</w:t>
       </w:r>
       <w:r>
         <w:t xml:space="preserve">)</w:t>
@@ -47,7 +47,7 @@
         <w:t xml:space="preserve">Generated using git revision: </w:t>
       </w:r>
       <w:r>
-        <w:t xml:space="preserve">fadede9</w:t>
+        <w:t xml:space="preserve">ae418a8</w:t>
       </w:r>
     </w:p>
     <w:p>
@@ -3394,7 +3394,7 @@
                 <w:rFonts w:ascii="Calibri (Body)" w:hAnsi="Calibri (Body)" w:eastAsia="Calibri (Body)" w:cs="Calibri (Body)"/>
                 <w:sz w:val="16"/>
               </w:rPr>
-              <w:t xml:space="preserve">3.7 (0.4 to 37.9)</w:t>
+              <w:t xml:space="preserve">3.71 (0.36 to 37.95)</w:t>
             </w:r>
           </w:p>
         </w:tc>
@@ -3584,7 +3584,7 @@
                 <w:rFonts w:ascii="Calibri (Body)" w:hAnsi="Calibri (Body)" w:eastAsia="Calibri (Body)" w:cs="Calibri (Body)"/>
                 <w:sz w:val="16"/>
               </w:rPr>
-              <w:t xml:space="preserve">0.5 (0.0 to 10.7)</w:t>
+              <w:t xml:space="preserve">0.50 (0.02 to 10.74)</w:t>
             </w:r>
           </w:p>
         </w:tc>
@@ -3774,7 +3774,7 @@
                 <w:rFonts w:ascii="Calibri (Body)" w:hAnsi="Calibri (Body)" w:eastAsia="Calibri (Body)" w:cs="Calibri (Body)"/>
                 <w:sz w:val="16"/>
               </w:rPr>
-              <w:t xml:space="preserve">0.7 (0.2 to 1.9)</w:t>
+              <w:t xml:space="preserve">0.65 (0.22 to 1.93)</w:t>
             </w:r>
           </w:p>
         </w:tc>
@@ -4051,7 +4051,7 @@
                 <w:rFonts w:ascii="Calibri (Body)" w:hAnsi="Calibri (Body)" w:eastAsia="Calibri (Body)" w:cs="Calibri (Body)"/>
                 <w:sz w:val="16"/>
               </w:rPr>
-              <w:t xml:space="preserve">0.9 (0.5 to 1.6)</w:t>
+              <w:t xml:space="preserve">0.92 (0.53 to 1.58)</w:t>
             </w:r>
           </w:p>
         </w:tc>
@@ -4241,7 +4241,7 @@
                 <w:rFonts w:ascii="Calibri (Body)" w:hAnsi="Calibri (Body)" w:eastAsia="Calibri (Body)" w:cs="Calibri (Body)"/>
                 <w:sz w:val="16"/>
               </w:rPr>
-              <w:t xml:space="preserve">1.1 (0.7 to 1.9)</w:t>
+              <w:t xml:space="preserve">1.12 (0.67 to 1.89)</w:t>
             </w:r>
           </w:p>
         </w:tc>
@@ -4431,7 +4431,7 @@
                 <w:rFonts w:ascii="Calibri (Body)" w:hAnsi="Calibri (Body)" w:eastAsia="Calibri (Body)" w:cs="Calibri (Body)"/>
                 <w:sz w:val="16"/>
               </w:rPr>
-              <w:t xml:space="preserve">0.9 (0.6 to 1.5)</w:t>
+              <w:t xml:space="preserve">0.93 (0.58 to 1.51)</w:t>
             </w:r>
           </w:p>
         </w:tc>
@@ -4678,7 +4678,7 @@
       <w:r>
         <w:drawing>
           <wp:inline distT="0" distB="0" distL="0" distR="0">
-            <wp:extent cx="5943600" cy="4322979"/>
+            <wp:extent cx="5943600" cy="4322978"/>
             <wp:effectExtent l="0" t="0" r="0" b="0"/>
             <wp:docPr id="0" name="" descr=""/>
             <wp:cNvGraphicFramePr>
@@ -4700,7 +4700,7 @@
                   <pic:spPr>
                     <a:xfrm>
                       <a:off x="0" y="0"/>
-                      <a:ext cx="5943600" cy="4322979"/>
+                      <a:ext cx="5943600" cy="4322978"/>
                     </a:xfrm>
                     <a:prstGeom prst="rect">
                       <a:avLst/>
@@ -4730,7 +4730,7 @@
       <w:r>
         <w:drawing>
           <wp:inline distT="0" distB="0" distL="0" distR="0">
-            <wp:extent cx="5943600" cy="4322979"/>
+            <wp:extent cx="5943600" cy="4322978"/>
             <wp:effectExtent l="0" t="0" r="0" b="0"/>
             <wp:docPr id="2" name="" descr=""/>
             <wp:cNvGraphicFramePr>
@@ -4752,7 +4752,7 @@
                   <pic:spPr>
                     <a:xfrm>
                       <a:off x="0" y="0"/>
-                      <a:ext cx="5943600" cy="4322979"/>
+                      <a:ext cx="5943600" cy="4322978"/>
                     </a:xfrm>
                     <a:prstGeom prst="rect">
                       <a:avLst/>
@@ -4782,7 +4782,7 @@
       <w:r>
         <w:drawing>
           <wp:inline distT="0" distB="0" distL="0" distR="0">
-            <wp:extent cx="5943600" cy="4322979"/>
+            <wp:extent cx="5943600" cy="4322978"/>
             <wp:effectExtent l="0" t="0" r="0" b="0"/>
             <wp:docPr id="4" name="" descr=""/>
             <wp:cNvGraphicFramePr>
@@ -4804,7 +4804,7 @@
                   <pic:spPr>
                     <a:xfrm>
                       <a:off x="0" y="0"/>
-                      <a:ext cx="5943600" cy="4322979"/>
+                      <a:ext cx="5943600" cy="4322978"/>
                     </a:xfrm>
                     <a:prstGeom prst="rect">
                       <a:avLst/>
@@ -5018,25 +5018,25 @@
               <w:jc w:val="right"/>
             </w:pPr>
             <w:r>
-              <w:t xml:space="preserve">Coef.</w:t>
-            </w:r>
-          </w:p>
-        </w:tc>
-        <w:tc>
-          <w:tcPr>
-            <w:tcW w:w="1337" w:type="dxa"/>
-            <w:tcBorders>
-              <w:top w:val="single" w:color="000000"/>
-              <w:bottom w:val="single" w:color="000000"/>
-            </w:tcBorders>
-          </w:tcPr>
-          <w:p>
-            <w:pPr>
-              <w:spacing w:after="0"/>
-              <w:jc w:val="right"/>
-            </w:pPr>
-            <w:r>
-              <w:t xml:space="preserve">Std. Err.</w:t>
+              <w:t xml:space="preserve">Coefficient</w:t>
+            </w:r>
+          </w:p>
+        </w:tc>
+        <w:tc>
+          <w:tcPr>
+            <w:tcW w:w="1337" w:type="dxa"/>
+            <w:tcBorders>
+              <w:top w:val="single" w:color="000000"/>
+              <w:bottom w:val="single" w:color="000000"/>
+            </w:tcBorders>
+          </w:tcPr>
+          <w:p>
+            <w:pPr>
+              <w:spacing w:after="0"/>
+              <w:jc w:val="right"/>
+            </w:pPr>
+            <w:r>
+              <w:t xml:space="preserve">Std. err.</w:t>
             </w:r>
           </w:p>
         </w:tc>
@@ -5091,7 +5091,7 @@
               <w:jc w:val="right"/>
             </w:pPr>
             <w:r>
-              <w:t xml:space="preserve">[95% Conf. Interval]</w:t>
+              <w:t xml:space="preserve">[95% conf. interval]</w:t>
             </w:r>
           </w:p>
         </w:tc>
@@ -6677,24 +6677,24 @@
               <w:jc w:val="right"/>
             </w:pPr>
             <w:r>
-              <w:t xml:space="preserve">Coef.</w:t>
-            </w:r>
-          </w:p>
-        </w:tc>
-        <w:tc>
-          <w:tcPr>
-            <w:tcW w:w="1337" w:type="dxa"/>
-            <w:tcBorders>
-              <w:bottom w:val="single" w:color="000000"/>
-            </w:tcBorders>
-          </w:tcPr>
-          <w:p>
-            <w:pPr>
-              <w:spacing w:after="0"/>
-              <w:jc w:val="right"/>
-            </w:pPr>
-            <w:r>
-              <w:t xml:space="preserve">Std. Err.</w:t>
+              <w:t xml:space="preserve">Coefficient</w:t>
+            </w:r>
+          </w:p>
+        </w:tc>
+        <w:tc>
+          <w:tcPr>
+            <w:tcW w:w="1337" w:type="dxa"/>
+            <w:tcBorders>
+              <w:bottom w:val="single" w:color="000000"/>
+            </w:tcBorders>
+          </w:tcPr>
+          <w:p>
+            <w:pPr>
+              <w:spacing w:after="0"/>
+              <w:jc w:val="right"/>
+            </w:pPr>
+            <w:r>
+              <w:t xml:space="preserve">std. err.</w:t>
             </w:r>
           </w:p>
         </w:tc>
@@ -6746,7 +6746,7 @@
               <w:jc w:val="right"/>
             </w:pPr>
             <w:r>
-              <w:t xml:space="preserve">[95% Conf. Interval]</w:t>
+              <w:t xml:space="preserve">[95% conf. interval]</w:t>
             </w:r>
           </w:p>
         </w:tc>
@@ -7526,25 +7526,25 @@
               <w:jc w:val="right"/>
             </w:pPr>
             <w:r>
-              <w:t xml:space="preserve">Coef.</w:t>
-            </w:r>
-          </w:p>
-        </w:tc>
-        <w:tc>
-          <w:tcPr>
-            <w:tcW w:w="1337" w:type="dxa"/>
-            <w:tcBorders>
-              <w:top w:val="single" w:color="000000"/>
-              <w:bottom w:val="single" w:color="000000"/>
-            </w:tcBorders>
-          </w:tcPr>
-          <w:p>
-            <w:pPr>
-              <w:spacing w:after="0"/>
-              <w:jc w:val="right"/>
-            </w:pPr>
-            <w:r>
-              <w:t xml:space="preserve">Std. Err.</w:t>
+              <w:t xml:space="preserve">Coefficient</w:t>
+            </w:r>
+          </w:p>
+        </w:tc>
+        <w:tc>
+          <w:tcPr>
+            <w:tcW w:w="1337" w:type="dxa"/>
+            <w:tcBorders>
+              <w:top w:val="single" w:color="000000"/>
+              <w:bottom w:val="single" w:color="000000"/>
+            </w:tcBorders>
+          </w:tcPr>
+          <w:p>
+            <w:pPr>
+              <w:spacing w:after="0"/>
+              <w:jc w:val="right"/>
+            </w:pPr>
+            <w:r>
+              <w:t xml:space="preserve">Std. err.</w:t>
             </w:r>
           </w:p>
         </w:tc>
@@ -7599,7 +7599,7 @@
               <w:jc w:val="right"/>
             </w:pPr>
             <w:r>
-              <w:t xml:space="preserve">[95% Conf. Interval]</w:t>
+              <w:t xml:space="preserve">[95% conf. interval]</w:t>
             </w:r>
           </w:p>
         </w:tc>
@@ -9185,24 +9185,24 @@
               <w:jc w:val="right"/>
             </w:pPr>
             <w:r>
-              <w:t xml:space="preserve">Coef.</w:t>
-            </w:r>
-          </w:p>
-        </w:tc>
-        <w:tc>
-          <w:tcPr>
-            <w:tcW w:w="1337" w:type="dxa"/>
-            <w:tcBorders>
-              <w:bottom w:val="single" w:color="000000"/>
-            </w:tcBorders>
-          </w:tcPr>
-          <w:p>
-            <w:pPr>
-              <w:spacing w:after="0"/>
-              <w:jc w:val="right"/>
-            </w:pPr>
-            <w:r>
-              <w:t xml:space="preserve">Std. Err.</w:t>
+              <w:t xml:space="preserve">Coefficient</w:t>
+            </w:r>
+          </w:p>
+        </w:tc>
+        <w:tc>
+          <w:tcPr>
+            <w:tcW w:w="1337" w:type="dxa"/>
+            <w:tcBorders>
+              <w:bottom w:val="single" w:color="000000"/>
+            </w:tcBorders>
+          </w:tcPr>
+          <w:p>
+            <w:pPr>
+              <w:spacing w:after="0"/>
+              <w:jc w:val="right"/>
+            </w:pPr>
+            <w:r>
+              <w:t xml:space="preserve">std. err.</w:t>
             </w:r>
           </w:p>
         </w:tc>
@@ -9254,7 +9254,7 @@
               <w:jc w:val="right"/>
             </w:pPr>
             <w:r>
-              <w:t xml:space="preserve">[95% Conf. Interval]</w:t>
+              <w:t xml:space="preserve">[95% conf. interval]</w:t>
             </w:r>
           </w:p>
         </w:tc>
@@ -10034,25 +10034,25 @@
               <w:jc w:val="right"/>
             </w:pPr>
             <w:r>
-              <w:t xml:space="preserve">Coef.</w:t>
-            </w:r>
-          </w:p>
-        </w:tc>
-        <w:tc>
-          <w:tcPr>
-            <w:tcW w:w="1337" w:type="dxa"/>
-            <w:tcBorders>
-              <w:top w:val="single" w:color="000000"/>
-              <w:bottom w:val="single" w:color="000000"/>
-            </w:tcBorders>
-          </w:tcPr>
-          <w:p>
-            <w:pPr>
-              <w:spacing w:after="0"/>
-              <w:jc w:val="right"/>
-            </w:pPr>
-            <w:r>
-              <w:t xml:space="preserve">Std. Err.</w:t>
+              <w:t xml:space="preserve">Coefficient</w:t>
+            </w:r>
+          </w:p>
+        </w:tc>
+        <w:tc>
+          <w:tcPr>
+            <w:tcW w:w="1337" w:type="dxa"/>
+            <w:tcBorders>
+              <w:top w:val="single" w:color="000000"/>
+              <w:bottom w:val="single" w:color="000000"/>
+            </w:tcBorders>
+          </w:tcPr>
+          <w:p>
+            <w:pPr>
+              <w:spacing w:after="0"/>
+              <w:jc w:val="right"/>
+            </w:pPr>
+            <w:r>
+              <w:t xml:space="preserve">Std. err.</w:t>
             </w:r>
           </w:p>
         </w:tc>
@@ -10107,7 +10107,7 @@
               <w:jc w:val="right"/>
             </w:pPr>
             <w:r>
-              <w:t xml:space="preserve">[95% Conf. Interval]</w:t>
+              <w:t xml:space="preserve">[95% conf. interval]</w:t>
             </w:r>
           </w:p>
         </w:tc>
@@ -11693,24 +11693,24 @@
               <w:jc w:val="right"/>
             </w:pPr>
             <w:r>
-              <w:t xml:space="preserve">Coef.</w:t>
-            </w:r>
-          </w:p>
-        </w:tc>
-        <w:tc>
-          <w:tcPr>
-            <w:tcW w:w="1337" w:type="dxa"/>
-            <w:tcBorders>
-              <w:bottom w:val="single" w:color="000000"/>
-            </w:tcBorders>
-          </w:tcPr>
-          <w:p>
-            <w:pPr>
-              <w:spacing w:after="0"/>
-              <w:jc w:val="right"/>
-            </w:pPr>
-            <w:r>
-              <w:t xml:space="preserve">Std. Err.</w:t>
+              <w:t xml:space="preserve">Coefficient</w:t>
+            </w:r>
+          </w:p>
+        </w:tc>
+        <w:tc>
+          <w:tcPr>
+            <w:tcW w:w="1337" w:type="dxa"/>
+            <w:tcBorders>
+              <w:bottom w:val="single" w:color="000000"/>
+            </w:tcBorders>
+          </w:tcPr>
+          <w:p>
+            <w:pPr>
+              <w:spacing w:after="0"/>
+              <w:jc w:val="right"/>
+            </w:pPr>
+            <w:r>
+              <w:t xml:space="preserve">std. err.</w:t>
             </w:r>
           </w:p>
         </w:tc>
@@ -11762,7 +11762,7 @@
               <w:jc w:val="right"/>
             </w:pPr>
             <w:r>
-              <w:t xml:space="preserve">[95% Conf. Interval]</w:t>
+              <w:t xml:space="preserve">[95% conf. interval]</w:t>
             </w:r>
           </w:p>
         </w:tc>
@@ -12481,7 +12481,7 @@
 </file>
 
 <file path=word/styles.xml><?xml version="1.0" encoding="utf-8"?>
-<w:styles xmlns:w="http://schemas.openxmlformats.org/wordprocessingml/2006/main" xmlns:m="http://schemas.openxmlformats.org/officeDocument/2006/math" xmlns:r="http://schemas.openxmlformats.org/officeDocument/2006/relationships" xmlns:w14="http://schemas.microsoft.com/office/word/2010/wordml" xmlns:wp="http://schemas.openxmlformats.org/drawingml/2006/wordprocessingDrawing" xmlns:a="http://schemas.openxmlformats.org/drawingml/2006/main" xmlns:wp14="http://schemas.microsoft.com/office/word/2010/wordprocessingDrawing" xmlns:w15="http://schemas.microsoft.com/office/word/2012/wordml" xmlns:mc="http://schemas.openxmlformats.org/markup-compatibility/2006" xmlns:sl="http://schemas.openxmlformats.org/schemaLibrary/2006/main" xmlns:wne="http://schemas.microsoft.com/office/word/2006/wordml" xmlns:c="http://schemas.openxmlformats.org/drawingml/2006/chart" xmlns:cdr="http://schemas.openxmlformats.org/drawingml/2006/chartDrawing" xmlns:c14="http://schemas.microsoft.com/office/drawing/2007/8/2/chart" xmlns:dgm="http://schemas.openxmlformats.org/drawingml/2006/diagram" xmlns:pic="http://schemas.openxmlformats.org/drawingml/2006/picture" xmlns:xdr="http://schemas.openxmlformats.org/drawingml/2006/spreadsheetDrawing" xmlns:dsp="http://schemas.microsoft.com/office/drawing/2008/diagram" xmlns:xvml="urn:schemas-microsoft-com:office:excel" xmlns:o="urn:schemas-microsoft-com:office:office" xmlns:v="urn:schemas-microsoft-com:vml" xmlns:w10="urn:schemas-microsoft-com:office:word" xmlns:pvml="urn:schemas-microsoft-com:office:powerpoint" xmlns:cppr="http://schemas.microsoft.com/office/2006/coverPageProps" xmlns:odx="http://opendope.org/xpaths" xmlns:odc="http://opendope.org/conditions" xmlns:odq="http://opendope.org/questions" xmlns:oda="http://opendope.org/answers" xmlns:odi="http://opendope.org/components" xmlns:odgm="http://opendope.org/SmartArt/DataHierarchy" xmlns:b="http://schemas.openxmlformats.org/officeDocument/2006/bibliography" xmlns:w16se="http://schemas.microsoft.com/office/word/2015/wordml/symex" xmlns:w16cid="http://schemas.microsoft.com/office/word/2016/wordml/cid" xmlns:wetp="http://schemas.microsoft.com/office/webextensions/taskpanes/2010/11" xmlns:we="http://schemas.microsoft.com/office/webextensions/webextension/2010/11" xmlns:comp="http://schemas.openxmlformats.org/drawingml/2006/compatibility" xmlns:lc="http://schemas.openxmlformats.org/drawingml/2006/lockedCanvas">
+<w:styles xmlns:w="http://schemas.openxmlformats.org/wordprocessingml/2006/main" xmlns:m="http://schemas.openxmlformats.org/officeDocument/2006/math" xmlns:w14="http://schemas.microsoft.com/office/word/2010/wordml" xmlns:r="http://schemas.openxmlformats.org/officeDocument/2006/relationships" xmlns:wp="http://schemas.openxmlformats.org/drawingml/2006/wordprocessingDrawing" xmlns:a="http://schemas.openxmlformats.org/drawingml/2006/main" xmlns:wp14="http://schemas.microsoft.com/office/word/2010/wordprocessingDrawing" xmlns:mc="http://schemas.openxmlformats.org/markup-compatibility/2006" xmlns:w15="http://schemas.microsoft.com/office/word/2012/wordml" xmlns:a14="http://schemas.microsoft.com/office/drawing/2010/main" xmlns:sl="http://schemas.openxmlformats.org/schemaLibrary/2006/main" xmlns:wne="http://schemas.microsoft.com/office/word/2006/wordml" xmlns:c="http://schemas.openxmlformats.org/drawingml/2006/chart" xmlns:cdr="http://schemas.openxmlformats.org/drawingml/2006/chartDrawing" xmlns:c14="http://schemas.microsoft.com/office/drawing/2007/8/2/chart" xmlns:dgm="http://schemas.openxmlformats.org/drawingml/2006/diagram" xmlns:pic="http://schemas.openxmlformats.org/drawingml/2006/picture" xmlns:xdr="http://schemas.openxmlformats.org/drawingml/2006/spreadsheetDrawing" xmlns:dsp="http://schemas.microsoft.com/office/drawing/2008/diagram" xmlns:xvml="urn:schemas-microsoft-com:office:excel" xmlns:o="urn:schemas-microsoft-com:office:office" xmlns:v="urn:schemas-microsoft-com:vml" xmlns:w10="urn:schemas-microsoft-com:office:word" xmlns:pvml="urn:schemas-microsoft-com:office:powerpoint" xmlns:cppr="http://schemas.microsoft.com/office/2006/coverPageProps" xmlns:odx="http://opendope.org/xpaths" xmlns:odc="http://opendope.org/conditions" xmlns:odq="http://opendope.org/questions" xmlns:oda="http://opendope.org/answers" xmlns:odi="http://opendope.org/components" xmlns:odgm="http://opendope.org/SmartArt/DataHierarchy" xmlns:b="http://schemas.openxmlformats.org/officeDocument/2006/bibliography" xmlns:msink="http://schemas.microsoft.com/ink/2010/main" xmlns:cdr14="http://schemas.microsoft.com/office/drawing/2010/chartDrawing" xmlns:c15="http://schemas.microsoft.com/office/drawing/2012/chart" xmlns:cs="http://schemas.microsoft.com/office/drawing/2012/chartStyle" xmlns:ns38="http://www.w3.org/1998/Math/MathML" xmlns:ns39="http://www.w3.org/2003/InkML" xmlns:a13cmd="http://schemas.microsoft.com/office/drawing/2013/main/command" xmlns:cx="http://schemas.microsoft.com/office/drawing/2014/chartex" xmlns:c16="http://schemas.microsoft.com/office/drawing/2014/chart" xmlns:dgm1611="http://schemas.microsoft.com/office/drawing/2016/11/diagram" xmlns:c173="http://schemas.microsoft.com/office/drawing/2017/03/chart" xmlns:am3d="http://schemas.microsoft.com/office/drawing/2017/model3d" xmlns:an18="http://schemas.microsoft.com/office/drawing/2018/animation" xmlns:anam3d="http://schemas.microsoft.com/office/drawing/2018/animation/model3d" xmlns:iact="http://schemas.microsoft.com/office/powerpoint/2014/inkAction" xmlns:thm15="http://schemas.microsoft.com/office/thememl/2012/main" xmlns:wps="http://schemas.microsoft.com/office/word/2010/wordprocessingShape" xmlns:wpc="http://schemas.microsoft.com/office/word/2010/wordprocessingCanvas" xmlns:wpg="http://schemas.microsoft.com/office/word/2010/wordprocessingGroup" xmlns:w16se="http://schemas.microsoft.com/office/word/2015/wordml/symex" xmlns:w16cid="http://schemas.microsoft.com/office/word/2016/wordml/cid" xmlns:wetp="http://schemas.microsoft.com/office/webextensions/taskpanes/2010/11" xmlns:we="http://schemas.microsoft.com/office/webextensions/webextension/2010/11" xmlns:comp="http://schemas.openxmlformats.org/drawingml/2006/compatibility" xmlns:lc="http://schemas.openxmlformats.org/drawingml/2006/lockedCanvas" xmlns:dgm14="http://schemas.microsoft.com/office/drawing/2010/diagram" xmlns:a15="http://schemas.microsoft.com/office/drawing/2012/main" xmlns:pic14="http://schemas.microsoft.com/office/drawing/2010/picture" xmlns:c16ac="http://schemas.microsoft.com/office/drawing/2014/chart/ac" xmlns:a16="http://schemas.microsoft.com/office/drawing/2014/main" xmlns:a1611="http://schemas.microsoft.com/office/drawing/2016/11/main" xmlns:dgm1612="http://schemas.microsoft.com/office/drawing/2016/12/diagram" xmlns:a16svg="http://schemas.microsoft.com/office/drawing/2016/SVG/main" xmlns:adec="http://schemas.microsoft.com/office/drawing/2017/decorative" xmlns:a18hc="http://schemas.microsoft.com/office/drawing/2018/hyperlinkcolor" xmlns:wp15="http://schemas.microsoft.com/office/word/2012/wordprocessingDrawing">
   <w:docDefaults>
     <w:rPrDefault>
       <w:rPr>

</xml_diff>

<commit_message>
Add denominators to tables and compute means and SDs using raw data rather than transforming
</commit_message>
<xml_diff>
--- a/products/ml-resource-time-report.docx
+++ b/products/ml-resource-time-report.docx
@@ -1,6 +1,6 @@
 
 <file path=word/document.xml><?xml version="1.0" encoding="utf-8"?>
-<w:document xmlns:w="http://schemas.openxmlformats.org/wordprocessingml/2006/main" xmlns:m="http://schemas.openxmlformats.org/officeDocument/2006/math" xmlns:w14="http://schemas.microsoft.com/office/word/2010/wordml" xmlns:r="http://schemas.openxmlformats.org/officeDocument/2006/relationships" xmlns:wp="http://schemas.openxmlformats.org/drawingml/2006/wordprocessingDrawing" xmlns:a="http://schemas.openxmlformats.org/drawingml/2006/main" xmlns:wp14="http://schemas.microsoft.com/office/word/2010/wordprocessingDrawing" xmlns:mc="http://schemas.openxmlformats.org/markup-compatibility/2006" xmlns:w15="http://schemas.microsoft.com/office/word/2012/wordml" xmlns:a14="http://schemas.microsoft.com/office/drawing/2010/main" xmlns:sl="http://schemas.openxmlformats.org/schemaLibrary/2006/main" xmlns:wne="http://schemas.microsoft.com/office/word/2006/wordml" xmlns:c="http://schemas.openxmlformats.org/drawingml/2006/chart" xmlns:cdr="http://schemas.openxmlformats.org/drawingml/2006/chartDrawing" xmlns:c14="http://schemas.microsoft.com/office/drawing/2007/8/2/chart" xmlns:dgm="http://schemas.openxmlformats.org/drawingml/2006/diagram" xmlns:pic="http://schemas.openxmlformats.org/drawingml/2006/picture" xmlns:xdr="http://schemas.openxmlformats.org/drawingml/2006/spreadsheetDrawing" xmlns:dsp="http://schemas.microsoft.com/office/drawing/2008/diagram" xmlns:xvml="urn:schemas-microsoft-com:office:excel" xmlns:o="urn:schemas-microsoft-com:office:office" xmlns:v="urn:schemas-microsoft-com:vml" xmlns:w10="urn:schemas-microsoft-com:office:word" xmlns:pvml="urn:schemas-microsoft-com:office:powerpoint" xmlns:cppr="http://schemas.microsoft.com/office/2006/coverPageProps" xmlns:odx="http://opendope.org/xpaths" xmlns:odc="http://opendope.org/conditions" xmlns:odq="http://opendope.org/questions" xmlns:oda="http://opendope.org/answers" xmlns:odi="http://opendope.org/components" xmlns:odgm="http://opendope.org/SmartArt/DataHierarchy" xmlns:b="http://schemas.openxmlformats.org/officeDocument/2006/bibliography" xmlns:msink="http://schemas.microsoft.com/ink/2010/main" xmlns:cdr14="http://schemas.microsoft.com/office/drawing/2010/chartDrawing" xmlns:c15="http://schemas.microsoft.com/office/drawing/2012/chart" xmlns:cs="http://schemas.microsoft.com/office/drawing/2012/chartStyle" xmlns:ns38="http://www.w3.org/1998/Math/MathML" xmlns:ns39="http://www.w3.org/2003/InkML" xmlns:a13cmd="http://schemas.microsoft.com/office/drawing/2013/main/command" xmlns:cx="http://schemas.microsoft.com/office/drawing/2014/chartex" xmlns:c16="http://schemas.microsoft.com/office/drawing/2014/chart" xmlns:dgm1611="http://schemas.microsoft.com/office/drawing/2016/11/diagram" xmlns:c173="http://schemas.microsoft.com/office/drawing/2017/03/chart" xmlns:am3d="http://schemas.microsoft.com/office/drawing/2017/model3d" xmlns:an18="http://schemas.microsoft.com/office/drawing/2018/animation" xmlns:anam3d="http://schemas.microsoft.com/office/drawing/2018/animation/model3d" xmlns:iact="http://schemas.microsoft.com/office/powerpoint/2014/inkAction" xmlns:thm15="http://schemas.microsoft.com/office/thememl/2012/main" xmlns:wps="http://schemas.microsoft.com/office/word/2010/wordprocessingShape" xmlns:wpc="http://schemas.microsoft.com/office/word/2010/wordprocessingCanvas" xmlns:wpg="http://schemas.microsoft.com/office/word/2010/wordprocessingGroup" xmlns:w16se="http://schemas.microsoft.com/office/word/2015/wordml/symex" xmlns:w16cid="http://schemas.microsoft.com/office/word/2016/wordml/cid" xmlns:wetp="http://schemas.microsoft.com/office/webextensions/taskpanes/2010/11" xmlns:we="http://schemas.microsoft.com/office/webextensions/webextension/2010/11" xmlns:comp="http://schemas.openxmlformats.org/drawingml/2006/compatibility" xmlns:lc="http://schemas.openxmlformats.org/drawingml/2006/lockedCanvas" xmlns:dgm14="http://schemas.microsoft.com/office/drawing/2010/diagram" xmlns:a15="http://schemas.microsoft.com/office/drawing/2012/main" xmlns:pic14="http://schemas.microsoft.com/office/drawing/2010/picture" xmlns:c16ac="http://schemas.microsoft.com/office/drawing/2014/chart/ac" xmlns:a16="http://schemas.microsoft.com/office/drawing/2014/main" xmlns:a1611="http://schemas.microsoft.com/office/drawing/2016/11/main" xmlns:dgm1612="http://schemas.microsoft.com/office/drawing/2016/12/diagram" xmlns:a16svg="http://schemas.microsoft.com/office/drawing/2016/SVG/main" xmlns:adec="http://schemas.microsoft.com/office/drawing/2017/decorative" xmlns:a18hc="http://schemas.microsoft.com/office/drawing/2018/hyperlinkcolor" xmlns:wp15="http://schemas.microsoft.com/office/word/2012/wordprocessingDrawing">
+<w:document xmlns:w="http://schemas.openxmlformats.org/wordprocessingml/2006/main" xmlns:r="http://schemas.openxmlformats.org/officeDocument/2006/relationships" xmlns:m="http://schemas.openxmlformats.org/officeDocument/2006/math" xmlns:w14="http://schemas.microsoft.com/office/word/2010/wordml" xmlns:wp="http://schemas.openxmlformats.org/drawingml/2006/wordprocessingDrawing" xmlns:a="http://schemas.openxmlformats.org/drawingml/2006/main" xmlns:wp14="http://schemas.microsoft.com/office/word/2010/wordprocessingDrawing" xmlns:w15="http://schemas.microsoft.com/office/word/2012/wordml" xmlns:mc="http://schemas.openxmlformats.org/markup-compatibility/2006" xmlns:a14="http://schemas.microsoft.com/office/drawing/2010/main" xmlns:sl="http://schemas.openxmlformats.org/schemaLibrary/2006/main" xmlns:wne="http://schemas.microsoft.com/office/word/2006/wordml" xmlns:c="http://schemas.openxmlformats.org/drawingml/2006/chart" xmlns:cdr="http://schemas.openxmlformats.org/drawingml/2006/chartDrawing" xmlns:c14="http://schemas.microsoft.com/office/drawing/2007/8/2/chart" xmlns:dgm="http://schemas.openxmlformats.org/drawingml/2006/diagram" xmlns:pic="http://schemas.openxmlformats.org/drawingml/2006/picture" xmlns:xdr="http://schemas.openxmlformats.org/drawingml/2006/spreadsheetDrawing" xmlns:dsp="http://schemas.microsoft.com/office/drawing/2008/diagram" xmlns:xvml="urn:schemas-microsoft-com:office:excel" xmlns:o="urn:schemas-microsoft-com:office:office" xmlns:v="urn:schemas-microsoft-com:vml" xmlns:w10="urn:schemas-microsoft-com:office:word" xmlns:pvml="urn:schemas-microsoft-com:office:powerpoint" xmlns:cppr="http://schemas.microsoft.com/office/2006/coverPageProps" xmlns:odx="http://opendope.org/xpaths" xmlns:odc="http://opendope.org/conditions" xmlns:odq="http://opendope.org/questions" xmlns:oda="http://opendope.org/answers" xmlns:odi="http://opendope.org/components" xmlns:odgm="http://opendope.org/SmartArt/DataHierarchy" xmlns:b="http://schemas.openxmlformats.org/officeDocument/2006/bibliography" xmlns:msink="http://schemas.microsoft.com/ink/2010/main" xmlns:cdr14="http://schemas.microsoft.com/office/drawing/2010/chartDrawing" xmlns:c15="http://schemas.microsoft.com/office/drawing/2012/chart" xmlns:cs="http://schemas.microsoft.com/office/drawing/2012/chartStyle" xmlns:ns38="http://www.w3.org/1998/Math/MathML" xmlns:ns39="http://www.w3.org/2003/InkML" xmlns:a13cmd="http://schemas.microsoft.com/office/drawing/2013/main/command" xmlns:cx="http://schemas.microsoft.com/office/drawing/2014/chartex" xmlns:c16="http://schemas.microsoft.com/office/drawing/2014/chart" xmlns:dgm1611="http://schemas.microsoft.com/office/drawing/2016/11/diagram" xmlns:c173="http://schemas.microsoft.com/office/drawing/2017/03/chart" xmlns:am3d="http://schemas.microsoft.com/office/drawing/2017/model3d" xmlns:an18="http://schemas.microsoft.com/office/drawing/2018/animation" xmlns:anam3d="http://schemas.microsoft.com/office/drawing/2018/animation/model3d" xmlns:iact="http://schemas.microsoft.com/office/powerpoint/2014/inkAction" xmlns:thm15="http://schemas.microsoft.com/office/thememl/2012/main" xmlns:wps="http://schemas.microsoft.com/office/word/2010/wordprocessingShape" xmlns:wpc="http://schemas.microsoft.com/office/word/2010/wordprocessingCanvas" xmlns:wpg="http://schemas.microsoft.com/office/word/2010/wordprocessingGroup" xmlns:w16se="http://schemas.microsoft.com/office/word/2015/wordml/symex" xmlns:w16cid="http://schemas.microsoft.com/office/word/2016/wordml/cid" xmlns:wetp="http://schemas.microsoft.com/office/webextensions/taskpanes/2010/11" xmlns:we="http://schemas.microsoft.com/office/webextensions/webextension/2010/11" xmlns:comp="http://schemas.openxmlformats.org/drawingml/2006/compatibility" xmlns:lc="http://schemas.openxmlformats.org/drawingml/2006/lockedCanvas" xmlns:dgm14="http://schemas.microsoft.com/office/drawing/2010/diagram" xmlns:a15="http://schemas.microsoft.com/office/drawing/2012/main" xmlns:pic14="http://schemas.microsoft.com/office/drawing/2010/picture" xmlns:c16ac="http://schemas.microsoft.com/office/drawing/2014/chart/ac" xmlns:a16="http://schemas.microsoft.com/office/drawing/2014/main" xmlns:a1611="http://schemas.microsoft.com/office/drawing/2016/11/main" xmlns:dgm1612="http://schemas.microsoft.com/office/drawing/2016/12/diagram" xmlns:a16svg="http://schemas.microsoft.com/office/drawing/2016/SVG/main" xmlns:adec="http://schemas.microsoft.com/office/drawing/2017/decorative" xmlns:a18hc="http://schemas.microsoft.com/office/drawing/2018/hyperlinkcolor" xmlns:wp15="http://schemas.microsoft.com/office/word/2012/wordprocessingDrawing">
   <w:body>
     <w:p>
       <w:pPr>
@@ -30,7 +30,7 @@
         <w:t xml:space="preserve">(</w:t>
       </w:r>
       <w:r>
-        <w:t xml:space="preserve">13 Sep 2023</w:t>
+        <w:t xml:space="preserve">18 Oct 2024</w:t>
       </w:r>
       <w:r>
         <w:t xml:space="preserve">)</w:t>
@@ -47,7 +47,7 @@
         <w:t xml:space="preserve">Generated using git revision: </w:t>
       </w:r>
       <w:r>
-        <w:t xml:space="preserve">ae418a8</w:t>
+        <w:t xml:space="preserve">83b3e01</w:t>
       </w:r>
     </w:p>
     <w:p>
@@ -445,7 +445,7 @@
                 <w:rFonts w:ascii="Calibri (Body)" w:hAnsi="Calibri (Body)" w:eastAsia="Calibri (Body)" w:cs="Calibri (Body)"/>
                 <w:sz w:val="16"/>
               </w:rPr>
-              <w:t xml:space="preserve">12 (31%)</w:t>
+              <w:t xml:space="preserve">12/39 (31%)</w:t>
             </w:r>
           </w:p>
         </w:tc>
@@ -466,7 +466,7 @@
                 <w:rFonts w:ascii="Calibri (Body)" w:hAnsi="Calibri (Body)" w:eastAsia="Calibri (Body)" w:cs="Calibri (Body)"/>
                 <w:sz w:val="16"/>
               </w:rPr>
-              <w:t xml:space="preserve">21 (54%)</w:t>
+              <w:t xml:space="preserve">21/39 (54%)</w:t>
             </w:r>
           </w:p>
         </w:tc>
@@ -487,7 +487,7 @@
                 <w:rFonts w:ascii="Calibri (Body)" w:hAnsi="Calibri (Body)" w:eastAsia="Calibri (Body)" w:cs="Calibri (Body)"/>
                 <w:sz w:val="16"/>
               </w:rPr>
-              <w:t xml:space="preserve">6 (15%)</w:t>
+              <w:t xml:space="preserve">6/39 (15%)</w:t>
             </w:r>
           </w:p>
         </w:tc>
@@ -508,7 +508,7 @@
                 <w:rFonts w:ascii="Calibri (Body)" w:hAnsi="Calibri (Body)" w:eastAsia="Calibri (Body)" w:cs="Calibri (Body)"/>
                 <w:sz w:val="16"/>
               </w:rPr>
-              <w:t xml:space="preserve">21 (54%)</w:t>
+              <w:t xml:space="preserve">21/39 (54%)</w:t>
             </w:r>
           </w:p>
         </w:tc>
@@ -529,27 +529,27 @@
                 <w:rFonts w:ascii="Calibri (Body)" w:hAnsi="Calibri (Body)" w:eastAsia="Calibri (Body)" w:cs="Calibri (Body)"/>
                 <w:sz w:val="16"/>
               </w:rPr>
-              <w:t xml:space="preserve">12 (31%)</w:t>
-            </w:r>
-          </w:p>
-        </w:tc>
-        <w:tc>
-          <w:tcPr>
-            <w:tcW w:w="0" w:type="auto"/>
-            <w:tcBorders>
-              <w:top w:val="single" w:color="000000"/>
-            </w:tcBorders>
-          </w:tcPr>
-          <w:p>
-            <w:pPr>
-              <w:spacing w:after="0"/>
-            </w:pPr>
-            <w:r>
-              <w:rPr>
-                <w:rFonts w:ascii="Calibri (Body)" w:hAnsi="Calibri (Body)" w:eastAsia="Calibri (Body)" w:cs="Calibri (Body)"/>
-                <w:sz w:val="16"/>
-              </w:rPr>
-              <w:t xml:space="preserve">27 (69%)</w:t>
+              <w:t xml:space="preserve">12/39 (31%)</w:t>
+            </w:r>
+          </w:p>
+        </w:tc>
+        <w:tc>
+          <w:tcPr>
+            <w:tcW w:w="0" w:type="auto"/>
+            <w:tcBorders>
+              <w:top w:val="single" w:color="000000"/>
+            </w:tcBorders>
+          </w:tcPr>
+          <w:p>
+            <w:pPr>
+              <w:spacing w:after="0"/>
+            </w:pPr>
+            <w:r>
+              <w:rPr>
+                <w:rFonts w:ascii="Calibri (Body)" w:hAnsi="Calibri (Body)" w:eastAsia="Calibri (Body)" w:cs="Calibri (Body)"/>
+                <w:sz w:val="16"/>
+              </w:rPr>
+              <w:t xml:space="preserve">27/39 (69%)</w:t>
             </w:r>
           </w:p>
         </w:tc>
@@ -594,7 +594,7 @@
                 <w:rFonts w:ascii="Calibri (Body)" w:hAnsi="Calibri (Body)" w:eastAsia="Calibri (Body)" w:cs="Calibri (Body)"/>
                 <w:sz w:val="16"/>
               </w:rPr>
-              <w:t xml:space="preserve">12 (31%)</w:t>
+              <w:t xml:space="preserve">12/39 (31%)</w:t>
             </w:r>
           </w:p>
         </w:tc>
@@ -615,7 +615,7 @@
                 <w:rFonts w:ascii="Calibri (Body)" w:hAnsi="Calibri (Body)" w:eastAsia="Calibri (Body)" w:cs="Calibri (Body)"/>
                 <w:sz w:val="16"/>
               </w:rPr>
-              <w:t xml:space="preserve">19 (49%)</w:t>
+              <w:t xml:space="preserve">19/39 (49%)</w:t>
             </w:r>
           </w:p>
         </w:tc>
@@ -636,7 +636,7 @@
                 <w:rFonts w:ascii="Calibri (Body)" w:hAnsi="Calibri (Body)" w:eastAsia="Calibri (Body)" w:cs="Calibri (Body)"/>
                 <w:sz w:val="16"/>
               </w:rPr>
-              <w:t xml:space="preserve">5 (13%)</w:t>
+              <w:t xml:space="preserve">5/39 (13%)</w:t>
             </w:r>
           </w:p>
         </w:tc>
@@ -657,7 +657,7 @@
                 <w:rFonts w:ascii="Calibri (Body)" w:hAnsi="Calibri (Body)" w:eastAsia="Calibri (Body)" w:cs="Calibri (Body)"/>
                 <w:sz w:val="16"/>
               </w:rPr>
-              <w:t xml:space="preserve">19 (49%)</w:t>
+              <w:t xml:space="preserve">19/39 (49%)</w:t>
             </w:r>
           </w:p>
         </w:tc>
@@ -678,27 +678,27 @@
                 <w:rFonts w:ascii="Calibri (Body)" w:hAnsi="Calibri (Body)" w:eastAsia="Calibri (Body)" w:cs="Calibri (Body)"/>
                 <w:sz w:val="16"/>
               </w:rPr>
-              <w:t xml:space="preserve">12 (31%)</w:t>
-            </w:r>
-          </w:p>
-        </w:tc>
-        <w:tc>
-          <w:tcPr>
-            <w:tcW w:w="0" w:type="auto"/>
-            <w:tcBorders>
-              <w:bottom w:val="single" w:color="000000"/>
-            </w:tcBorders>
-          </w:tcPr>
-          <w:p>
-            <w:pPr>
-              <w:spacing w:after="0"/>
-            </w:pPr>
-            <w:r>
-              <w:rPr>
-                <w:rFonts w:ascii="Calibri (Body)" w:hAnsi="Calibri (Body)" w:eastAsia="Calibri (Body)" w:cs="Calibri (Body)"/>
-                <w:sz w:val="16"/>
-              </w:rPr>
-              <w:t xml:space="preserve">24 (62%)</w:t>
+              <w:t xml:space="preserve">12/39 (31%)</w:t>
+            </w:r>
+          </w:p>
+        </w:tc>
+        <w:tc>
+          <w:tcPr>
+            <w:tcW w:w="0" w:type="auto"/>
+            <w:tcBorders>
+              <w:bottom w:val="single" w:color="000000"/>
+            </w:tcBorders>
+          </w:tcPr>
+          <w:p>
+            <w:pPr>
+              <w:spacing w:after="0"/>
+            </w:pPr>
+            <w:r>
+              <w:rPr>
+                <w:rFonts w:ascii="Calibri (Body)" w:hAnsi="Calibri (Body)" w:eastAsia="Calibri (Body)" w:cs="Calibri (Body)"/>
+                <w:sz w:val="16"/>
+              </w:rPr>
+              <w:t xml:space="preserve">24/39 (62%)</w:t>
             </w:r>
           </w:p>
         </w:tc>
@@ -857,7 +857,7 @@
                 <w:rFonts w:ascii="Calibri (Body)" w:hAnsi="Calibri (Body)" w:eastAsia="Calibri (Body)" w:cs="Calibri (Body)"/>
                 <w:sz w:val="16"/>
               </w:rPr>
-              <w:t xml:space="preserve">3 ( 8%)</w:t>
+              <w:t xml:space="preserve">3/39 ( 8%)</w:t>
             </w:r>
           </w:p>
         </w:tc>
@@ -878,7 +878,7 @@
                 <w:rFonts w:ascii="Calibri (Body)" w:hAnsi="Calibri (Body)" w:eastAsia="Calibri (Body)" w:cs="Calibri (Body)"/>
                 <w:sz w:val="16"/>
               </w:rPr>
-              <w:t xml:space="preserve">2 ( 5%)</w:t>
+              <w:t xml:space="preserve">2/39 ( 5%)</w:t>
             </w:r>
           </w:p>
         </w:tc>
@@ -899,7 +899,7 @@
                 <w:rFonts w:ascii="Calibri (Body)" w:hAnsi="Calibri (Body)" w:eastAsia="Calibri (Body)" w:cs="Calibri (Body)"/>
                 <w:sz w:val="16"/>
               </w:rPr>
-              <w:t xml:space="preserve">2 ( 5%)</w:t>
+              <w:t xml:space="preserve">2/39 ( 5%)</w:t>
             </w:r>
           </w:p>
         </w:tc>
@@ -920,7 +920,7 @@
                 <w:rFonts w:ascii="Calibri (Body)" w:hAnsi="Calibri (Body)" w:eastAsia="Calibri (Body)" w:cs="Calibri (Body)"/>
                 <w:sz w:val="16"/>
               </w:rPr>
-              <w:t xml:space="preserve">2 ( 5%)</w:t>
+              <w:t xml:space="preserve">2/39 ( 5%)</w:t>
             </w:r>
           </w:p>
         </w:tc>
@@ -941,27 +941,27 @@
                 <w:rFonts w:ascii="Calibri (Body)" w:hAnsi="Calibri (Body)" w:eastAsia="Calibri (Body)" w:cs="Calibri (Body)"/>
                 <w:sz w:val="16"/>
               </w:rPr>
-              <w:t xml:space="preserve">3 ( 8%)</w:t>
-            </w:r>
-          </w:p>
-        </w:tc>
-        <w:tc>
-          <w:tcPr>
-            <w:tcW w:w="0" w:type="auto"/>
-            <w:tcBorders>
-              <w:top w:val="single" w:color="000000"/>
-            </w:tcBorders>
-          </w:tcPr>
-          <w:p>
-            <w:pPr>
-              <w:spacing w:after="0"/>
-            </w:pPr>
-            <w:r>
-              <w:rPr>
-                <w:rFonts w:ascii="Calibri (Body)" w:hAnsi="Calibri (Body)" w:eastAsia="Calibri (Body)" w:cs="Calibri (Body)"/>
-                <w:sz w:val="16"/>
-              </w:rPr>
-              <w:t xml:space="preserve">4 (10%)</w:t>
+              <w:t xml:space="preserve">3/39 ( 8%)</w:t>
+            </w:r>
+          </w:p>
+        </w:tc>
+        <w:tc>
+          <w:tcPr>
+            <w:tcW w:w="0" w:type="auto"/>
+            <w:tcBorders>
+              <w:top w:val="single" w:color="000000"/>
+            </w:tcBorders>
+          </w:tcPr>
+          <w:p>
+            <w:pPr>
+              <w:spacing w:after="0"/>
+            </w:pPr>
+            <w:r>
+              <w:rPr>
+                <w:rFonts w:ascii="Calibri (Body)" w:hAnsi="Calibri (Body)" w:eastAsia="Calibri (Body)" w:cs="Calibri (Body)"/>
+                <w:sz w:val="16"/>
+              </w:rPr>
+              <w:t xml:space="preserve">4/39 (10%)</w:t>
             </w:r>
           </w:p>
         </w:tc>
@@ -1006,7 +1006,7 @@
                 <w:rFonts w:ascii="Calibri (Body)" w:hAnsi="Calibri (Body)" w:eastAsia="Calibri (Body)" w:cs="Calibri (Body)"/>
                 <w:sz w:val="16"/>
               </w:rPr>
-              <w:t xml:space="preserve">9 (23%)</w:t>
+              <w:t xml:space="preserve">9/39 (23%)</w:t>
             </w:r>
           </w:p>
         </w:tc>
@@ -1027,7 +1027,7 @@
                 <w:rFonts w:ascii="Calibri (Body)" w:hAnsi="Calibri (Body)" w:eastAsia="Calibri (Body)" w:cs="Calibri (Body)"/>
                 <w:sz w:val="16"/>
               </w:rPr>
-              <w:t xml:space="preserve">19 (49%)</w:t>
+              <w:t xml:space="preserve">19/39 (49%)</w:t>
             </w:r>
           </w:p>
         </w:tc>
@@ -1048,7 +1048,7 @@
                 <w:rFonts w:ascii="Calibri (Body)" w:hAnsi="Calibri (Body)" w:eastAsia="Calibri (Body)" w:cs="Calibri (Body)"/>
                 <w:sz w:val="16"/>
               </w:rPr>
-              <w:t xml:space="preserve">4 (10%)</w:t>
+              <w:t xml:space="preserve">4/39 (10%)</w:t>
             </w:r>
           </w:p>
         </w:tc>
@@ -1069,7 +1069,7 @@
                 <w:rFonts w:ascii="Calibri (Body)" w:hAnsi="Calibri (Body)" w:eastAsia="Calibri (Body)" w:cs="Calibri (Body)"/>
                 <w:sz w:val="16"/>
               </w:rPr>
-              <w:t xml:space="preserve">19 (49%)</w:t>
+              <w:t xml:space="preserve">19/39 (49%)</w:t>
             </w:r>
           </w:p>
         </w:tc>
@@ -1090,27 +1090,27 @@
                 <w:rFonts w:ascii="Calibri (Body)" w:hAnsi="Calibri (Body)" w:eastAsia="Calibri (Body)" w:cs="Calibri (Body)"/>
                 <w:sz w:val="16"/>
               </w:rPr>
-              <w:t xml:space="preserve">9 (23%)</w:t>
-            </w:r>
-          </w:p>
-        </w:tc>
-        <w:tc>
-          <w:tcPr>
-            <w:tcW w:w="0" w:type="auto"/>
-            <w:tcBorders>
-              <w:bottom w:val="single" w:color="000000"/>
-            </w:tcBorders>
-          </w:tcPr>
-          <w:p>
-            <w:pPr>
-              <w:spacing w:after="0"/>
-            </w:pPr>
-            <w:r>
-              <w:rPr>
-                <w:rFonts w:ascii="Calibri (Body)" w:hAnsi="Calibri (Body)" w:eastAsia="Calibri (Body)" w:cs="Calibri (Body)"/>
-                <w:sz w:val="16"/>
-              </w:rPr>
-              <w:t xml:space="preserve">23 (59%)</w:t>
+              <w:t xml:space="preserve">9/39 (23%)</w:t>
+            </w:r>
+          </w:p>
+        </w:tc>
+        <w:tc>
+          <w:tcPr>
+            <w:tcW w:w="0" w:type="auto"/>
+            <w:tcBorders>
+              <w:bottom w:val="single" w:color="000000"/>
+            </w:tcBorders>
+          </w:tcPr>
+          <w:p>
+            <w:pPr>
+              <w:spacing w:after="0"/>
+            </w:pPr>
+            <w:r>
+              <w:rPr>
+                <w:rFonts w:ascii="Calibri (Body)" w:hAnsi="Calibri (Body)" w:eastAsia="Calibri (Body)" w:cs="Calibri (Body)"/>
+                <w:sz w:val="16"/>
+              </w:rPr>
+              <w:t xml:space="preserve">23/39 (59%)</w:t>
             </w:r>
           </w:p>
         </w:tc>
@@ -1269,7 +1269,7 @@
                 <w:rFonts w:ascii="Calibri (Body)" w:hAnsi="Calibri (Body)" w:eastAsia="Calibri (Body)" w:cs="Calibri (Body)"/>
                 <w:sz w:val="16"/>
               </w:rPr>
-              <w:t xml:space="preserve">11 (28%)</w:t>
+              <w:t xml:space="preserve">11/39 (28%)</w:t>
             </w:r>
           </w:p>
         </w:tc>
@@ -1290,7 +1290,7 @@
                 <w:rFonts w:ascii="Calibri (Body)" w:hAnsi="Calibri (Body)" w:eastAsia="Calibri (Body)" w:cs="Calibri (Body)"/>
                 <w:sz w:val="16"/>
               </w:rPr>
-              <w:t xml:space="preserve">19 (49%)</w:t>
+              <w:t xml:space="preserve">19/39 (49%)</w:t>
             </w:r>
           </w:p>
         </w:tc>
@@ -1311,7 +1311,7 @@
                 <w:rFonts w:ascii="Calibri (Body)" w:hAnsi="Calibri (Body)" w:eastAsia="Calibri (Body)" w:cs="Calibri (Body)"/>
                 <w:sz w:val="16"/>
               </w:rPr>
-              <w:t xml:space="preserve">6 (15%)</w:t>
+              <w:t xml:space="preserve">6/39 (15%)</w:t>
             </w:r>
           </w:p>
         </w:tc>
@@ -1332,7 +1332,7 @@
                 <w:rFonts w:ascii="Calibri (Body)" w:hAnsi="Calibri (Body)" w:eastAsia="Calibri (Body)" w:cs="Calibri (Body)"/>
                 <w:sz w:val="16"/>
               </w:rPr>
-              <w:t xml:space="preserve">19 (49%)</w:t>
+              <w:t xml:space="preserve">19/39 (49%)</w:t>
             </w:r>
           </w:p>
         </w:tc>
@@ -1353,27 +1353,27 @@
                 <w:rFonts w:ascii="Calibri (Body)" w:hAnsi="Calibri (Body)" w:eastAsia="Calibri (Body)" w:cs="Calibri (Body)"/>
                 <w:sz w:val="16"/>
               </w:rPr>
-              <w:t xml:space="preserve">11 (28%)</w:t>
-            </w:r>
-          </w:p>
-        </w:tc>
-        <w:tc>
-          <w:tcPr>
-            <w:tcW w:w="0" w:type="auto"/>
-            <w:tcBorders>
-              <w:top w:val="single" w:color="000000"/>
-            </w:tcBorders>
-          </w:tcPr>
-          <w:p>
-            <w:pPr>
-              <w:spacing w:after="0"/>
-            </w:pPr>
-            <w:r>
-              <w:rPr>
-                <w:rFonts w:ascii="Calibri (Body)" w:hAnsi="Calibri (Body)" w:eastAsia="Calibri (Body)" w:cs="Calibri (Body)"/>
-                <w:sz w:val="16"/>
-              </w:rPr>
-              <w:t xml:space="preserve">25 (64%)</w:t>
+              <w:t xml:space="preserve">11/39 (28%)</w:t>
+            </w:r>
+          </w:p>
+        </w:tc>
+        <w:tc>
+          <w:tcPr>
+            <w:tcW w:w="0" w:type="auto"/>
+            <w:tcBorders>
+              <w:top w:val="single" w:color="000000"/>
+            </w:tcBorders>
+          </w:tcPr>
+          <w:p>
+            <w:pPr>
+              <w:spacing w:after="0"/>
+            </w:pPr>
+            <w:r>
+              <w:rPr>
+                <w:rFonts w:ascii="Calibri (Body)" w:hAnsi="Calibri (Body)" w:eastAsia="Calibri (Body)" w:cs="Calibri (Body)"/>
+                <w:sz w:val="16"/>
+              </w:rPr>
+              <w:t xml:space="preserve">25/39 (64%)</w:t>
             </w:r>
           </w:p>
         </w:tc>
@@ -1416,7 +1416,7 @@
                 <w:rFonts w:ascii="Calibri (Body)" w:hAnsi="Calibri (Body)" w:eastAsia="Calibri (Body)" w:cs="Calibri (Body)"/>
                 <w:sz w:val="16"/>
               </w:rPr>
-              <w:t xml:space="preserve">4 (10%)</w:t>
+              <w:t xml:space="preserve">4/39 (10%)</w:t>
             </w:r>
           </w:p>
         </w:tc>
@@ -1436,7 +1436,7 @@
                 <w:rFonts w:ascii="Calibri (Body)" w:hAnsi="Calibri (Body)" w:eastAsia="Calibri (Body)" w:cs="Calibri (Body)"/>
                 <w:sz w:val="16"/>
               </w:rPr>
-              <w:t xml:space="preserve">10 (26%)</w:t>
+              <w:t xml:space="preserve">10/39 (26%)</w:t>
             </w:r>
           </w:p>
         </w:tc>
@@ -1456,7 +1456,7 @@
                 <w:rFonts w:ascii="Calibri (Body)" w:hAnsi="Calibri (Body)" w:eastAsia="Calibri (Body)" w:cs="Calibri (Body)"/>
                 <w:sz w:val="16"/>
               </w:rPr>
-              <w:t xml:space="preserve">4 (10%)</w:t>
+              <w:t xml:space="preserve">4/39 (10%)</w:t>
             </w:r>
           </w:p>
         </w:tc>
@@ -1476,7 +1476,7 @@
                 <w:rFonts w:ascii="Calibri (Body)" w:hAnsi="Calibri (Body)" w:eastAsia="Calibri (Body)" w:cs="Calibri (Body)"/>
                 <w:sz w:val="16"/>
               </w:rPr>
-              <w:t xml:space="preserve">10 (26%)</w:t>
+              <w:t xml:space="preserve">10/39 (26%)</w:t>
             </w:r>
           </w:p>
         </w:tc>
@@ -1496,24 +1496,24 @@
                 <w:rFonts w:ascii="Calibri (Body)" w:hAnsi="Calibri (Body)" w:eastAsia="Calibri (Body)" w:cs="Calibri (Body)"/>
                 <w:sz w:val="16"/>
               </w:rPr>
-              <w:t xml:space="preserve">4 (10%)</w:t>
-            </w:r>
-          </w:p>
-        </w:tc>
-        <w:tc>
-          <w:tcPr>
-            <w:tcW w:w="0" w:type="auto"/>
-          </w:tcPr>
-          <w:p>
-            <w:pPr>
-              <w:spacing w:after="0"/>
-            </w:pPr>
-            <w:r>
-              <w:rPr>
-                <w:rFonts w:ascii="Calibri (Body)" w:hAnsi="Calibri (Body)" w:eastAsia="Calibri (Body)" w:cs="Calibri (Body)"/>
-                <w:sz w:val="16"/>
-              </w:rPr>
-              <w:t xml:space="preserve">14 (36%)</w:t>
+              <w:t xml:space="preserve">4/39 (10%)</w:t>
+            </w:r>
+          </w:p>
+        </w:tc>
+        <w:tc>
+          <w:tcPr>
+            <w:tcW w:w="0" w:type="auto"/>
+          </w:tcPr>
+          <w:p>
+            <w:pPr>
+              <w:spacing w:after="0"/>
+            </w:pPr>
+            <w:r>
+              <w:rPr>
+                <w:rFonts w:ascii="Calibri (Body)" w:hAnsi="Calibri (Body)" w:eastAsia="Calibri (Body)" w:cs="Calibri (Body)"/>
+                <w:sz w:val="16"/>
+              </w:rPr>
+              <w:t xml:space="preserve">14/39 (36%)</w:t>
             </w:r>
           </w:p>
         </w:tc>
@@ -1842,7 +1842,7 @@
                 <w:rFonts w:ascii="Calibri (Body)" w:hAnsi="Calibri (Body)" w:eastAsia="Calibri (Body)" w:cs="Calibri (Body)"/>
                 <w:sz w:val="16"/>
               </w:rPr>
-              <w:t xml:space="preserve">19 (49%)</w:t>
+              <w:t xml:space="preserve">19/39 (49%)</w:t>
             </w:r>
           </w:p>
         </w:tc>
@@ -1863,7 +1863,7 @@
                 <w:rFonts w:ascii="Calibri (Body)" w:hAnsi="Calibri (Body)" w:eastAsia="Calibri (Body)" w:cs="Calibri (Body)"/>
                 <w:sz w:val="16"/>
               </w:rPr>
-              <w:t xml:space="preserve">6 (15%)</w:t>
+              <w:t xml:space="preserve">6/39 (15%)</w:t>
             </w:r>
           </w:p>
         </w:tc>
@@ -1884,7 +1884,7 @@
                 <w:rFonts w:ascii="Calibri (Body)" w:hAnsi="Calibri (Body)" w:eastAsia="Calibri (Body)" w:cs="Calibri (Body)"/>
                 <w:sz w:val="16"/>
               </w:rPr>
-              <w:t xml:space="preserve">19 (49%)</w:t>
+              <w:t xml:space="preserve">19/39 (49%)</w:t>
             </w:r>
           </w:p>
         </w:tc>
@@ -1925,7 +1925,7 @@
                 <w:rFonts w:ascii="Calibri (Body)" w:hAnsi="Calibri (Body)" w:eastAsia="Calibri (Body)" w:cs="Calibri (Body)"/>
                 <w:sz w:val="16"/>
               </w:rPr>
-              <w:t xml:space="preserve">25 (64%)</w:t>
+              <w:t xml:space="preserve">25/39 (64%)</w:t>
             </w:r>
           </w:p>
         </w:tc>
@@ -1988,7 +1988,7 @@
                 <w:rFonts w:ascii="Calibri (Body)" w:hAnsi="Calibri (Body)" w:eastAsia="Calibri (Body)" w:cs="Calibri (Body)"/>
                 <w:sz w:val="16"/>
               </w:rPr>
-              <w:t xml:space="preserve">9 (23%)</w:t>
+              <w:t xml:space="preserve">9/39 (23%)</w:t>
             </w:r>
           </w:p>
         </w:tc>
@@ -2008,7 +2008,7 @@
                 <w:rFonts w:ascii="Calibri (Body)" w:hAnsi="Calibri (Body)" w:eastAsia="Calibri (Body)" w:cs="Calibri (Body)"/>
                 <w:sz w:val="16"/>
               </w:rPr>
-              <w:t xml:space="preserve">3 ( 8%)</w:t>
+              <w:t xml:space="preserve">3/39 ( 8%)</w:t>
             </w:r>
           </w:p>
         </w:tc>
@@ -2028,7 +2028,7 @@
                 <w:rFonts w:ascii="Calibri (Body)" w:hAnsi="Calibri (Body)" w:eastAsia="Calibri (Body)" w:cs="Calibri (Body)"/>
                 <w:sz w:val="16"/>
               </w:rPr>
-              <w:t xml:space="preserve">9 (23%)</w:t>
+              <w:t xml:space="preserve">9/39 (23%)</w:t>
             </w:r>
           </w:p>
         </w:tc>
@@ -2065,7 +2065,7 @@
                 <w:rFonts w:ascii="Calibri (Body)" w:hAnsi="Calibri (Body)" w:eastAsia="Calibri (Body)" w:cs="Calibri (Body)"/>
                 <w:sz w:val="16"/>
               </w:rPr>
-              <w:t xml:space="preserve">12 (31%)</w:t>
+              <w:t xml:space="preserve">12/39 (31%)</w:t>
             </w:r>
           </w:p>
         </w:tc>
@@ -2128,7 +2128,7 @@
                 <w:rFonts w:ascii="Calibri (Body)" w:hAnsi="Calibri (Body)" w:eastAsia="Calibri (Body)" w:cs="Calibri (Body)"/>
                 <w:sz w:val="16"/>
               </w:rPr>
-              <w:t xml:space="preserve">6 (15%)</w:t>
+              <w:t xml:space="preserve">6/39 (15%)</w:t>
             </w:r>
           </w:p>
         </w:tc>
@@ -2148,7 +2148,7 @@
                 <w:rFonts w:ascii="Calibri (Body)" w:hAnsi="Calibri (Body)" w:eastAsia="Calibri (Body)" w:cs="Calibri (Body)"/>
                 <w:sz w:val="16"/>
               </w:rPr>
-              <w:t xml:space="preserve">2 ( 5%)</w:t>
+              <w:t xml:space="preserve">2/39 ( 5%)</w:t>
             </w:r>
           </w:p>
         </w:tc>
@@ -2168,7 +2168,7 @@
                 <w:rFonts w:ascii="Calibri (Body)" w:hAnsi="Calibri (Body)" w:eastAsia="Calibri (Body)" w:cs="Calibri (Body)"/>
                 <w:sz w:val="16"/>
               </w:rPr>
-              <w:t xml:space="preserve">6 (15%)</w:t>
+              <w:t xml:space="preserve">6/39 (15%)</w:t>
             </w:r>
           </w:p>
         </w:tc>
@@ -2205,7 +2205,7 @@
                 <w:rFonts w:ascii="Calibri (Body)" w:hAnsi="Calibri (Body)" w:eastAsia="Calibri (Body)" w:cs="Calibri (Body)"/>
                 <w:sz w:val="16"/>
               </w:rPr>
-              <w:t xml:space="preserve">8 (21%)</w:t>
+              <w:t xml:space="preserve">8/39 (21%)</w:t>
             </w:r>
           </w:p>
         </w:tc>
@@ -2271,7 +2271,7 @@
                 <w:rFonts w:ascii="Calibri (Body)" w:hAnsi="Calibri (Body)" w:eastAsia="Calibri (Body)" w:cs="Calibri (Body)"/>
                 <w:sz w:val="16"/>
               </w:rPr>
-              <w:t xml:space="preserve">5 (13%)</w:t>
+              <w:t xml:space="preserve">5/39 (13%)</w:t>
             </w:r>
           </w:p>
         </w:tc>
@@ -2313,7 +2313,7 @@
                 <w:rFonts w:ascii="Calibri (Body)" w:hAnsi="Calibri (Body)" w:eastAsia="Calibri (Body)" w:cs="Calibri (Body)"/>
                 <w:sz w:val="16"/>
               </w:rPr>
-              <w:t xml:space="preserve">5 (13%)</w:t>
+              <w:t xml:space="preserve">5/39 (13%)</w:t>
             </w:r>
           </w:p>
         </w:tc>
@@ -2354,7 +2354,7 @@
                 <w:rFonts w:ascii="Calibri (Body)" w:hAnsi="Calibri (Body)" w:eastAsia="Calibri (Body)" w:cs="Calibri (Body)"/>
                 <w:sz w:val="16"/>
               </w:rPr>
-              <w:t xml:space="preserve">5 (13%)</w:t>
+              <w:t xml:space="preserve">5/39 (13%)</w:t>
             </w:r>
           </w:p>
         </w:tc>
@@ -2680,7 +2680,7 @@
                 <w:rFonts w:ascii="Calibri (Body)" w:hAnsi="Calibri (Body)" w:eastAsia="Calibri (Body)" w:cs="Calibri (Body)"/>
                 <w:sz w:val="16"/>
               </w:rPr>
-              <w:t xml:space="preserve">1 ( 3%)</w:t>
+              <w:t xml:space="preserve">1/39 ( 3%)</w:t>
             </w:r>
           </w:p>
         </w:tc>
@@ -2720,7 +2720,7 @@
                 <w:rFonts w:ascii="Calibri (Body)" w:hAnsi="Calibri (Body)" w:eastAsia="Calibri (Body)" w:cs="Calibri (Body)"/>
                 <w:sz w:val="16"/>
               </w:rPr>
-              <w:t xml:space="preserve">1 ( 3%)</w:t>
+              <w:t xml:space="preserve">1/39 ( 3%)</w:t>
             </w:r>
           </w:p>
         </w:tc>
@@ -2757,7 +2757,7 @@
                 <w:rFonts w:ascii="Calibri (Body)" w:hAnsi="Calibri (Body)" w:eastAsia="Calibri (Body)" w:cs="Calibri (Body)"/>
                 <w:sz w:val="16"/>
               </w:rPr>
-              <w:t xml:space="preserve">1 ( 3%)</w:t>
+              <w:t xml:space="preserve">1/39 ( 3%)</w:t>
             </w:r>
           </w:p>
         </w:tc>
@@ -3181,7 +3181,7 @@
                 <w:b w:val="true"/>
                 <w:sz w:val="16"/>
               </w:rPr>
-              <w:t xml:space="preserve">Sample Mean¹</w:t>
+              <w:t xml:space="preserve">Mean (SD)¹</w:t>
             </w:r>
           </w:p>
         </w:tc>
@@ -3354,27 +3354,27 @@
                 <w:rFonts w:ascii="Calibri (Body)" w:hAnsi="Calibri (Body)" w:eastAsia="Calibri (Body)" w:cs="Calibri (Body)"/>
                 <w:sz w:val="16"/>
               </w:rPr>
-              <w:t xml:space="preserve">12</w:t>
-            </w:r>
-          </w:p>
-        </w:tc>
-        <w:tc>
-          <w:tcPr>
-            <w:tcW w:w="0" w:type="auto"/>
-            <w:tcBorders>
-              <w:top w:val="single" w:color="000000"/>
-            </w:tcBorders>
-          </w:tcPr>
-          <w:p>
-            <w:pPr>
-              <w:spacing w:after="0"/>
-            </w:pPr>
-            <w:r>
-              <w:rPr>
-                <w:rFonts w:ascii="Calibri (Body)" w:hAnsi="Calibri (Body)" w:eastAsia="Calibri (Body)" w:cs="Calibri (Body)"/>
-                <w:sz w:val="16"/>
-              </w:rPr>
-              <w:t xml:space="preserve">140</w:t>
+              <w:t xml:space="preserve">12/33</w:t>
+            </w:r>
+          </w:p>
+        </w:tc>
+        <w:tc>
+          <w:tcPr>
+            <w:tcW w:w="0" w:type="auto"/>
+            <w:tcBorders>
+              <w:top w:val="single" w:color="000000"/>
+            </w:tcBorders>
+          </w:tcPr>
+          <w:p>
+            <w:pPr>
+              <w:spacing w:after="0"/>
+            </w:pPr>
+            <w:r>
+              <w:rPr>
+                <w:rFonts w:ascii="Calibri (Body)" w:hAnsi="Calibri (Body)" w:eastAsia="Calibri (Body)" w:cs="Calibri (Body)"/>
+                <w:sz w:val="16"/>
+              </w:rPr>
+              <w:t xml:space="preserve">291 (379)</w:t>
             </w:r>
           </w:p>
         </w:tc>
@@ -3456,27 +3456,27 @@
                 <w:rFonts w:ascii="Calibri (Body)" w:hAnsi="Calibri (Body)" w:eastAsia="Calibri (Body)" w:cs="Calibri (Body)"/>
                 <w:sz w:val="16"/>
               </w:rPr>
-              <w:t xml:space="preserve">21</w:t>
-            </w:r>
-          </w:p>
-        </w:tc>
-        <w:tc>
-          <w:tcPr>
-            <w:tcW w:w="0" w:type="auto"/>
-            <w:tcBorders>
-              <w:bottom w:val="single" w:color="000000"/>
-            </w:tcBorders>
-          </w:tcPr>
-          <w:p>
-            <w:pPr>
-              <w:spacing w:after="0"/>
-            </w:pPr>
-            <w:r>
-              <w:rPr>
-                <w:rFonts w:ascii="Calibri (Body)" w:hAnsi="Calibri (Body)" w:eastAsia="Calibri (Body)" w:cs="Calibri (Body)"/>
-                <w:sz w:val="16"/>
-              </w:rPr>
-              <w:t xml:space="preserve">569</w:t>
+              <w:t xml:space="preserve">21/33</w:t>
+            </w:r>
+          </w:p>
+        </w:tc>
+        <w:tc>
+          <w:tcPr>
+            <w:tcW w:w="0" w:type="auto"/>
+            <w:tcBorders>
+              <w:bottom w:val="single" w:color="000000"/>
+            </w:tcBorders>
+          </w:tcPr>
+          <w:p>
+            <w:pPr>
+              <w:spacing w:after="0"/>
+            </w:pPr>
+            <w:r>
+              <w:rPr>
+                <w:rFonts w:ascii="Calibri (Body)" w:hAnsi="Calibri (Body)" w:eastAsia="Calibri (Body)" w:cs="Calibri (Body)"/>
+                <w:sz w:val="16"/>
+              </w:rPr>
+              <w:t xml:space="preserve">667 (367)</w:t>
             </w:r>
           </w:p>
         </w:tc>
@@ -3544,27 +3544,27 @@
                 <w:rFonts w:ascii="Calibri (Body)" w:hAnsi="Calibri (Body)" w:eastAsia="Calibri (Body)" w:cs="Calibri (Body)"/>
                 <w:sz w:val="16"/>
               </w:rPr>
-              <w:t xml:space="preserve">6</w:t>
-            </w:r>
-          </w:p>
-        </w:tc>
-        <w:tc>
-          <w:tcPr>
-            <w:tcW w:w="0" w:type="auto"/>
-            <w:tcBorders>
-              <w:top w:val="single" w:color="000000"/>
-            </w:tcBorders>
-          </w:tcPr>
-          <w:p>
-            <w:pPr>
-              <w:spacing w:after="0"/>
-            </w:pPr>
-            <w:r>
-              <w:rPr>
-                <w:rFonts w:ascii="Calibri (Body)" w:hAnsi="Calibri (Body)" w:eastAsia="Calibri (Body)" w:cs="Calibri (Body)"/>
-                <w:sz w:val="16"/>
-              </w:rPr>
-              <w:t xml:space="preserve">888</w:t>
+              <w:t xml:space="preserve">6/27</w:t>
+            </w:r>
+          </w:p>
+        </w:tc>
+        <w:tc>
+          <w:tcPr>
+            <w:tcW w:w="0" w:type="auto"/>
+            <w:tcBorders>
+              <w:top w:val="single" w:color="000000"/>
+            </w:tcBorders>
+          </w:tcPr>
+          <w:p>
+            <w:pPr>
+              <w:spacing w:after="0"/>
+            </w:pPr>
+            <w:r>
+              <w:rPr>
+                <w:rFonts w:ascii="Calibri (Body)" w:hAnsi="Calibri (Body)" w:eastAsia="Calibri (Body)" w:cs="Calibri (Body)"/>
+                <w:sz w:val="16"/>
+              </w:rPr>
+              <w:t xml:space="preserve">1158 (893)</w:t>
             </w:r>
           </w:p>
         </w:tc>
@@ -3646,27 +3646,27 @@
                 <w:rFonts w:ascii="Calibri (Body)" w:hAnsi="Calibri (Body)" w:eastAsia="Calibri (Body)" w:cs="Calibri (Body)"/>
                 <w:sz w:val="16"/>
               </w:rPr>
-              <w:t xml:space="preserve">21</w:t>
-            </w:r>
-          </w:p>
-        </w:tc>
-        <w:tc>
-          <w:tcPr>
-            <w:tcW w:w="0" w:type="auto"/>
-            <w:tcBorders>
-              <w:bottom w:val="single" w:color="000000"/>
-            </w:tcBorders>
-          </w:tcPr>
-          <w:p>
-            <w:pPr>
-              <w:spacing w:after="0"/>
-            </w:pPr>
-            <w:r>
-              <w:rPr>
-                <w:rFonts w:ascii="Calibri (Body)" w:hAnsi="Calibri (Body)" w:eastAsia="Calibri (Body)" w:cs="Calibri (Body)"/>
-                <w:sz w:val="16"/>
-              </w:rPr>
-              <w:t xml:space="preserve">569</w:t>
+              <w:t xml:space="preserve">21/27</w:t>
+            </w:r>
+          </w:p>
+        </w:tc>
+        <w:tc>
+          <w:tcPr>
+            <w:tcW w:w="0" w:type="auto"/>
+            <w:tcBorders>
+              <w:bottom w:val="single" w:color="000000"/>
+            </w:tcBorders>
+          </w:tcPr>
+          <w:p>
+            <w:pPr>
+              <w:spacing w:after="0"/>
+            </w:pPr>
+            <w:r>
+              <w:rPr>
+                <w:rFonts w:ascii="Calibri (Body)" w:hAnsi="Calibri (Body)" w:eastAsia="Calibri (Body)" w:cs="Calibri (Body)"/>
+                <w:sz w:val="16"/>
+              </w:rPr>
+              <w:t xml:space="preserve">667 (367)</w:t>
             </w:r>
           </w:p>
         </w:tc>
@@ -3734,27 +3734,27 @@
                 <w:rFonts w:ascii="Calibri (Body)" w:hAnsi="Calibri (Body)" w:eastAsia="Calibri (Body)" w:cs="Calibri (Body)"/>
                 <w:sz w:val="16"/>
               </w:rPr>
-              <w:t xml:space="preserve">12</w:t>
-            </w:r>
-          </w:p>
-        </w:tc>
-        <w:tc>
-          <w:tcPr>
-            <w:tcW w:w="0" w:type="auto"/>
-            <w:tcBorders>
-              <w:top w:val="single" w:color="000000"/>
-            </w:tcBorders>
-          </w:tcPr>
-          <w:p>
-            <w:pPr>
-              <w:spacing w:after="0"/>
-            </w:pPr>
-            <w:r>
-              <w:rPr>
-                <w:rFonts w:ascii="Calibri (Body)" w:hAnsi="Calibri (Body)" w:eastAsia="Calibri (Body)" w:cs="Calibri (Body)"/>
-                <w:sz w:val="16"/>
-              </w:rPr>
-              <w:t xml:space="preserve">140</w:t>
+              <w:t xml:space="preserve">12/39</w:t>
+            </w:r>
+          </w:p>
+        </w:tc>
+        <w:tc>
+          <w:tcPr>
+            <w:tcW w:w="0" w:type="auto"/>
+            <w:tcBorders>
+              <w:top w:val="single" w:color="000000"/>
+            </w:tcBorders>
+          </w:tcPr>
+          <w:p>
+            <w:pPr>
+              <w:spacing w:after="0"/>
+            </w:pPr>
+            <w:r>
+              <w:rPr>
+                <w:rFonts w:ascii="Calibri (Body)" w:hAnsi="Calibri (Body)" w:eastAsia="Calibri (Body)" w:cs="Calibri (Body)"/>
+                <w:sz w:val="16"/>
+              </w:rPr>
+              <w:t xml:space="preserve">291 (379)</w:t>
             </w:r>
           </w:p>
         </w:tc>
@@ -3836,27 +3836,27 @@
                 <w:rFonts w:ascii="Calibri (Body)" w:hAnsi="Calibri (Body)" w:eastAsia="Calibri (Body)" w:cs="Calibri (Body)"/>
                 <w:sz w:val="16"/>
               </w:rPr>
-              <w:t xml:space="preserve">27</w:t>
-            </w:r>
-          </w:p>
-        </w:tc>
-        <w:tc>
-          <w:tcPr>
-            <w:tcW w:w="0" w:type="auto"/>
-            <w:tcBorders>
-              <w:bottom w:val="single" w:color="000000"/>
-            </w:tcBorders>
-          </w:tcPr>
-          <w:p>
-            <w:pPr>
-              <w:spacing w:after="0"/>
-            </w:pPr>
-            <w:r>
-              <w:rPr>
-                <w:rFonts w:ascii="Calibri (Body)" w:hAnsi="Calibri (Body)" w:eastAsia="Calibri (Body)" w:cs="Calibri (Body)"/>
-                <w:sz w:val="16"/>
-              </w:rPr>
-              <w:t xml:space="preserve">625</w:t>
+              <w:t xml:space="preserve">27/39</w:t>
+            </w:r>
+          </w:p>
+        </w:tc>
+        <w:tc>
+          <w:tcPr>
+            <w:tcW w:w="0" w:type="auto"/>
+            <w:tcBorders>
+              <w:bottom w:val="single" w:color="000000"/>
+            </w:tcBorders>
+          </w:tcPr>
+          <w:p>
+            <w:pPr>
+              <w:spacing w:after="0"/>
+            </w:pPr>
+            <w:r>
+              <w:rPr>
+                <w:rFonts w:ascii="Calibri (Body)" w:hAnsi="Calibri (Body)" w:eastAsia="Calibri (Body)" w:cs="Calibri (Body)"/>
+                <w:sz w:val="16"/>
+              </w:rPr>
+              <w:t xml:space="preserve">769 (534)</w:t>
             </w:r>
           </w:p>
         </w:tc>
@@ -4011,27 +4011,27 @@
                 <w:rFonts w:ascii="Calibri (Body)" w:hAnsi="Calibri (Body)" w:eastAsia="Calibri (Body)" w:cs="Calibri (Body)"/>
                 <w:sz w:val="16"/>
               </w:rPr>
-              <w:t xml:space="preserve">12</w:t>
-            </w:r>
-          </w:p>
-        </w:tc>
-        <w:tc>
-          <w:tcPr>
-            <w:tcW w:w="0" w:type="auto"/>
-            <w:tcBorders>
-              <w:top w:val="single" w:color="000000"/>
-            </w:tcBorders>
-          </w:tcPr>
-          <w:p>
-            <w:pPr>
-              <w:spacing w:after="0"/>
-            </w:pPr>
-            <w:r>
-              <w:rPr>
-                <w:rFonts w:ascii="Calibri (Body)" w:hAnsi="Calibri (Body)" w:eastAsia="Calibri (Body)" w:cs="Calibri (Body)"/>
-                <w:sz w:val="16"/>
-              </w:rPr>
-              <w:t xml:space="preserve">28.2</w:t>
+              <w:t xml:space="preserve">12/33</w:t>
+            </w:r>
+          </w:p>
+        </w:tc>
+        <w:tc>
+          <w:tcPr>
+            <w:tcW w:w="0" w:type="auto"/>
+            <w:tcBorders>
+              <w:top w:val="single" w:color="000000"/>
+            </w:tcBorders>
+          </w:tcPr>
+          <w:p>
+            <w:pPr>
+              <w:spacing w:after="0"/>
+            </w:pPr>
+            <w:r>
+              <w:rPr>
+                <w:rFonts w:ascii="Calibri (Body)" w:hAnsi="Calibri (Body)" w:eastAsia="Calibri (Body)" w:cs="Calibri (Body)"/>
+                <w:sz w:val="16"/>
+              </w:rPr>
+              <w:t xml:space="preserve">28.2 (31.1)</w:t>
             </w:r>
           </w:p>
         </w:tc>
@@ -4113,27 +4113,27 @@
                 <w:rFonts w:ascii="Calibri (Body)" w:hAnsi="Calibri (Body)" w:eastAsia="Calibri (Body)" w:cs="Calibri (Body)"/>
                 <w:sz w:val="16"/>
               </w:rPr>
-              <w:t xml:space="preserve">21</w:t>
-            </w:r>
-          </w:p>
-        </w:tc>
-        <w:tc>
-          <w:tcPr>
-            <w:tcW w:w="0" w:type="auto"/>
-            <w:tcBorders>
-              <w:bottom w:val="single" w:color="000000"/>
-            </w:tcBorders>
-          </w:tcPr>
-          <w:p>
-            <w:pPr>
-              <w:spacing w:after="0"/>
-            </w:pPr>
-            <w:r>
-              <w:rPr>
-                <w:rFonts w:ascii="Calibri (Body)" w:hAnsi="Calibri (Body)" w:eastAsia="Calibri (Body)" w:cs="Calibri (Body)"/>
-                <w:sz w:val="16"/>
-              </w:rPr>
-              <w:t xml:space="preserve">27.6</w:t>
+              <w:t xml:space="preserve">21/33</w:t>
+            </w:r>
+          </w:p>
+        </w:tc>
+        <w:tc>
+          <w:tcPr>
+            <w:tcW w:w="0" w:type="auto"/>
+            <w:tcBorders>
+              <w:bottom w:val="single" w:color="000000"/>
+            </w:tcBorders>
+          </w:tcPr>
+          <w:p>
+            <w:pPr>
+              <w:spacing w:after="0"/>
+            </w:pPr>
+            <w:r>
+              <w:rPr>
+                <w:rFonts w:ascii="Calibri (Body)" w:hAnsi="Calibri (Body)" w:eastAsia="Calibri (Body)" w:cs="Calibri (Body)"/>
+                <w:sz w:val="16"/>
+              </w:rPr>
+              <w:t xml:space="preserve">27.6 (15.4)</w:t>
             </w:r>
           </w:p>
         </w:tc>
@@ -4201,27 +4201,27 @@
                 <w:rFonts w:ascii="Calibri (Body)" w:hAnsi="Calibri (Body)" w:eastAsia="Calibri (Body)" w:cs="Calibri (Body)"/>
                 <w:sz w:val="16"/>
               </w:rPr>
-              <w:t xml:space="preserve">6</w:t>
-            </w:r>
-          </w:p>
-        </w:tc>
-        <w:tc>
-          <w:tcPr>
-            <w:tcW w:w="0" w:type="auto"/>
-            <w:tcBorders>
-              <w:top w:val="single" w:color="000000"/>
-            </w:tcBorders>
-          </w:tcPr>
-          <w:p>
-            <w:pPr>
-              <w:spacing w:after="0"/>
-            </w:pPr>
-            <w:r>
-              <w:rPr>
-                <w:rFonts w:ascii="Calibri (Body)" w:hAnsi="Calibri (Body)" w:eastAsia="Calibri (Body)" w:cs="Calibri (Body)"/>
-                <w:sz w:val="16"/>
-              </w:rPr>
-              <w:t xml:space="preserve">36.2</w:t>
+              <w:t xml:space="preserve">6/27</w:t>
+            </w:r>
+          </w:p>
+        </w:tc>
+        <w:tc>
+          <w:tcPr>
+            <w:tcW w:w="0" w:type="auto"/>
+            <w:tcBorders>
+              <w:top w:val="single" w:color="000000"/>
+            </w:tcBorders>
+          </w:tcPr>
+          <w:p>
+            <w:pPr>
+              <w:spacing w:after="0"/>
+            </w:pPr>
+            <w:r>
+              <w:rPr>
+                <w:rFonts w:ascii="Calibri (Body)" w:hAnsi="Calibri (Body)" w:eastAsia="Calibri (Body)" w:cs="Calibri (Body)"/>
+                <w:sz w:val="16"/>
+              </w:rPr>
+              <w:t xml:space="preserve">36.2 (26.4)</w:t>
             </w:r>
           </w:p>
         </w:tc>
@@ -4303,27 +4303,27 @@
                 <w:rFonts w:ascii="Calibri (Body)" w:hAnsi="Calibri (Body)" w:eastAsia="Calibri (Body)" w:cs="Calibri (Body)"/>
                 <w:sz w:val="16"/>
               </w:rPr>
-              <w:t xml:space="preserve">21</w:t>
-            </w:r>
-          </w:p>
-        </w:tc>
-        <w:tc>
-          <w:tcPr>
-            <w:tcW w:w="0" w:type="auto"/>
-            <w:tcBorders>
-              <w:bottom w:val="single" w:color="000000"/>
-            </w:tcBorders>
-          </w:tcPr>
-          <w:p>
-            <w:pPr>
-              <w:spacing w:after="0"/>
-            </w:pPr>
-            <w:r>
-              <w:rPr>
-                <w:rFonts w:ascii="Calibri (Body)" w:hAnsi="Calibri (Body)" w:eastAsia="Calibri (Body)" w:cs="Calibri (Body)"/>
-                <w:sz w:val="16"/>
-              </w:rPr>
-              <w:t xml:space="preserve">27.6</w:t>
+              <w:t xml:space="preserve">21/27</w:t>
+            </w:r>
+          </w:p>
+        </w:tc>
+        <w:tc>
+          <w:tcPr>
+            <w:tcW w:w="0" w:type="auto"/>
+            <w:tcBorders>
+              <w:bottom w:val="single" w:color="000000"/>
+            </w:tcBorders>
+          </w:tcPr>
+          <w:p>
+            <w:pPr>
+              <w:spacing w:after="0"/>
+            </w:pPr>
+            <w:r>
+              <w:rPr>
+                <w:rFonts w:ascii="Calibri (Body)" w:hAnsi="Calibri (Body)" w:eastAsia="Calibri (Body)" w:cs="Calibri (Body)"/>
+                <w:sz w:val="16"/>
+              </w:rPr>
+              <w:t xml:space="preserve">27.6 (15.4)</w:t>
             </w:r>
           </w:p>
         </w:tc>
@@ -4391,27 +4391,27 @@
                 <w:rFonts w:ascii="Calibri (Body)" w:hAnsi="Calibri (Body)" w:eastAsia="Calibri (Body)" w:cs="Calibri (Body)"/>
                 <w:sz w:val="16"/>
               </w:rPr>
-              <w:t xml:space="preserve">12</w:t>
-            </w:r>
-          </w:p>
-        </w:tc>
-        <w:tc>
-          <w:tcPr>
-            <w:tcW w:w="0" w:type="auto"/>
-            <w:tcBorders>
-              <w:top w:val="single" w:color="000000"/>
-            </w:tcBorders>
-          </w:tcPr>
-          <w:p>
-            <w:pPr>
-              <w:spacing w:after="0"/>
-            </w:pPr>
-            <w:r>
-              <w:rPr>
-                <w:rFonts w:ascii="Calibri (Body)" w:hAnsi="Calibri (Body)" w:eastAsia="Calibri (Body)" w:cs="Calibri (Body)"/>
-                <w:sz w:val="16"/>
-              </w:rPr>
-              <w:t xml:space="preserve">28.2</w:t>
+              <w:t xml:space="preserve">12/39</w:t>
+            </w:r>
+          </w:p>
+        </w:tc>
+        <w:tc>
+          <w:tcPr>
+            <w:tcW w:w="0" w:type="auto"/>
+            <w:tcBorders>
+              <w:top w:val="single" w:color="000000"/>
+            </w:tcBorders>
+          </w:tcPr>
+          <w:p>
+            <w:pPr>
+              <w:spacing w:after="0"/>
+            </w:pPr>
+            <w:r>
+              <w:rPr>
+                <w:rFonts w:ascii="Calibri (Body)" w:hAnsi="Calibri (Body)" w:eastAsia="Calibri (Body)" w:cs="Calibri (Body)"/>
+                <w:sz w:val="16"/>
+              </w:rPr>
+              <w:t xml:space="preserve">28.2 (31.1)</w:t>
             </w:r>
           </w:p>
         </w:tc>
@@ -4493,27 +4493,27 @@
                 <w:rFonts w:ascii="Calibri (Body)" w:hAnsi="Calibri (Body)" w:eastAsia="Calibri (Body)" w:cs="Calibri (Body)"/>
                 <w:sz w:val="16"/>
               </w:rPr>
-              <w:t xml:space="preserve">27</w:t>
-            </w:r>
-          </w:p>
-        </w:tc>
-        <w:tc>
-          <w:tcPr>
-            <w:tcW w:w="0" w:type="auto"/>
-            <w:tcBorders>
-              <w:bottom w:val="single" w:color="000000"/>
-            </w:tcBorders>
-          </w:tcPr>
-          <w:p>
-            <w:pPr>
-              <w:spacing w:after="0"/>
-            </w:pPr>
-            <w:r>
-              <w:rPr>
-                <w:rFonts w:ascii="Calibri (Body)" w:hAnsi="Calibri (Body)" w:eastAsia="Calibri (Body)" w:cs="Calibri (Body)"/>
-                <w:sz w:val="16"/>
-              </w:rPr>
-              <w:t xml:space="preserve">29.5</w:t>
+              <w:t xml:space="preserve">27/39</w:t>
+            </w:r>
+          </w:p>
+        </w:tc>
+        <w:tc>
+          <w:tcPr>
+            <w:tcW w:w="0" w:type="auto"/>
+            <w:tcBorders>
+              <w:bottom w:val="single" w:color="000000"/>
+            </w:tcBorders>
+          </w:tcPr>
+          <w:p>
+            <w:pPr>
+              <w:spacing w:after="0"/>
+            </w:pPr>
+            <w:r>
+              <w:rPr>
+                <w:rFonts w:ascii="Calibri (Body)" w:hAnsi="Calibri (Body)" w:eastAsia="Calibri (Body)" w:cs="Calibri (Body)"/>
+                <w:sz w:val="16"/>
+              </w:rPr>
+              <w:t xml:space="preserve">29.5 (18.0)</w:t>
             </w:r>
           </w:p>
         </w:tc>
@@ -12481,7 +12481,7 @@
 </file>
 
 <file path=word/styles.xml><?xml version="1.0" encoding="utf-8"?>
-<w:styles xmlns:w="http://schemas.openxmlformats.org/wordprocessingml/2006/main" xmlns:m="http://schemas.openxmlformats.org/officeDocument/2006/math" xmlns:w14="http://schemas.microsoft.com/office/word/2010/wordml" xmlns:r="http://schemas.openxmlformats.org/officeDocument/2006/relationships" xmlns:wp="http://schemas.openxmlformats.org/drawingml/2006/wordprocessingDrawing" xmlns:a="http://schemas.openxmlformats.org/drawingml/2006/main" xmlns:wp14="http://schemas.microsoft.com/office/word/2010/wordprocessingDrawing" xmlns:mc="http://schemas.openxmlformats.org/markup-compatibility/2006" xmlns:w15="http://schemas.microsoft.com/office/word/2012/wordml" xmlns:a14="http://schemas.microsoft.com/office/drawing/2010/main" xmlns:sl="http://schemas.openxmlformats.org/schemaLibrary/2006/main" xmlns:wne="http://schemas.microsoft.com/office/word/2006/wordml" xmlns:c="http://schemas.openxmlformats.org/drawingml/2006/chart" xmlns:cdr="http://schemas.openxmlformats.org/drawingml/2006/chartDrawing" xmlns:c14="http://schemas.microsoft.com/office/drawing/2007/8/2/chart" xmlns:dgm="http://schemas.openxmlformats.org/drawingml/2006/diagram" xmlns:pic="http://schemas.openxmlformats.org/drawingml/2006/picture" xmlns:xdr="http://schemas.openxmlformats.org/drawingml/2006/spreadsheetDrawing" xmlns:dsp="http://schemas.microsoft.com/office/drawing/2008/diagram" xmlns:xvml="urn:schemas-microsoft-com:office:excel" xmlns:o="urn:schemas-microsoft-com:office:office" xmlns:v="urn:schemas-microsoft-com:vml" xmlns:w10="urn:schemas-microsoft-com:office:word" xmlns:pvml="urn:schemas-microsoft-com:office:powerpoint" xmlns:cppr="http://schemas.microsoft.com/office/2006/coverPageProps" xmlns:odx="http://opendope.org/xpaths" xmlns:odc="http://opendope.org/conditions" xmlns:odq="http://opendope.org/questions" xmlns:oda="http://opendope.org/answers" xmlns:odi="http://opendope.org/components" xmlns:odgm="http://opendope.org/SmartArt/DataHierarchy" xmlns:b="http://schemas.openxmlformats.org/officeDocument/2006/bibliography" xmlns:msink="http://schemas.microsoft.com/ink/2010/main" xmlns:cdr14="http://schemas.microsoft.com/office/drawing/2010/chartDrawing" xmlns:c15="http://schemas.microsoft.com/office/drawing/2012/chart" xmlns:cs="http://schemas.microsoft.com/office/drawing/2012/chartStyle" xmlns:ns38="http://www.w3.org/1998/Math/MathML" xmlns:ns39="http://www.w3.org/2003/InkML" xmlns:a13cmd="http://schemas.microsoft.com/office/drawing/2013/main/command" xmlns:cx="http://schemas.microsoft.com/office/drawing/2014/chartex" xmlns:c16="http://schemas.microsoft.com/office/drawing/2014/chart" xmlns:dgm1611="http://schemas.microsoft.com/office/drawing/2016/11/diagram" xmlns:c173="http://schemas.microsoft.com/office/drawing/2017/03/chart" xmlns:am3d="http://schemas.microsoft.com/office/drawing/2017/model3d" xmlns:an18="http://schemas.microsoft.com/office/drawing/2018/animation" xmlns:anam3d="http://schemas.microsoft.com/office/drawing/2018/animation/model3d" xmlns:iact="http://schemas.microsoft.com/office/powerpoint/2014/inkAction" xmlns:thm15="http://schemas.microsoft.com/office/thememl/2012/main" xmlns:wps="http://schemas.microsoft.com/office/word/2010/wordprocessingShape" xmlns:wpc="http://schemas.microsoft.com/office/word/2010/wordprocessingCanvas" xmlns:wpg="http://schemas.microsoft.com/office/word/2010/wordprocessingGroup" xmlns:w16se="http://schemas.microsoft.com/office/word/2015/wordml/symex" xmlns:w16cid="http://schemas.microsoft.com/office/word/2016/wordml/cid" xmlns:wetp="http://schemas.microsoft.com/office/webextensions/taskpanes/2010/11" xmlns:we="http://schemas.microsoft.com/office/webextensions/webextension/2010/11" xmlns:comp="http://schemas.openxmlformats.org/drawingml/2006/compatibility" xmlns:lc="http://schemas.openxmlformats.org/drawingml/2006/lockedCanvas" xmlns:dgm14="http://schemas.microsoft.com/office/drawing/2010/diagram" xmlns:a15="http://schemas.microsoft.com/office/drawing/2012/main" xmlns:pic14="http://schemas.microsoft.com/office/drawing/2010/picture" xmlns:c16ac="http://schemas.microsoft.com/office/drawing/2014/chart/ac" xmlns:a16="http://schemas.microsoft.com/office/drawing/2014/main" xmlns:a1611="http://schemas.microsoft.com/office/drawing/2016/11/main" xmlns:dgm1612="http://schemas.microsoft.com/office/drawing/2016/12/diagram" xmlns:a16svg="http://schemas.microsoft.com/office/drawing/2016/SVG/main" xmlns:adec="http://schemas.microsoft.com/office/drawing/2017/decorative" xmlns:a18hc="http://schemas.microsoft.com/office/drawing/2018/hyperlinkcolor" xmlns:wp15="http://schemas.microsoft.com/office/word/2012/wordprocessingDrawing">
+<w:styles xmlns:w="http://schemas.openxmlformats.org/wordprocessingml/2006/main" xmlns:r="http://schemas.openxmlformats.org/officeDocument/2006/relationships" xmlns:m="http://schemas.openxmlformats.org/officeDocument/2006/math" xmlns:w14="http://schemas.microsoft.com/office/word/2010/wordml" xmlns:wp="http://schemas.openxmlformats.org/drawingml/2006/wordprocessingDrawing" xmlns:a="http://schemas.openxmlformats.org/drawingml/2006/main" xmlns:wp14="http://schemas.microsoft.com/office/word/2010/wordprocessingDrawing" xmlns:w15="http://schemas.microsoft.com/office/word/2012/wordml" xmlns:mc="http://schemas.openxmlformats.org/markup-compatibility/2006" xmlns:a14="http://schemas.microsoft.com/office/drawing/2010/main" xmlns:sl="http://schemas.openxmlformats.org/schemaLibrary/2006/main" xmlns:wne="http://schemas.microsoft.com/office/word/2006/wordml" xmlns:c="http://schemas.openxmlformats.org/drawingml/2006/chart" xmlns:cdr="http://schemas.openxmlformats.org/drawingml/2006/chartDrawing" xmlns:c14="http://schemas.microsoft.com/office/drawing/2007/8/2/chart" xmlns:dgm="http://schemas.openxmlformats.org/drawingml/2006/diagram" xmlns:pic="http://schemas.openxmlformats.org/drawingml/2006/picture" xmlns:xdr="http://schemas.openxmlformats.org/drawingml/2006/spreadsheetDrawing" xmlns:dsp="http://schemas.microsoft.com/office/drawing/2008/diagram" xmlns:xvml="urn:schemas-microsoft-com:office:excel" xmlns:o="urn:schemas-microsoft-com:office:office" xmlns:v="urn:schemas-microsoft-com:vml" xmlns:w10="urn:schemas-microsoft-com:office:word" xmlns:pvml="urn:schemas-microsoft-com:office:powerpoint" xmlns:cppr="http://schemas.microsoft.com/office/2006/coverPageProps" xmlns:odx="http://opendope.org/xpaths" xmlns:odc="http://opendope.org/conditions" xmlns:odq="http://opendope.org/questions" xmlns:oda="http://opendope.org/answers" xmlns:odi="http://opendope.org/components" xmlns:odgm="http://opendope.org/SmartArt/DataHierarchy" xmlns:b="http://schemas.openxmlformats.org/officeDocument/2006/bibliography" xmlns:msink="http://schemas.microsoft.com/ink/2010/main" xmlns:cdr14="http://schemas.microsoft.com/office/drawing/2010/chartDrawing" xmlns:c15="http://schemas.microsoft.com/office/drawing/2012/chart" xmlns:cs="http://schemas.microsoft.com/office/drawing/2012/chartStyle" xmlns:ns38="http://www.w3.org/1998/Math/MathML" xmlns:ns39="http://www.w3.org/2003/InkML" xmlns:a13cmd="http://schemas.microsoft.com/office/drawing/2013/main/command" xmlns:cx="http://schemas.microsoft.com/office/drawing/2014/chartex" xmlns:c16="http://schemas.microsoft.com/office/drawing/2014/chart" xmlns:dgm1611="http://schemas.microsoft.com/office/drawing/2016/11/diagram" xmlns:c173="http://schemas.microsoft.com/office/drawing/2017/03/chart" xmlns:am3d="http://schemas.microsoft.com/office/drawing/2017/model3d" xmlns:an18="http://schemas.microsoft.com/office/drawing/2018/animation" xmlns:anam3d="http://schemas.microsoft.com/office/drawing/2018/animation/model3d" xmlns:iact="http://schemas.microsoft.com/office/powerpoint/2014/inkAction" xmlns:thm15="http://schemas.microsoft.com/office/thememl/2012/main" xmlns:wps="http://schemas.microsoft.com/office/word/2010/wordprocessingShape" xmlns:wpc="http://schemas.microsoft.com/office/word/2010/wordprocessingCanvas" xmlns:wpg="http://schemas.microsoft.com/office/word/2010/wordprocessingGroup" xmlns:w16se="http://schemas.microsoft.com/office/word/2015/wordml/symex" xmlns:w16cid="http://schemas.microsoft.com/office/word/2016/wordml/cid" xmlns:wetp="http://schemas.microsoft.com/office/webextensions/taskpanes/2010/11" xmlns:we="http://schemas.microsoft.com/office/webextensions/webextension/2010/11" xmlns:comp="http://schemas.openxmlformats.org/drawingml/2006/compatibility" xmlns:lc="http://schemas.openxmlformats.org/drawingml/2006/lockedCanvas" xmlns:dgm14="http://schemas.microsoft.com/office/drawing/2010/diagram" xmlns:a15="http://schemas.microsoft.com/office/drawing/2012/main" xmlns:pic14="http://schemas.microsoft.com/office/drawing/2010/picture" xmlns:c16ac="http://schemas.microsoft.com/office/drawing/2014/chart/ac" xmlns:a16="http://schemas.microsoft.com/office/drawing/2014/main" xmlns:a1611="http://schemas.microsoft.com/office/drawing/2016/11/main" xmlns:dgm1612="http://schemas.microsoft.com/office/drawing/2016/12/diagram" xmlns:a16svg="http://schemas.microsoft.com/office/drawing/2016/SVG/main" xmlns:adec="http://schemas.microsoft.com/office/drawing/2017/decorative" xmlns:a18hc="http://schemas.microsoft.com/office/drawing/2018/hyperlinkcolor" xmlns:wp15="http://schemas.microsoft.com/office/word/2012/wordprocessingDrawing">
   <w:docDefaults>
     <w:rPrDefault>
       <w:rPr>

</xml_diff>

<commit_message>
Add denominators to tables and compute means and SDs using raw data rather than transforming (#25)
</commit_message>
<xml_diff>
--- a/products/ml-resource-time-report.docx
+++ b/products/ml-resource-time-report.docx
@@ -1,6 +1,6 @@
 
 <file path=word/document.xml><?xml version="1.0" encoding="utf-8"?>
-<w:document xmlns:w="http://schemas.openxmlformats.org/wordprocessingml/2006/main" xmlns:m="http://schemas.openxmlformats.org/officeDocument/2006/math" xmlns:w14="http://schemas.microsoft.com/office/word/2010/wordml" xmlns:r="http://schemas.openxmlformats.org/officeDocument/2006/relationships" xmlns:wp="http://schemas.openxmlformats.org/drawingml/2006/wordprocessingDrawing" xmlns:a="http://schemas.openxmlformats.org/drawingml/2006/main" xmlns:wp14="http://schemas.microsoft.com/office/word/2010/wordprocessingDrawing" xmlns:mc="http://schemas.openxmlformats.org/markup-compatibility/2006" xmlns:w15="http://schemas.microsoft.com/office/word/2012/wordml" xmlns:a14="http://schemas.microsoft.com/office/drawing/2010/main" xmlns:sl="http://schemas.openxmlformats.org/schemaLibrary/2006/main" xmlns:wne="http://schemas.microsoft.com/office/word/2006/wordml" xmlns:c="http://schemas.openxmlformats.org/drawingml/2006/chart" xmlns:cdr="http://schemas.openxmlformats.org/drawingml/2006/chartDrawing" xmlns:c14="http://schemas.microsoft.com/office/drawing/2007/8/2/chart" xmlns:dgm="http://schemas.openxmlformats.org/drawingml/2006/diagram" xmlns:pic="http://schemas.openxmlformats.org/drawingml/2006/picture" xmlns:xdr="http://schemas.openxmlformats.org/drawingml/2006/spreadsheetDrawing" xmlns:dsp="http://schemas.microsoft.com/office/drawing/2008/diagram" xmlns:xvml="urn:schemas-microsoft-com:office:excel" xmlns:o="urn:schemas-microsoft-com:office:office" xmlns:v="urn:schemas-microsoft-com:vml" xmlns:w10="urn:schemas-microsoft-com:office:word" xmlns:pvml="urn:schemas-microsoft-com:office:powerpoint" xmlns:cppr="http://schemas.microsoft.com/office/2006/coverPageProps" xmlns:odx="http://opendope.org/xpaths" xmlns:odc="http://opendope.org/conditions" xmlns:odq="http://opendope.org/questions" xmlns:oda="http://opendope.org/answers" xmlns:odi="http://opendope.org/components" xmlns:odgm="http://opendope.org/SmartArt/DataHierarchy" xmlns:b="http://schemas.openxmlformats.org/officeDocument/2006/bibliography" xmlns:msink="http://schemas.microsoft.com/ink/2010/main" xmlns:cdr14="http://schemas.microsoft.com/office/drawing/2010/chartDrawing" xmlns:c15="http://schemas.microsoft.com/office/drawing/2012/chart" xmlns:cs="http://schemas.microsoft.com/office/drawing/2012/chartStyle" xmlns:ns38="http://www.w3.org/1998/Math/MathML" xmlns:ns39="http://www.w3.org/2003/InkML" xmlns:a13cmd="http://schemas.microsoft.com/office/drawing/2013/main/command" xmlns:cx="http://schemas.microsoft.com/office/drawing/2014/chartex" xmlns:c16="http://schemas.microsoft.com/office/drawing/2014/chart" xmlns:dgm1611="http://schemas.microsoft.com/office/drawing/2016/11/diagram" xmlns:c173="http://schemas.microsoft.com/office/drawing/2017/03/chart" xmlns:am3d="http://schemas.microsoft.com/office/drawing/2017/model3d" xmlns:an18="http://schemas.microsoft.com/office/drawing/2018/animation" xmlns:anam3d="http://schemas.microsoft.com/office/drawing/2018/animation/model3d" xmlns:iact="http://schemas.microsoft.com/office/powerpoint/2014/inkAction" xmlns:thm15="http://schemas.microsoft.com/office/thememl/2012/main" xmlns:wps="http://schemas.microsoft.com/office/word/2010/wordprocessingShape" xmlns:wpc="http://schemas.microsoft.com/office/word/2010/wordprocessingCanvas" xmlns:wpg="http://schemas.microsoft.com/office/word/2010/wordprocessingGroup" xmlns:w16se="http://schemas.microsoft.com/office/word/2015/wordml/symex" xmlns:w16cid="http://schemas.microsoft.com/office/word/2016/wordml/cid" xmlns:wetp="http://schemas.microsoft.com/office/webextensions/taskpanes/2010/11" xmlns:we="http://schemas.microsoft.com/office/webextensions/webextension/2010/11" xmlns:comp="http://schemas.openxmlformats.org/drawingml/2006/compatibility" xmlns:lc="http://schemas.openxmlformats.org/drawingml/2006/lockedCanvas" xmlns:dgm14="http://schemas.microsoft.com/office/drawing/2010/diagram" xmlns:a15="http://schemas.microsoft.com/office/drawing/2012/main" xmlns:pic14="http://schemas.microsoft.com/office/drawing/2010/picture" xmlns:c16ac="http://schemas.microsoft.com/office/drawing/2014/chart/ac" xmlns:a16="http://schemas.microsoft.com/office/drawing/2014/main" xmlns:a1611="http://schemas.microsoft.com/office/drawing/2016/11/main" xmlns:dgm1612="http://schemas.microsoft.com/office/drawing/2016/12/diagram" xmlns:a16svg="http://schemas.microsoft.com/office/drawing/2016/SVG/main" xmlns:adec="http://schemas.microsoft.com/office/drawing/2017/decorative" xmlns:a18hc="http://schemas.microsoft.com/office/drawing/2018/hyperlinkcolor" xmlns:wp15="http://schemas.microsoft.com/office/word/2012/wordprocessingDrawing">
+<w:document xmlns:w="http://schemas.openxmlformats.org/wordprocessingml/2006/main" xmlns:r="http://schemas.openxmlformats.org/officeDocument/2006/relationships" xmlns:m="http://schemas.openxmlformats.org/officeDocument/2006/math" xmlns:w14="http://schemas.microsoft.com/office/word/2010/wordml" xmlns:wp="http://schemas.openxmlformats.org/drawingml/2006/wordprocessingDrawing" xmlns:a="http://schemas.openxmlformats.org/drawingml/2006/main" xmlns:wp14="http://schemas.microsoft.com/office/word/2010/wordprocessingDrawing" xmlns:w15="http://schemas.microsoft.com/office/word/2012/wordml" xmlns:mc="http://schemas.openxmlformats.org/markup-compatibility/2006" xmlns:a14="http://schemas.microsoft.com/office/drawing/2010/main" xmlns:sl="http://schemas.openxmlformats.org/schemaLibrary/2006/main" xmlns:wne="http://schemas.microsoft.com/office/word/2006/wordml" xmlns:c="http://schemas.openxmlformats.org/drawingml/2006/chart" xmlns:cdr="http://schemas.openxmlformats.org/drawingml/2006/chartDrawing" xmlns:c14="http://schemas.microsoft.com/office/drawing/2007/8/2/chart" xmlns:dgm="http://schemas.openxmlformats.org/drawingml/2006/diagram" xmlns:pic="http://schemas.openxmlformats.org/drawingml/2006/picture" xmlns:xdr="http://schemas.openxmlformats.org/drawingml/2006/spreadsheetDrawing" xmlns:dsp="http://schemas.microsoft.com/office/drawing/2008/diagram" xmlns:xvml="urn:schemas-microsoft-com:office:excel" xmlns:o="urn:schemas-microsoft-com:office:office" xmlns:v="urn:schemas-microsoft-com:vml" xmlns:w10="urn:schemas-microsoft-com:office:word" xmlns:pvml="urn:schemas-microsoft-com:office:powerpoint" xmlns:cppr="http://schemas.microsoft.com/office/2006/coverPageProps" xmlns:odx="http://opendope.org/xpaths" xmlns:odc="http://opendope.org/conditions" xmlns:odq="http://opendope.org/questions" xmlns:oda="http://opendope.org/answers" xmlns:odi="http://opendope.org/components" xmlns:odgm="http://opendope.org/SmartArt/DataHierarchy" xmlns:b="http://schemas.openxmlformats.org/officeDocument/2006/bibliography" xmlns:msink="http://schemas.microsoft.com/ink/2010/main" xmlns:cdr14="http://schemas.microsoft.com/office/drawing/2010/chartDrawing" xmlns:c15="http://schemas.microsoft.com/office/drawing/2012/chart" xmlns:cs="http://schemas.microsoft.com/office/drawing/2012/chartStyle" xmlns:ns38="http://www.w3.org/1998/Math/MathML" xmlns:ns39="http://www.w3.org/2003/InkML" xmlns:a13cmd="http://schemas.microsoft.com/office/drawing/2013/main/command" xmlns:cx="http://schemas.microsoft.com/office/drawing/2014/chartex" xmlns:c16="http://schemas.microsoft.com/office/drawing/2014/chart" xmlns:dgm1611="http://schemas.microsoft.com/office/drawing/2016/11/diagram" xmlns:c173="http://schemas.microsoft.com/office/drawing/2017/03/chart" xmlns:am3d="http://schemas.microsoft.com/office/drawing/2017/model3d" xmlns:an18="http://schemas.microsoft.com/office/drawing/2018/animation" xmlns:anam3d="http://schemas.microsoft.com/office/drawing/2018/animation/model3d" xmlns:iact="http://schemas.microsoft.com/office/powerpoint/2014/inkAction" xmlns:thm15="http://schemas.microsoft.com/office/thememl/2012/main" xmlns:wps="http://schemas.microsoft.com/office/word/2010/wordprocessingShape" xmlns:wpc="http://schemas.microsoft.com/office/word/2010/wordprocessingCanvas" xmlns:wpg="http://schemas.microsoft.com/office/word/2010/wordprocessingGroup" xmlns:w16se="http://schemas.microsoft.com/office/word/2015/wordml/symex" xmlns:w16cid="http://schemas.microsoft.com/office/word/2016/wordml/cid" xmlns:wetp="http://schemas.microsoft.com/office/webextensions/taskpanes/2010/11" xmlns:we="http://schemas.microsoft.com/office/webextensions/webextension/2010/11" xmlns:comp="http://schemas.openxmlformats.org/drawingml/2006/compatibility" xmlns:lc="http://schemas.openxmlformats.org/drawingml/2006/lockedCanvas" xmlns:dgm14="http://schemas.microsoft.com/office/drawing/2010/diagram" xmlns:a15="http://schemas.microsoft.com/office/drawing/2012/main" xmlns:pic14="http://schemas.microsoft.com/office/drawing/2010/picture" xmlns:c16ac="http://schemas.microsoft.com/office/drawing/2014/chart/ac" xmlns:a16="http://schemas.microsoft.com/office/drawing/2014/main" xmlns:a1611="http://schemas.microsoft.com/office/drawing/2016/11/main" xmlns:dgm1612="http://schemas.microsoft.com/office/drawing/2016/12/diagram" xmlns:a16svg="http://schemas.microsoft.com/office/drawing/2016/SVG/main" xmlns:adec="http://schemas.microsoft.com/office/drawing/2017/decorative" xmlns:a18hc="http://schemas.microsoft.com/office/drawing/2018/hyperlinkcolor" xmlns:wp15="http://schemas.microsoft.com/office/word/2012/wordprocessingDrawing">
   <w:body>
     <w:p>
       <w:pPr>
@@ -30,7 +30,7 @@
         <w:t xml:space="preserve">(</w:t>
       </w:r>
       <w:r>
-        <w:t xml:space="preserve">13 Sep 2023</w:t>
+        <w:t xml:space="preserve">18 Oct 2024</w:t>
       </w:r>
       <w:r>
         <w:t xml:space="preserve">)</w:t>
@@ -47,7 +47,7 @@
         <w:t xml:space="preserve">Generated using git revision: </w:t>
       </w:r>
       <w:r>
-        <w:t xml:space="preserve">ae418a8</w:t>
+        <w:t xml:space="preserve">83b3e01</w:t>
       </w:r>
     </w:p>
     <w:p>
@@ -445,7 +445,7 @@
                 <w:rFonts w:ascii="Calibri (Body)" w:hAnsi="Calibri (Body)" w:eastAsia="Calibri (Body)" w:cs="Calibri (Body)"/>
                 <w:sz w:val="16"/>
               </w:rPr>
-              <w:t xml:space="preserve">12 (31%)</w:t>
+              <w:t xml:space="preserve">12/39 (31%)</w:t>
             </w:r>
           </w:p>
         </w:tc>
@@ -466,7 +466,7 @@
                 <w:rFonts w:ascii="Calibri (Body)" w:hAnsi="Calibri (Body)" w:eastAsia="Calibri (Body)" w:cs="Calibri (Body)"/>
                 <w:sz w:val="16"/>
               </w:rPr>
-              <w:t xml:space="preserve">21 (54%)</w:t>
+              <w:t xml:space="preserve">21/39 (54%)</w:t>
             </w:r>
           </w:p>
         </w:tc>
@@ -487,7 +487,7 @@
                 <w:rFonts w:ascii="Calibri (Body)" w:hAnsi="Calibri (Body)" w:eastAsia="Calibri (Body)" w:cs="Calibri (Body)"/>
                 <w:sz w:val="16"/>
               </w:rPr>
-              <w:t xml:space="preserve">6 (15%)</w:t>
+              <w:t xml:space="preserve">6/39 (15%)</w:t>
             </w:r>
           </w:p>
         </w:tc>
@@ -508,7 +508,7 @@
                 <w:rFonts w:ascii="Calibri (Body)" w:hAnsi="Calibri (Body)" w:eastAsia="Calibri (Body)" w:cs="Calibri (Body)"/>
                 <w:sz w:val="16"/>
               </w:rPr>
-              <w:t xml:space="preserve">21 (54%)</w:t>
+              <w:t xml:space="preserve">21/39 (54%)</w:t>
             </w:r>
           </w:p>
         </w:tc>
@@ -529,27 +529,27 @@
                 <w:rFonts w:ascii="Calibri (Body)" w:hAnsi="Calibri (Body)" w:eastAsia="Calibri (Body)" w:cs="Calibri (Body)"/>
                 <w:sz w:val="16"/>
               </w:rPr>
-              <w:t xml:space="preserve">12 (31%)</w:t>
-            </w:r>
-          </w:p>
-        </w:tc>
-        <w:tc>
-          <w:tcPr>
-            <w:tcW w:w="0" w:type="auto"/>
-            <w:tcBorders>
-              <w:top w:val="single" w:color="000000"/>
-            </w:tcBorders>
-          </w:tcPr>
-          <w:p>
-            <w:pPr>
-              <w:spacing w:after="0"/>
-            </w:pPr>
-            <w:r>
-              <w:rPr>
-                <w:rFonts w:ascii="Calibri (Body)" w:hAnsi="Calibri (Body)" w:eastAsia="Calibri (Body)" w:cs="Calibri (Body)"/>
-                <w:sz w:val="16"/>
-              </w:rPr>
-              <w:t xml:space="preserve">27 (69%)</w:t>
+              <w:t xml:space="preserve">12/39 (31%)</w:t>
+            </w:r>
+          </w:p>
+        </w:tc>
+        <w:tc>
+          <w:tcPr>
+            <w:tcW w:w="0" w:type="auto"/>
+            <w:tcBorders>
+              <w:top w:val="single" w:color="000000"/>
+            </w:tcBorders>
+          </w:tcPr>
+          <w:p>
+            <w:pPr>
+              <w:spacing w:after="0"/>
+            </w:pPr>
+            <w:r>
+              <w:rPr>
+                <w:rFonts w:ascii="Calibri (Body)" w:hAnsi="Calibri (Body)" w:eastAsia="Calibri (Body)" w:cs="Calibri (Body)"/>
+                <w:sz w:val="16"/>
+              </w:rPr>
+              <w:t xml:space="preserve">27/39 (69%)</w:t>
             </w:r>
           </w:p>
         </w:tc>
@@ -594,7 +594,7 @@
                 <w:rFonts w:ascii="Calibri (Body)" w:hAnsi="Calibri (Body)" w:eastAsia="Calibri (Body)" w:cs="Calibri (Body)"/>
                 <w:sz w:val="16"/>
               </w:rPr>
-              <w:t xml:space="preserve">12 (31%)</w:t>
+              <w:t xml:space="preserve">12/39 (31%)</w:t>
             </w:r>
           </w:p>
         </w:tc>
@@ -615,7 +615,7 @@
                 <w:rFonts w:ascii="Calibri (Body)" w:hAnsi="Calibri (Body)" w:eastAsia="Calibri (Body)" w:cs="Calibri (Body)"/>
                 <w:sz w:val="16"/>
               </w:rPr>
-              <w:t xml:space="preserve">19 (49%)</w:t>
+              <w:t xml:space="preserve">19/39 (49%)</w:t>
             </w:r>
           </w:p>
         </w:tc>
@@ -636,7 +636,7 @@
                 <w:rFonts w:ascii="Calibri (Body)" w:hAnsi="Calibri (Body)" w:eastAsia="Calibri (Body)" w:cs="Calibri (Body)"/>
                 <w:sz w:val="16"/>
               </w:rPr>
-              <w:t xml:space="preserve">5 (13%)</w:t>
+              <w:t xml:space="preserve">5/39 (13%)</w:t>
             </w:r>
           </w:p>
         </w:tc>
@@ -657,7 +657,7 @@
                 <w:rFonts w:ascii="Calibri (Body)" w:hAnsi="Calibri (Body)" w:eastAsia="Calibri (Body)" w:cs="Calibri (Body)"/>
                 <w:sz w:val="16"/>
               </w:rPr>
-              <w:t xml:space="preserve">19 (49%)</w:t>
+              <w:t xml:space="preserve">19/39 (49%)</w:t>
             </w:r>
           </w:p>
         </w:tc>
@@ -678,27 +678,27 @@
                 <w:rFonts w:ascii="Calibri (Body)" w:hAnsi="Calibri (Body)" w:eastAsia="Calibri (Body)" w:cs="Calibri (Body)"/>
                 <w:sz w:val="16"/>
               </w:rPr>
-              <w:t xml:space="preserve">12 (31%)</w:t>
-            </w:r>
-          </w:p>
-        </w:tc>
-        <w:tc>
-          <w:tcPr>
-            <w:tcW w:w="0" w:type="auto"/>
-            <w:tcBorders>
-              <w:bottom w:val="single" w:color="000000"/>
-            </w:tcBorders>
-          </w:tcPr>
-          <w:p>
-            <w:pPr>
-              <w:spacing w:after="0"/>
-            </w:pPr>
-            <w:r>
-              <w:rPr>
-                <w:rFonts w:ascii="Calibri (Body)" w:hAnsi="Calibri (Body)" w:eastAsia="Calibri (Body)" w:cs="Calibri (Body)"/>
-                <w:sz w:val="16"/>
-              </w:rPr>
-              <w:t xml:space="preserve">24 (62%)</w:t>
+              <w:t xml:space="preserve">12/39 (31%)</w:t>
+            </w:r>
+          </w:p>
+        </w:tc>
+        <w:tc>
+          <w:tcPr>
+            <w:tcW w:w="0" w:type="auto"/>
+            <w:tcBorders>
+              <w:bottom w:val="single" w:color="000000"/>
+            </w:tcBorders>
+          </w:tcPr>
+          <w:p>
+            <w:pPr>
+              <w:spacing w:after="0"/>
+            </w:pPr>
+            <w:r>
+              <w:rPr>
+                <w:rFonts w:ascii="Calibri (Body)" w:hAnsi="Calibri (Body)" w:eastAsia="Calibri (Body)" w:cs="Calibri (Body)"/>
+                <w:sz w:val="16"/>
+              </w:rPr>
+              <w:t xml:space="preserve">24/39 (62%)</w:t>
             </w:r>
           </w:p>
         </w:tc>
@@ -857,7 +857,7 @@
                 <w:rFonts w:ascii="Calibri (Body)" w:hAnsi="Calibri (Body)" w:eastAsia="Calibri (Body)" w:cs="Calibri (Body)"/>
                 <w:sz w:val="16"/>
               </w:rPr>
-              <w:t xml:space="preserve">3 ( 8%)</w:t>
+              <w:t xml:space="preserve">3/39 ( 8%)</w:t>
             </w:r>
           </w:p>
         </w:tc>
@@ -878,7 +878,7 @@
                 <w:rFonts w:ascii="Calibri (Body)" w:hAnsi="Calibri (Body)" w:eastAsia="Calibri (Body)" w:cs="Calibri (Body)"/>
                 <w:sz w:val="16"/>
               </w:rPr>
-              <w:t xml:space="preserve">2 ( 5%)</w:t>
+              <w:t xml:space="preserve">2/39 ( 5%)</w:t>
             </w:r>
           </w:p>
         </w:tc>
@@ -899,7 +899,7 @@
                 <w:rFonts w:ascii="Calibri (Body)" w:hAnsi="Calibri (Body)" w:eastAsia="Calibri (Body)" w:cs="Calibri (Body)"/>
                 <w:sz w:val="16"/>
               </w:rPr>
-              <w:t xml:space="preserve">2 ( 5%)</w:t>
+              <w:t xml:space="preserve">2/39 ( 5%)</w:t>
             </w:r>
           </w:p>
         </w:tc>
@@ -920,7 +920,7 @@
                 <w:rFonts w:ascii="Calibri (Body)" w:hAnsi="Calibri (Body)" w:eastAsia="Calibri (Body)" w:cs="Calibri (Body)"/>
                 <w:sz w:val="16"/>
               </w:rPr>
-              <w:t xml:space="preserve">2 ( 5%)</w:t>
+              <w:t xml:space="preserve">2/39 ( 5%)</w:t>
             </w:r>
           </w:p>
         </w:tc>
@@ -941,27 +941,27 @@
                 <w:rFonts w:ascii="Calibri (Body)" w:hAnsi="Calibri (Body)" w:eastAsia="Calibri (Body)" w:cs="Calibri (Body)"/>
                 <w:sz w:val="16"/>
               </w:rPr>
-              <w:t xml:space="preserve">3 ( 8%)</w:t>
-            </w:r>
-          </w:p>
-        </w:tc>
-        <w:tc>
-          <w:tcPr>
-            <w:tcW w:w="0" w:type="auto"/>
-            <w:tcBorders>
-              <w:top w:val="single" w:color="000000"/>
-            </w:tcBorders>
-          </w:tcPr>
-          <w:p>
-            <w:pPr>
-              <w:spacing w:after="0"/>
-            </w:pPr>
-            <w:r>
-              <w:rPr>
-                <w:rFonts w:ascii="Calibri (Body)" w:hAnsi="Calibri (Body)" w:eastAsia="Calibri (Body)" w:cs="Calibri (Body)"/>
-                <w:sz w:val="16"/>
-              </w:rPr>
-              <w:t xml:space="preserve">4 (10%)</w:t>
+              <w:t xml:space="preserve">3/39 ( 8%)</w:t>
+            </w:r>
+          </w:p>
+        </w:tc>
+        <w:tc>
+          <w:tcPr>
+            <w:tcW w:w="0" w:type="auto"/>
+            <w:tcBorders>
+              <w:top w:val="single" w:color="000000"/>
+            </w:tcBorders>
+          </w:tcPr>
+          <w:p>
+            <w:pPr>
+              <w:spacing w:after="0"/>
+            </w:pPr>
+            <w:r>
+              <w:rPr>
+                <w:rFonts w:ascii="Calibri (Body)" w:hAnsi="Calibri (Body)" w:eastAsia="Calibri (Body)" w:cs="Calibri (Body)"/>
+                <w:sz w:val="16"/>
+              </w:rPr>
+              <w:t xml:space="preserve">4/39 (10%)</w:t>
             </w:r>
           </w:p>
         </w:tc>
@@ -1006,7 +1006,7 @@
                 <w:rFonts w:ascii="Calibri (Body)" w:hAnsi="Calibri (Body)" w:eastAsia="Calibri (Body)" w:cs="Calibri (Body)"/>
                 <w:sz w:val="16"/>
               </w:rPr>
-              <w:t xml:space="preserve">9 (23%)</w:t>
+              <w:t xml:space="preserve">9/39 (23%)</w:t>
             </w:r>
           </w:p>
         </w:tc>
@@ -1027,7 +1027,7 @@
                 <w:rFonts w:ascii="Calibri (Body)" w:hAnsi="Calibri (Body)" w:eastAsia="Calibri (Body)" w:cs="Calibri (Body)"/>
                 <w:sz w:val="16"/>
               </w:rPr>
-              <w:t xml:space="preserve">19 (49%)</w:t>
+              <w:t xml:space="preserve">19/39 (49%)</w:t>
             </w:r>
           </w:p>
         </w:tc>
@@ -1048,7 +1048,7 @@
                 <w:rFonts w:ascii="Calibri (Body)" w:hAnsi="Calibri (Body)" w:eastAsia="Calibri (Body)" w:cs="Calibri (Body)"/>
                 <w:sz w:val="16"/>
               </w:rPr>
-              <w:t xml:space="preserve">4 (10%)</w:t>
+              <w:t xml:space="preserve">4/39 (10%)</w:t>
             </w:r>
           </w:p>
         </w:tc>
@@ -1069,7 +1069,7 @@
                 <w:rFonts w:ascii="Calibri (Body)" w:hAnsi="Calibri (Body)" w:eastAsia="Calibri (Body)" w:cs="Calibri (Body)"/>
                 <w:sz w:val="16"/>
               </w:rPr>
-              <w:t xml:space="preserve">19 (49%)</w:t>
+              <w:t xml:space="preserve">19/39 (49%)</w:t>
             </w:r>
           </w:p>
         </w:tc>
@@ -1090,27 +1090,27 @@
                 <w:rFonts w:ascii="Calibri (Body)" w:hAnsi="Calibri (Body)" w:eastAsia="Calibri (Body)" w:cs="Calibri (Body)"/>
                 <w:sz w:val="16"/>
               </w:rPr>
-              <w:t xml:space="preserve">9 (23%)</w:t>
-            </w:r>
-          </w:p>
-        </w:tc>
-        <w:tc>
-          <w:tcPr>
-            <w:tcW w:w="0" w:type="auto"/>
-            <w:tcBorders>
-              <w:bottom w:val="single" w:color="000000"/>
-            </w:tcBorders>
-          </w:tcPr>
-          <w:p>
-            <w:pPr>
-              <w:spacing w:after="0"/>
-            </w:pPr>
-            <w:r>
-              <w:rPr>
-                <w:rFonts w:ascii="Calibri (Body)" w:hAnsi="Calibri (Body)" w:eastAsia="Calibri (Body)" w:cs="Calibri (Body)"/>
-                <w:sz w:val="16"/>
-              </w:rPr>
-              <w:t xml:space="preserve">23 (59%)</w:t>
+              <w:t xml:space="preserve">9/39 (23%)</w:t>
+            </w:r>
+          </w:p>
+        </w:tc>
+        <w:tc>
+          <w:tcPr>
+            <w:tcW w:w="0" w:type="auto"/>
+            <w:tcBorders>
+              <w:bottom w:val="single" w:color="000000"/>
+            </w:tcBorders>
+          </w:tcPr>
+          <w:p>
+            <w:pPr>
+              <w:spacing w:after="0"/>
+            </w:pPr>
+            <w:r>
+              <w:rPr>
+                <w:rFonts w:ascii="Calibri (Body)" w:hAnsi="Calibri (Body)" w:eastAsia="Calibri (Body)" w:cs="Calibri (Body)"/>
+                <w:sz w:val="16"/>
+              </w:rPr>
+              <w:t xml:space="preserve">23/39 (59%)</w:t>
             </w:r>
           </w:p>
         </w:tc>
@@ -1269,7 +1269,7 @@
                 <w:rFonts w:ascii="Calibri (Body)" w:hAnsi="Calibri (Body)" w:eastAsia="Calibri (Body)" w:cs="Calibri (Body)"/>
                 <w:sz w:val="16"/>
               </w:rPr>
-              <w:t xml:space="preserve">11 (28%)</w:t>
+              <w:t xml:space="preserve">11/39 (28%)</w:t>
             </w:r>
           </w:p>
         </w:tc>
@@ -1290,7 +1290,7 @@
                 <w:rFonts w:ascii="Calibri (Body)" w:hAnsi="Calibri (Body)" w:eastAsia="Calibri (Body)" w:cs="Calibri (Body)"/>
                 <w:sz w:val="16"/>
               </w:rPr>
-              <w:t xml:space="preserve">19 (49%)</w:t>
+              <w:t xml:space="preserve">19/39 (49%)</w:t>
             </w:r>
           </w:p>
         </w:tc>
@@ -1311,7 +1311,7 @@
                 <w:rFonts w:ascii="Calibri (Body)" w:hAnsi="Calibri (Body)" w:eastAsia="Calibri (Body)" w:cs="Calibri (Body)"/>
                 <w:sz w:val="16"/>
               </w:rPr>
-              <w:t xml:space="preserve">6 (15%)</w:t>
+              <w:t xml:space="preserve">6/39 (15%)</w:t>
             </w:r>
           </w:p>
         </w:tc>
@@ -1332,7 +1332,7 @@
                 <w:rFonts w:ascii="Calibri (Body)" w:hAnsi="Calibri (Body)" w:eastAsia="Calibri (Body)" w:cs="Calibri (Body)"/>
                 <w:sz w:val="16"/>
               </w:rPr>
-              <w:t xml:space="preserve">19 (49%)</w:t>
+              <w:t xml:space="preserve">19/39 (49%)</w:t>
             </w:r>
           </w:p>
         </w:tc>
@@ -1353,27 +1353,27 @@
                 <w:rFonts w:ascii="Calibri (Body)" w:hAnsi="Calibri (Body)" w:eastAsia="Calibri (Body)" w:cs="Calibri (Body)"/>
                 <w:sz w:val="16"/>
               </w:rPr>
-              <w:t xml:space="preserve">11 (28%)</w:t>
-            </w:r>
-          </w:p>
-        </w:tc>
-        <w:tc>
-          <w:tcPr>
-            <w:tcW w:w="0" w:type="auto"/>
-            <w:tcBorders>
-              <w:top w:val="single" w:color="000000"/>
-            </w:tcBorders>
-          </w:tcPr>
-          <w:p>
-            <w:pPr>
-              <w:spacing w:after="0"/>
-            </w:pPr>
-            <w:r>
-              <w:rPr>
-                <w:rFonts w:ascii="Calibri (Body)" w:hAnsi="Calibri (Body)" w:eastAsia="Calibri (Body)" w:cs="Calibri (Body)"/>
-                <w:sz w:val="16"/>
-              </w:rPr>
-              <w:t xml:space="preserve">25 (64%)</w:t>
+              <w:t xml:space="preserve">11/39 (28%)</w:t>
+            </w:r>
+          </w:p>
+        </w:tc>
+        <w:tc>
+          <w:tcPr>
+            <w:tcW w:w="0" w:type="auto"/>
+            <w:tcBorders>
+              <w:top w:val="single" w:color="000000"/>
+            </w:tcBorders>
+          </w:tcPr>
+          <w:p>
+            <w:pPr>
+              <w:spacing w:after="0"/>
+            </w:pPr>
+            <w:r>
+              <w:rPr>
+                <w:rFonts w:ascii="Calibri (Body)" w:hAnsi="Calibri (Body)" w:eastAsia="Calibri (Body)" w:cs="Calibri (Body)"/>
+                <w:sz w:val="16"/>
+              </w:rPr>
+              <w:t xml:space="preserve">25/39 (64%)</w:t>
             </w:r>
           </w:p>
         </w:tc>
@@ -1416,7 +1416,7 @@
                 <w:rFonts w:ascii="Calibri (Body)" w:hAnsi="Calibri (Body)" w:eastAsia="Calibri (Body)" w:cs="Calibri (Body)"/>
                 <w:sz w:val="16"/>
               </w:rPr>
-              <w:t xml:space="preserve">4 (10%)</w:t>
+              <w:t xml:space="preserve">4/39 (10%)</w:t>
             </w:r>
           </w:p>
         </w:tc>
@@ -1436,7 +1436,7 @@
                 <w:rFonts w:ascii="Calibri (Body)" w:hAnsi="Calibri (Body)" w:eastAsia="Calibri (Body)" w:cs="Calibri (Body)"/>
                 <w:sz w:val="16"/>
               </w:rPr>
-              <w:t xml:space="preserve">10 (26%)</w:t>
+              <w:t xml:space="preserve">10/39 (26%)</w:t>
             </w:r>
           </w:p>
         </w:tc>
@@ -1456,7 +1456,7 @@
                 <w:rFonts w:ascii="Calibri (Body)" w:hAnsi="Calibri (Body)" w:eastAsia="Calibri (Body)" w:cs="Calibri (Body)"/>
                 <w:sz w:val="16"/>
               </w:rPr>
-              <w:t xml:space="preserve">4 (10%)</w:t>
+              <w:t xml:space="preserve">4/39 (10%)</w:t>
             </w:r>
           </w:p>
         </w:tc>
@@ -1476,7 +1476,7 @@
                 <w:rFonts w:ascii="Calibri (Body)" w:hAnsi="Calibri (Body)" w:eastAsia="Calibri (Body)" w:cs="Calibri (Body)"/>
                 <w:sz w:val="16"/>
               </w:rPr>
-              <w:t xml:space="preserve">10 (26%)</w:t>
+              <w:t xml:space="preserve">10/39 (26%)</w:t>
             </w:r>
           </w:p>
         </w:tc>
@@ -1496,24 +1496,24 @@
                 <w:rFonts w:ascii="Calibri (Body)" w:hAnsi="Calibri (Body)" w:eastAsia="Calibri (Body)" w:cs="Calibri (Body)"/>
                 <w:sz w:val="16"/>
               </w:rPr>
-              <w:t xml:space="preserve">4 (10%)</w:t>
-            </w:r>
-          </w:p>
-        </w:tc>
-        <w:tc>
-          <w:tcPr>
-            <w:tcW w:w="0" w:type="auto"/>
-          </w:tcPr>
-          <w:p>
-            <w:pPr>
-              <w:spacing w:after="0"/>
-            </w:pPr>
-            <w:r>
-              <w:rPr>
-                <w:rFonts w:ascii="Calibri (Body)" w:hAnsi="Calibri (Body)" w:eastAsia="Calibri (Body)" w:cs="Calibri (Body)"/>
-                <w:sz w:val="16"/>
-              </w:rPr>
-              <w:t xml:space="preserve">14 (36%)</w:t>
+              <w:t xml:space="preserve">4/39 (10%)</w:t>
+            </w:r>
+          </w:p>
+        </w:tc>
+        <w:tc>
+          <w:tcPr>
+            <w:tcW w:w="0" w:type="auto"/>
+          </w:tcPr>
+          <w:p>
+            <w:pPr>
+              <w:spacing w:after="0"/>
+            </w:pPr>
+            <w:r>
+              <w:rPr>
+                <w:rFonts w:ascii="Calibri (Body)" w:hAnsi="Calibri (Body)" w:eastAsia="Calibri (Body)" w:cs="Calibri (Body)"/>
+                <w:sz w:val="16"/>
+              </w:rPr>
+              <w:t xml:space="preserve">14/39 (36%)</w:t>
             </w:r>
           </w:p>
         </w:tc>
@@ -1842,7 +1842,7 @@
                 <w:rFonts w:ascii="Calibri (Body)" w:hAnsi="Calibri (Body)" w:eastAsia="Calibri (Body)" w:cs="Calibri (Body)"/>
                 <w:sz w:val="16"/>
               </w:rPr>
-              <w:t xml:space="preserve">19 (49%)</w:t>
+              <w:t xml:space="preserve">19/39 (49%)</w:t>
             </w:r>
           </w:p>
         </w:tc>
@@ -1863,7 +1863,7 @@
                 <w:rFonts w:ascii="Calibri (Body)" w:hAnsi="Calibri (Body)" w:eastAsia="Calibri (Body)" w:cs="Calibri (Body)"/>
                 <w:sz w:val="16"/>
               </w:rPr>
-              <w:t xml:space="preserve">6 (15%)</w:t>
+              <w:t xml:space="preserve">6/39 (15%)</w:t>
             </w:r>
           </w:p>
         </w:tc>
@@ -1884,7 +1884,7 @@
                 <w:rFonts w:ascii="Calibri (Body)" w:hAnsi="Calibri (Body)" w:eastAsia="Calibri (Body)" w:cs="Calibri (Body)"/>
                 <w:sz w:val="16"/>
               </w:rPr>
-              <w:t xml:space="preserve">19 (49%)</w:t>
+              <w:t xml:space="preserve">19/39 (49%)</w:t>
             </w:r>
           </w:p>
         </w:tc>
@@ -1925,7 +1925,7 @@
                 <w:rFonts w:ascii="Calibri (Body)" w:hAnsi="Calibri (Body)" w:eastAsia="Calibri (Body)" w:cs="Calibri (Body)"/>
                 <w:sz w:val="16"/>
               </w:rPr>
-              <w:t xml:space="preserve">25 (64%)</w:t>
+              <w:t xml:space="preserve">25/39 (64%)</w:t>
             </w:r>
           </w:p>
         </w:tc>
@@ -1988,7 +1988,7 @@
                 <w:rFonts w:ascii="Calibri (Body)" w:hAnsi="Calibri (Body)" w:eastAsia="Calibri (Body)" w:cs="Calibri (Body)"/>
                 <w:sz w:val="16"/>
               </w:rPr>
-              <w:t xml:space="preserve">9 (23%)</w:t>
+              <w:t xml:space="preserve">9/39 (23%)</w:t>
             </w:r>
           </w:p>
         </w:tc>
@@ -2008,7 +2008,7 @@
                 <w:rFonts w:ascii="Calibri (Body)" w:hAnsi="Calibri (Body)" w:eastAsia="Calibri (Body)" w:cs="Calibri (Body)"/>
                 <w:sz w:val="16"/>
               </w:rPr>
-              <w:t xml:space="preserve">3 ( 8%)</w:t>
+              <w:t xml:space="preserve">3/39 ( 8%)</w:t>
             </w:r>
           </w:p>
         </w:tc>
@@ -2028,7 +2028,7 @@
                 <w:rFonts w:ascii="Calibri (Body)" w:hAnsi="Calibri (Body)" w:eastAsia="Calibri (Body)" w:cs="Calibri (Body)"/>
                 <w:sz w:val="16"/>
               </w:rPr>
-              <w:t xml:space="preserve">9 (23%)</w:t>
+              <w:t xml:space="preserve">9/39 (23%)</w:t>
             </w:r>
           </w:p>
         </w:tc>
@@ -2065,7 +2065,7 @@
                 <w:rFonts w:ascii="Calibri (Body)" w:hAnsi="Calibri (Body)" w:eastAsia="Calibri (Body)" w:cs="Calibri (Body)"/>
                 <w:sz w:val="16"/>
               </w:rPr>
-              <w:t xml:space="preserve">12 (31%)</w:t>
+              <w:t xml:space="preserve">12/39 (31%)</w:t>
             </w:r>
           </w:p>
         </w:tc>
@@ -2128,7 +2128,7 @@
                 <w:rFonts w:ascii="Calibri (Body)" w:hAnsi="Calibri (Body)" w:eastAsia="Calibri (Body)" w:cs="Calibri (Body)"/>
                 <w:sz w:val="16"/>
               </w:rPr>
-              <w:t xml:space="preserve">6 (15%)</w:t>
+              <w:t xml:space="preserve">6/39 (15%)</w:t>
             </w:r>
           </w:p>
         </w:tc>
@@ -2148,7 +2148,7 @@
                 <w:rFonts w:ascii="Calibri (Body)" w:hAnsi="Calibri (Body)" w:eastAsia="Calibri (Body)" w:cs="Calibri (Body)"/>
                 <w:sz w:val="16"/>
               </w:rPr>
-              <w:t xml:space="preserve">2 ( 5%)</w:t>
+              <w:t xml:space="preserve">2/39 ( 5%)</w:t>
             </w:r>
           </w:p>
         </w:tc>
@@ -2168,7 +2168,7 @@
                 <w:rFonts w:ascii="Calibri (Body)" w:hAnsi="Calibri (Body)" w:eastAsia="Calibri (Body)" w:cs="Calibri (Body)"/>
                 <w:sz w:val="16"/>
               </w:rPr>
-              <w:t xml:space="preserve">6 (15%)</w:t>
+              <w:t xml:space="preserve">6/39 (15%)</w:t>
             </w:r>
           </w:p>
         </w:tc>
@@ -2205,7 +2205,7 @@
                 <w:rFonts w:ascii="Calibri (Body)" w:hAnsi="Calibri (Body)" w:eastAsia="Calibri (Body)" w:cs="Calibri (Body)"/>
                 <w:sz w:val="16"/>
               </w:rPr>
-              <w:t xml:space="preserve">8 (21%)</w:t>
+              <w:t xml:space="preserve">8/39 (21%)</w:t>
             </w:r>
           </w:p>
         </w:tc>
@@ -2271,7 +2271,7 @@
                 <w:rFonts w:ascii="Calibri (Body)" w:hAnsi="Calibri (Body)" w:eastAsia="Calibri (Body)" w:cs="Calibri (Body)"/>
                 <w:sz w:val="16"/>
               </w:rPr>
-              <w:t xml:space="preserve">5 (13%)</w:t>
+              <w:t xml:space="preserve">5/39 (13%)</w:t>
             </w:r>
           </w:p>
         </w:tc>
@@ -2313,7 +2313,7 @@
                 <w:rFonts w:ascii="Calibri (Body)" w:hAnsi="Calibri (Body)" w:eastAsia="Calibri (Body)" w:cs="Calibri (Body)"/>
                 <w:sz w:val="16"/>
               </w:rPr>
-              <w:t xml:space="preserve">5 (13%)</w:t>
+              <w:t xml:space="preserve">5/39 (13%)</w:t>
             </w:r>
           </w:p>
         </w:tc>
@@ -2354,7 +2354,7 @@
                 <w:rFonts w:ascii="Calibri (Body)" w:hAnsi="Calibri (Body)" w:eastAsia="Calibri (Body)" w:cs="Calibri (Body)"/>
                 <w:sz w:val="16"/>
               </w:rPr>
-              <w:t xml:space="preserve">5 (13%)</w:t>
+              <w:t xml:space="preserve">5/39 (13%)</w:t>
             </w:r>
           </w:p>
         </w:tc>
@@ -2680,7 +2680,7 @@
                 <w:rFonts w:ascii="Calibri (Body)" w:hAnsi="Calibri (Body)" w:eastAsia="Calibri (Body)" w:cs="Calibri (Body)"/>
                 <w:sz w:val="16"/>
               </w:rPr>
-              <w:t xml:space="preserve">1 ( 3%)</w:t>
+              <w:t xml:space="preserve">1/39 ( 3%)</w:t>
             </w:r>
           </w:p>
         </w:tc>
@@ -2720,7 +2720,7 @@
                 <w:rFonts w:ascii="Calibri (Body)" w:hAnsi="Calibri (Body)" w:eastAsia="Calibri (Body)" w:cs="Calibri (Body)"/>
                 <w:sz w:val="16"/>
               </w:rPr>
-              <w:t xml:space="preserve">1 ( 3%)</w:t>
+              <w:t xml:space="preserve">1/39 ( 3%)</w:t>
             </w:r>
           </w:p>
         </w:tc>
@@ -2757,7 +2757,7 @@
                 <w:rFonts w:ascii="Calibri (Body)" w:hAnsi="Calibri (Body)" w:eastAsia="Calibri (Body)" w:cs="Calibri (Body)"/>
                 <w:sz w:val="16"/>
               </w:rPr>
-              <w:t xml:space="preserve">1 ( 3%)</w:t>
+              <w:t xml:space="preserve">1/39 ( 3%)</w:t>
             </w:r>
           </w:p>
         </w:tc>
@@ -3181,7 +3181,7 @@
                 <w:b w:val="true"/>
                 <w:sz w:val="16"/>
               </w:rPr>
-              <w:t xml:space="preserve">Sample Mean¹</w:t>
+              <w:t xml:space="preserve">Mean (SD)¹</w:t>
             </w:r>
           </w:p>
         </w:tc>
@@ -3354,27 +3354,27 @@
                 <w:rFonts w:ascii="Calibri (Body)" w:hAnsi="Calibri (Body)" w:eastAsia="Calibri (Body)" w:cs="Calibri (Body)"/>
                 <w:sz w:val="16"/>
               </w:rPr>
-              <w:t xml:space="preserve">12</w:t>
-            </w:r>
-          </w:p>
-        </w:tc>
-        <w:tc>
-          <w:tcPr>
-            <w:tcW w:w="0" w:type="auto"/>
-            <w:tcBorders>
-              <w:top w:val="single" w:color="000000"/>
-            </w:tcBorders>
-          </w:tcPr>
-          <w:p>
-            <w:pPr>
-              <w:spacing w:after="0"/>
-            </w:pPr>
-            <w:r>
-              <w:rPr>
-                <w:rFonts w:ascii="Calibri (Body)" w:hAnsi="Calibri (Body)" w:eastAsia="Calibri (Body)" w:cs="Calibri (Body)"/>
-                <w:sz w:val="16"/>
-              </w:rPr>
-              <w:t xml:space="preserve">140</w:t>
+              <w:t xml:space="preserve">12/33</w:t>
+            </w:r>
+          </w:p>
+        </w:tc>
+        <w:tc>
+          <w:tcPr>
+            <w:tcW w:w="0" w:type="auto"/>
+            <w:tcBorders>
+              <w:top w:val="single" w:color="000000"/>
+            </w:tcBorders>
+          </w:tcPr>
+          <w:p>
+            <w:pPr>
+              <w:spacing w:after="0"/>
+            </w:pPr>
+            <w:r>
+              <w:rPr>
+                <w:rFonts w:ascii="Calibri (Body)" w:hAnsi="Calibri (Body)" w:eastAsia="Calibri (Body)" w:cs="Calibri (Body)"/>
+                <w:sz w:val="16"/>
+              </w:rPr>
+              <w:t xml:space="preserve">291 (379)</w:t>
             </w:r>
           </w:p>
         </w:tc>
@@ -3456,27 +3456,27 @@
                 <w:rFonts w:ascii="Calibri (Body)" w:hAnsi="Calibri (Body)" w:eastAsia="Calibri (Body)" w:cs="Calibri (Body)"/>
                 <w:sz w:val="16"/>
               </w:rPr>
-              <w:t xml:space="preserve">21</w:t>
-            </w:r>
-          </w:p>
-        </w:tc>
-        <w:tc>
-          <w:tcPr>
-            <w:tcW w:w="0" w:type="auto"/>
-            <w:tcBorders>
-              <w:bottom w:val="single" w:color="000000"/>
-            </w:tcBorders>
-          </w:tcPr>
-          <w:p>
-            <w:pPr>
-              <w:spacing w:after="0"/>
-            </w:pPr>
-            <w:r>
-              <w:rPr>
-                <w:rFonts w:ascii="Calibri (Body)" w:hAnsi="Calibri (Body)" w:eastAsia="Calibri (Body)" w:cs="Calibri (Body)"/>
-                <w:sz w:val="16"/>
-              </w:rPr>
-              <w:t xml:space="preserve">569</w:t>
+              <w:t xml:space="preserve">21/33</w:t>
+            </w:r>
+          </w:p>
+        </w:tc>
+        <w:tc>
+          <w:tcPr>
+            <w:tcW w:w="0" w:type="auto"/>
+            <w:tcBorders>
+              <w:bottom w:val="single" w:color="000000"/>
+            </w:tcBorders>
+          </w:tcPr>
+          <w:p>
+            <w:pPr>
+              <w:spacing w:after="0"/>
+            </w:pPr>
+            <w:r>
+              <w:rPr>
+                <w:rFonts w:ascii="Calibri (Body)" w:hAnsi="Calibri (Body)" w:eastAsia="Calibri (Body)" w:cs="Calibri (Body)"/>
+                <w:sz w:val="16"/>
+              </w:rPr>
+              <w:t xml:space="preserve">667 (367)</w:t>
             </w:r>
           </w:p>
         </w:tc>
@@ -3544,27 +3544,27 @@
                 <w:rFonts w:ascii="Calibri (Body)" w:hAnsi="Calibri (Body)" w:eastAsia="Calibri (Body)" w:cs="Calibri (Body)"/>
                 <w:sz w:val="16"/>
               </w:rPr>
-              <w:t xml:space="preserve">6</w:t>
-            </w:r>
-          </w:p>
-        </w:tc>
-        <w:tc>
-          <w:tcPr>
-            <w:tcW w:w="0" w:type="auto"/>
-            <w:tcBorders>
-              <w:top w:val="single" w:color="000000"/>
-            </w:tcBorders>
-          </w:tcPr>
-          <w:p>
-            <w:pPr>
-              <w:spacing w:after="0"/>
-            </w:pPr>
-            <w:r>
-              <w:rPr>
-                <w:rFonts w:ascii="Calibri (Body)" w:hAnsi="Calibri (Body)" w:eastAsia="Calibri (Body)" w:cs="Calibri (Body)"/>
-                <w:sz w:val="16"/>
-              </w:rPr>
-              <w:t xml:space="preserve">888</w:t>
+              <w:t xml:space="preserve">6/27</w:t>
+            </w:r>
+          </w:p>
+        </w:tc>
+        <w:tc>
+          <w:tcPr>
+            <w:tcW w:w="0" w:type="auto"/>
+            <w:tcBorders>
+              <w:top w:val="single" w:color="000000"/>
+            </w:tcBorders>
+          </w:tcPr>
+          <w:p>
+            <w:pPr>
+              <w:spacing w:after="0"/>
+            </w:pPr>
+            <w:r>
+              <w:rPr>
+                <w:rFonts w:ascii="Calibri (Body)" w:hAnsi="Calibri (Body)" w:eastAsia="Calibri (Body)" w:cs="Calibri (Body)"/>
+                <w:sz w:val="16"/>
+              </w:rPr>
+              <w:t xml:space="preserve">1158 (893)</w:t>
             </w:r>
           </w:p>
         </w:tc>
@@ -3646,27 +3646,27 @@
                 <w:rFonts w:ascii="Calibri (Body)" w:hAnsi="Calibri (Body)" w:eastAsia="Calibri (Body)" w:cs="Calibri (Body)"/>
                 <w:sz w:val="16"/>
               </w:rPr>
-              <w:t xml:space="preserve">21</w:t>
-            </w:r>
-          </w:p>
-        </w:tc>
-        <w:tc>
-          <w:tcPr>
-            <w:tcW w:w="0" w:type="auto"/>
-            <w:tcBorders>
-              <w:bottom w:val="single" w:color="000000"/>
-            </w:tcBorders>
-          </w:tcPr>
-          <w:p>
-            <w:pPr>
-              <w:spacing w:after="0"/>
-            </w:pPr>
-            <w:r>
-              <w:rPr>
-                <w:rFonts w:ascii="Calibri (Body)" w:hAnsi="Calibri (Body)" w:eastAsia="Calibri (Body)" w:cs="Calibri (Body)"/>
-                <w:sz w:val="16"/>
-              </w:rPr>
-              <w:t xml:space="preserve">569</w:t>
+              <w:t xml:space="preserve">21/27</w:t>
+            </w:r>
+          </w:p>
+        </w:tc>
+        <w:tc>
+          <w:tcPr>
+            <w:tcW w:w="0" w:type="auto"/>
+            <w:tcBorders>
+              <w:bottom w:val="single" w:color="000000"/>
+            </w:tcBorders>
+          </w:tcPr>
+          <w:p>
+            <w:pPr>
+              <w:spacing w:after="0"/>
+            </w:pPr>
+            <w:r>
+              <w:rPr>
+                <w:rFonts w:ascii="Calibri (Body)" w:hAnsi="Calibri (Body)" w:eastAsia="Calibri (Body)" w:cs="Calibri (Body)"/>
+                <w:sz w:val="16"/>
+              </w:rPr>
+              <w:t xml:space="preserve">667 (367)</w:t>
             </w:r>
           </w:p>
         </w:tc>
@@ -3734,27 +3734,27 @@
                 <w:rFonts w:ascii="Calibri (Body)" w:hAnsi="Calibri (Body)" w:eastAsia="Calibri (Body)" w:cs="Calibri (Body)"/>
                 <w:sz w:val="16"/>
               </w:rPr>
-              <w:t xml:space="preserve">12</w:t>
-            </w:r>
-          </w:p>
-        </w:tc>
-        <w:tc>
-          <w:tcPr>
-            <w:tcW w:w="0" w:type="auto"/>
-            <w:tcBorders>
-              <w:top w:val="single" w:color="000000"/>
-            </w:tcBorders>
-          </w:tcPr>
-          <w:p>
-            <w:pPr>
-              <w:spacing w:after="0"/>
-            </w:pPr>
-            <w:r>
-              <w:rPr>
-                <w:rFonts w:ascii="Calibri (Body)" w:hAnsi="Calibri (Body)" w:eastAsia="Calibri (Body)" w:cs="Calibri (Body)"/>
-                <w:sz w:val="16"/>
-              </w:rPr>
-              <w:t xml:space="preserve">140</w:t>
+              <w:t xml:space="preserve">12/39</w:t>
+            </w:r>
+          </w:p>
+        </w:tc>
+        <w:tc>
+          <w:tcPr>
+            <w:tcW w:w="0" w:type="auto"/>
+            <w:tcBorders>
+              <w:top w:val="single" w:color="000000"/>
+            </w:tcBorders>
+          </w:tcPr>
+          <w:p>
+            <w:pPr>
+              <w:spacing w:after="0"/>
+            </w:pPr>
+            <w:r>
+              <w:rPr>
+                <w:rFonts w:ascii="Calibri (Body)" w:hAnsi="Calibri (Body)" w:eastAsia="Calibri (Body)" w:cs="Calibri (Body)"/>
+                <w:sz w:val="16"/>
+              </w:rPr>
+              <w:t xml:space="preserve">291 (379)</w:t>
             </w:r>
           </w:p>
         </w:tc>
@@ -3836,27 +3836,27 @@
                 <w:rFonts w:ascii="Calibri (Body)" w:hAnsi="Calibri (Body)" w:eastAsia="Calibri (Body)" w:cs="Calibri (Body)"/>
                 <w:sz w:val="16"/>
               </w:rPr>
-              <w:t xml:space="preserve">27</w:t>
-            </w:r>
-          </w:p>
-        </w:tc>
-        <w:tc>
-          <w:tcPr>
-            <w:tcW w:w="0" w:type="auto"/>
-            <w:tcBorders>
-              <w:bottom w:val="single" w:color="000000"/>
-            </w:tcBorders>
-          </w:tcPr>
-          <w:p>
-            <w:pPr>
-              <w:spacing w:after="0"/>
-            </w:pPr>
-            <w:r>
-              <w:rPr>
-                <w:rFonts w:ascii="Calibri (Body)" w:hAnsi="Calibri (Body)" w:eastAsia="Calibri (Body)" w:cs="Calibri (Body)"/>
-                <w:sz w:val="16"/>
-              </w:rPr>
-              <w:t xml:space="preserve">625</w:t>
+              <w:t xml:space="preserve">27/39</w:t>
+            </w:r>
+          </w:p>
+        </w:tc>
+        <w:tc>
+          <w:tcPr>
+            <w:tcW w:w="0" w:type="auto"/>
+            <w:tcBorders>
+              <w:bottom w:val="single" w:color="000000"/>
+            </w:tcBorders>
+          </w:tcPr>
+          <w:p>
+            <w:pPr>
+              <w:spacing w:after="0"/>
+            </w:pPr>
+            <w:r>
+              <w:rPr>
+                <w:rFonts w:ascii="Calibri (Body)" w:hAnsi="Calibri (Body)" w:eastAsia="Calibri (Body)" w:cs="Calibri (Body)"/>
+                <w:sz w:val="16"/>
+              </w:rPr>
+              <w:t xml:space="preserve">769 (534)</w:t>
             </w:r>
           </w:p>
         </w:tc>
@@ -4011,27 +4011,27 @@
                 <w:rFonts w:ascii="Calibri (Body)" w:hAnsi="Calibri (Body)" w:eastAsia="Calibri (Body)" w:cs="Calibri (Body)"/>
                 <w:sz w:val="16"/>
               </w:rPr>
-              <w:t xml:space="preserve">12</w:t>
-            </w:r>
-          </w:p>
-        </w:tc>
-        <w:tc>
-          <w:tcPr>
-            <w:tcW w:w="0" w:type="auto"/>
-            <w:tcBorders>
-              <w:top w:val="single" w:color="000000"/>
-            </w:tcBorders>
-          </w:tcPr>
-          <w:p>
-            <w:pPr>
-              <w:spacing w:after="0"/>
-            </w:pPr>
-            <w:r>
-              <w:rPr>
-                <w:rFonts w:ascii="Calibri (Body)" w:hAnsi="Calibri (Body)" w:eastAsia="Calibri (Body)" w:cs="Calibri (Body)"/>
-                <w:sz w:val="16"/>
-              </w:rPr>
-              <w:t xml:space="preserve">28.2</w:t>
+              <w:t xml:space="preserve">12/33</w:t>
+            </w:r>
+          </w:p>
+        </w:tc>
+        <w:tc>
+          <w:tcPr>
+            <w:tcW w:w="0" w:type="auto"/>
+            <w:tcBorders>
+              <w:top w:val="single" w:color="000000"/>
+            </w:tcBorders>
+          </w:tcPr>
+          <w:p>
+            <w:pPr>
+              <w:spacing w:after="0"/>
+            </w:pPr>
+            <w:r>
+              <w:rPr>
+                <w:rFonts w:ascii="Calibri (Body)" w:hAnsi="Calibri (Body)" w:eastAsia="Calibri (Body)" w:cs="Calibri (Body)"/>
+                <w:sz w:val="16"/>
+              </w:rPr>
+              <w:t xml:space="preserve">28.2 (31.1)</w:t>
             </w:r>
           </w:p>
         </w:tc>
@@ -4113,27 +4113,27 @@
                 <w:rFonts w:ascii="Calibri (Body)" w:hAnsi="Calibri (Body)" w:eastAsia="Calibri (Body)" w:cs="Calibri (Body)"/>
                 <w:sz w:val="16"/>
               </w:rPr>
-              <w:t xml:space="preserve">21</w:t>
-            </w:r>
-          </w:p>
-        </w:tc>
-        <w:tc>
-          <w:tcPr>
-            <w:tcW w:w="0" w:type="auto"/>
-            <w:tcBorders>
-              <w:bottom w:val="single" w:color="000000"/>
-            </w:tcBorders>
-          </w:tcPr>
-          <w:p>
-            <w:pPr>
-              <w:spacing w:after="0"/>
-            </w:pPr>
-            <w:r>
-              <w:rPr>
-                <w:rFonts w:ascii="Calibri (Body)" w:hAnsi="Calibri (Body)" w:eastAsia="Calibri (Body)" w:cs="Calibri (Body)"/>
-                <w:sz w:val="16"/>
-              </w:rPr>
-              <w:t xml:space="preserve">27.6</w:t>
+              <w:t xml:space="preserve">21/33</w:t>
+            </w:r>
+          </w:p>
+        </w:tc>
+        <w:tc>
+          <w:tcPr>
+            <w:tcW w:w="0" w:type="auto"/>
+            <w:tcBorders>
+              <w:bottom w:val="single" w:color="000000"/>
+            </w:tcBorders>
+          </w:tcPr>
+          <w:p>
+            <w:pPr>
+              <w:spacing w:after="0"/>
+            </w:pPr>
+            <w:r>
+              <w:rPr>
+                <w:rFonts w:ascii="Calibri (Body)" w:hAnsi="Calibri (Body)" w:eastAsia="Calibri (Body)" w:cs="Calibri (Body)"/>
+                <w:sz w:val="16"/>
+              </w:rPr>
+              <w:t xml:space="preserve">27.6 (15.4)</w:t>
             </w:r>
           </w:p>
         </w:tc>
@@ -4201,27 +4201,27 @@
                 <w:rFonts w:ascii="Calibri (Body)" w:hAnsi="Calibri (Body)" w:eastAsia="Calibri (Body)" w:cs="Calibri (Body)"/>
                 <w:sz w:val="16"/>
               </w:rPr>
-              <w:t xml:space="preserve">6</w:t>
-            </w:r>
-          </w:p>
-        </w:tc>
-        <w:tc>
-          <w:tcPr>
-            <w:tcW w:w="0" w:type="auto"/>
-            <w:tcBorders>
-              <w:top w:val="single" w:color="000000"/>
-            </w:tcBorders>
-          </w:tcPr>
-          <w:p>
-            <w:pPr>
-              <w:spacing w:after="0"/>
-            </w:pPr>
-            <w:r>
-              <w:rPr>
-                <w:rFonts w:ascii="Calibri (Body)" w:hAnsi="Calibri (Body)" w:eastAsia="Calibri (Body)" w:cs="Calibri (Body)"/>
-                <w:sz w:val="16"/>
-              </w:rPr>
-              <w:t xml:space="preserve">36.2</w:t>
+              <w:t xml:space="preserve">6/27</w:t>
+            </w:r>
+          </w:p>
+        </w:tc>
+        <w:tc>
+          <w:tcPr>
+            <w:tcW w:w="0" w:type="auto"/>
+            <w:tcBorders>
+              <w:top w:val="single" w:color="000000"/>
+            </w:tcBorders>
+          </w:tcPr>
+          <w:p>
+            <w:pPr>
+              <w:spacing w:after="0"/>
+            </w:pPr>
+            <w:r>
+              <w:rPr>
+                <w:rFonts w:ascii="Calibri (Body)" w:hAnsi="Calibri (Body)" w:eastAsia="Calibri (Body)" w:cs="Calibri (Body)"/>
+                <w:sz w:val="16"/>
+              </w:rPr>
+              <w:t xml:space="preserve">36.2 (26.4)</w:t>
             </w:r>
           </w:p>
         </w:tc>
@@ -4303,27 +4303,27 @@
                 <w:rFonts w:ascii="Calibri (Body)" w:hAnsi="Calibri (Body)" w:eastAsia="Calibri (Body)" w:cs="Calibri (Body)"/>
                 <w:sz w:val="16"/>
               </w:rPr>
-              <w:t xml:space="preserve">21</w:t>
-            </w:r>
-          </w:p>
-        </w:tc>
-        <w:tc>
-          <w:tcPr>
-            <w:tcW w:w="0" w:type="auto"/>
-            <w:tcBorders>
-              <w:bottom w:val="single" w:color="000000"/>
-            </w:tcBorders>
-          </w:tcPr>
-          <w:p>
-            <w:pPr>
-              <w:spacing w:after="0"/>
-            </w:pPr>
-            <w:r>
-              <w:rPr>
-                <w:rFonts w:ascii="Calibri (Body)" w:hAnsi="Calibri (Body)" w:eastAsia="Calibri (Body)" w:cs="Calibri (Body)"/>
-                <w:sz w:val="16"/>
-              </w:rPr>
-              <w:t xml:space="preserve">27.6</w:t>
+              <w:t xml:space="preserve">21/27</w:t>
+            </w:r>
+          </w:p>
+        </w:tc>
+        <w:tc>
+          <w:tcPr>
+            <w:tcW w:w="0" w:type="auto"/>
+            <w:tcBorders>
+              <w:bottom w:val="single" w:color="000000"/>
+            </w:tcBorders>
+          </w:tcPr>
+          <w:p>
+            <w:pPr>
+              <w:spacing w:after="0"/>
+            </w:pPr>
+            <w:r>
+              <w:rPr>
+                <w:rFonts w:ascii="Calibri (Body)" w:hAnsi="Calibri (Body)" w:eastAsia="Calibri (Body)" w:cs="Calibri (Body)"/>
+                <w:sz w:val="16"/>
+              </w:rPr>
+              <w:t xml:space="preserve">27.6 (15.4)</w:t>
             </w:r>
           </w:p>
         </w:tc>
@@ -4391,27 +4391,27 @@
                 <w:rFonts w:ascii="Calibri (Body)" w:hAnsi="Calibri (Body)" w:eastAsia="Calibri (Body)" w:cs="Calibri (Body)"/>
                 <w:sz w:val="16"/>
               </w:rPr>
-              <w:t xml:space="preserve">12</w:t>
-            </w:r>
-          </w:p>
-        </w:tc>
-        <w:tc>
-          <w:tcPr>
-            <w:tcW w:w="0" w:type="auto"/>
-            <w:tcBorders>
-              <w:top w:val="single" w:color="000000"/>
-            </w:tcBorders>
-          </w:tcPr>
-          <w:p>
-            <w:pPr>
-              <w:spacing w:after="0"/>
-            </w:pPr>
-            <w:r>
-              <w:rPr>
-                <w:rFonts w:ascii="Calibri (Body)" w:hAnsi="Calibri (Body)" w:eastAsia="Calibri (Body)" w:cs="Calibri (Body)"/>
-                <w:sz w:val="16"/>
-              </w:rPr>
-              <w:t xml:space="preserve">28.2</w:t>
+              <w:t xml:space="preserve">12/39</w:t>
+            </w:r>
+          </w:p>
+        </w:tc>
+        <w:tc>
+          <w:tcPr>
+            <w:tcW w:w="0" w:type="auto"/>
+            <w:tcBorders>
+              <w:top w:val="single" w:color="000000"/>
+            </w:tcBorders>
+          </w:tcPr>
+          <w:p>
+            <w:pPr>
+              <w:spacing w:after="0"/>
+            </w:pPr>
+            <w:r>
+              <w:rPr>
+                <w:rFonts w:ascii="Calibri (Body)" w:hAnsi="Calibri (Body)" w:eastAsia="Calibri (Body)" w:cs="Calibri (Body)"/>
+                <w:sz w:val="16"/>
+              </w:rPr>
+              <w:t xml:space="preserve">28.2 (31.1)</w:t>
             </w:r>
           </w:p>
         </w:tc>
@@ -4493,27 +4493,27 @@
                 <w:rFonts w:ascii="Calibri (Body)" w:hAnsi="Calibri (Body)" w:eastAsia="Calibri (Body)" w:cs="Calibri (Body)"/>
                 <w:sz w:val="16"/>
               </w:rPr>
-              <w:t xml:space="preserve">27</w:t>
-            </w:r>
-          </w:p>
-        </w:tc>
-        <w:tc>
-          <w:tcPr>
-            <w:tcW w:w="0" w:type="auto"/>
-            <w:tcBorders>
-              <w:bottom w:val="single" w:color="000000"/>
-            </w:tcBorders>
-          </w:tcPr>
-          <w:p>
-            <w:pPr>
-              <w:spacing w:after="0"/>
-            </w:pPr>
-            <w:r>
-              <w:rPr>
-                <w:rFonts w:ascii="Calibri (Body)" w:hAnsi="Calibri (Body)" w:eastAsia="Calibri (Body)" w:cs="Calibri (Body)"/>
-                <w:sz w:val="16"/>
-              </w:rPr>
-              <w:t xml:space="preserve">29.5</w:t>
+              <w:t xml:space="preserve">27/39</w:t>
+            </w:r>
+          </w:p>
+        </w:tc>
+        <w:tc>
+          <w:tcPr>
+            <w:tcW w:w="0" w:type="auto"/>
+            <w:tcBorders>
+              <w:bottom w:val="single" w:color="000000"/>
+            </w:tcBorders>
+          </w:tcPr>
+          <w:p>
+            <w:pPr>
+              <w:spacing w:after="0"/>
+            </w:pPr>
+            <w:r>
+              <w:rPr>
+                <w:rFonts w:ascii="Calibri (Body)" w:hAnsi="Calibri (Body)" w:eastAsia="Calibri (Body)" w:cs="Calibri (Body)"/>
+                <w:sz w:val="16"/>
+              </w:rPr>
+              <w:t xml:space="preserve">29.5 (18.0)</w:t>
             </w:r>
           </w:p>
         </w:tc>
@@ -12481,7 +12481,7 @@
 </file>
 
 <file path=word/styles.xml><?xml version="1.0" encoding="utf-8"?>
-<w:styles xmlns:w="http://schemas.openxmlformats.org/wordprocessingml/2006/main" xmlns:m="http://schemas.openxmlformats.org/officeDocument/2006/math" xmlns:w14="http://schemas.microsoft.com/office/word/2010/wordml" xmlns:r="http://schemas.openxmlformats.org/officeDocument/2006/relationships" xmlns:wp="http://schemas.openxmlformats.org/drawingml/2006/wordprocessingDrawing" xmlns:a="http://schemas.openxmlformats.org/drawingml/2006/main" xmlns:wp14="http://schemas.microsoft.com/office/word/2010/wordprocessingDrawing" xmlns:mc="http://schemas.openxmlformats.org/markup-compatibility/2006" xmlns:w15="http://schemas.microsoft.com/office/word/2012/wordml" xmlns:a14="http://schemas.microsoft.com/office/drawing/2010/main" xmlns:sl="http://schemas.openxmlformats.org/schemaLibrary/2006/main" xmlns:wne="http://schemas.microsoft.com/office/word/2006/wordml" xmlns:c="http://schemas.openxmlformats.org/drawingml/2006/chart" xmlns:cdr="http://schemas.openxmlformats.org/drawingml/2006/chartDrawing" xmlns:c14="http://schemas.microsoft.com/office/drawing/2007/8/2/chart" xmlns:dgm="http://schemas.openxmlformats.org/drawingml/2006/diagram" xmlns:pic="http://schemas.openxmlformats.org/drawingml/2006/picture" xmlns:xdr="http://schemas.openxmlformats.org/drawingml/2006/spreadsheetDrawing" xmlns:dsp="http://schemas.microsoft.com/office/drawing/2008/diagram" xmlns:xvml="urn:schemas-microsoft-com:office:excel" xmlns:o="urn:schemas-microsoft-com:office:office" xmlns:v="urn:schemas-microsoft-com:vml" xmlns:w10="urn:schemas-microsoft-com:office:word" xmlns:pvml="urn:schemas-microsoft-com:office:powerpoint" xmlns:cppr="http://schemas.microsoft.com/office/2006/coverPageProps" xmlns:odx="http://opendope.org/xpaths" xmlns:odc="http://opendope.org/conditions" xmlns:odq="http://opendope.org/questions" xmlns:oda="http://opendope.org/answers" xmlns:odi="http://opendope.org/components" xmlns:odgm="http://opendope.org/SmartArt/DataHierarchy" xmlns:b="http://schemas.openxmlformats.org/officeDocument/2006/bibliography" xmlns:msink="http://schemas.microsoft.com/ink/2010/main" xmlns:cdr14="http://schemas.microsoft.com/office/drawing/2010/chartDrawing" xmlns:c15="http://schemas.microsoft.com/office/drawing/2012/chart" xmlns:cs="http://schemas.microsoft.com/office/drawing/2012/chartStyle" xmlns:ns38="http://www.w3.org/1998/Math/MathML" xmlns:ns39="http://www.w3.org/2003/InkML" xmlns:a13cmd="http://schemas.microsoft.com/office/drawing/2013/main/command" xmlns:cx="http://schemas.microsoft.com/office/drawing/2014/chartex" xmlns:c16="http://schemas.microsoft.com/office/drawing/2014/chart" xmlns:dgm1611="http://schemas.microsoft.com/office/drawing/2016/11/diagram" xmlns:c173="http://schemas.microsoft.com/office/drawing/2017/03/chart" xmlns:am3d="http://schemas.microsoft.com/office/drawing/2017/model3d" xmlns:an18="http://schemas.microsoft.com/office/drawing/2018/animation" xmlns:anam3d="http://schemas.microsoft.com/office/drawing/2018/animation/model3d" xmlns:iact="http://schemas.microsoft.com/office/powerpoint/2014/inkAction" xmlns:thm15="http://schemas.microsoft.com/office/thememl/2012/main" xmlns:wps="http://schemas.microsoft.com/office/word/2010/wordprocessingShape" xmlns:wpc="http://schemas.microsoft.com/office/word/2010/wordprocessingCanvas" xmlns:wpg="http://schemas.microsoft.com/office/word/2010/wordprocessingGroup" xmlns:w16se="http://schemas.microsoft.com/office/word/2015/wordml/symex" xmlns:w16cid="http://schemas.microsoft.com/office/word/2016/wordml/cid" xmlns:wetp="http://schemas.microsoft.com/office/webextensions/taskpanes/2010/11" xmlns:we="http://schemas.microsoft.com/office/webextensions/webextension/2010/11" xmlns:comp="http://schemas.openxmlformats.org/drawingml/2006/compatibility" xmlns:lc="http://schemas.openxmlformats.org/drawingml/2006/lockedCanvas" xmlns:dgm14="http://schemas.microsoft.com/office/drawing/2010/diagram" xmlns:a15="http://schemas.microsoft.com/office/drawing/2012/main" xmlns:pic14="http://schemas.microsoft.com/office/drawing/2010/picture" xmlns:c16ac="http://schemas.microsoft.com/office/drawing/2014/chart/ac" xmlns:a16="http://schemas.microsoft.com/office/drawing/2014/main" xmlns:a1611="http://schemas.microsoft.com/office/drawing/2016/11/main" xmlns:dgm1612="http://schemas.microsoft.com/office/drawing/2016/12/diagram" xmlns:a16svg="http://schemas.microsoft.com/office/drawing/2016/SVG/main" xmlns:adec="http://schemas.microsoft.com/office/drawing/2017/decorative" xmlns:a18hc="http://schemas.microsoft.com/office/drawing/2018/hyperlinkcolor" xmlns:wp15="http://schemas.microsoft.com/office/word/2012/wordprocessingDrawing">
+<w:styles xmlns:w="http://schemas.openxmlformats.org/wordprocessingml/2006/main" xmlns:r="http://schemas.openxmlformats.org/officeDocument/2006/relationships" xmlns:m="http://schemas.openxmlformats.org/officeDocument/2006/math" xmlns:w14="http://schemas.microsoft.com/office/word/2010/wordml" xmlns:wp="http://schemas.openxmlformats.org/drawingml/2006/wordprocessingDrawing" xmlns:a="http://schemas.openxmlformats.org/drawingml/2006/main" xmlns:wp14="http://schemas.microsoft.com/office/word/2010/wordprocessingDrawing" xmlns:w15="http://schemas.microsoft.com/office/word/2012/wordml" xmlns:mc="http://schemas.openxmlformats.org/markup-compatibility/2006" xmlns:a14="http://schemas.microsoft.com/office/drawing/2010/main" xmlns:sl="http://schemas.openxmlformats.org/schemaLibrary/2006/main" xmlns:wne="http://schemas.microsoft.com/office/word/2006/wordml" xmlns:c="http://schemas.openxmlformats.org/drawingml/2006/chart" xmlns:cdr="http://schemas.openxmlformats.org/drawingml/2006/chartDrawing" xmlns:c14="http://schemas.microsoft.com/office/drawing/2007/8/2/chart" xmlns:dgm="http://schemas.openxmlformats.org/drawingml/2006/diagram" xmlns:pic="http://schemas.openxmlformats.org/drawingml/2006/picture" xmlns:xdr="http://schemas.openxmlformats.org/drawingml/2006/spreadsheetDrawing" xmlns:dsp="http://schemas.microsoft.com/office/drawing/2008/diagram" xmlns:xvml="urn:schemas-microsoft-com:office:excel" xmlns:o="urn:schemas-microsoft-com:office:office" xmlns:v="urn:schemas-microsoft-com:vml" xmlns:w10="urn:schemas-microsoft-com:office:word" xmlns:pvml="urn:schemas-microsoft-com:office:powerpoint" xmlns:cppr="http://schemas.microsoft.com/office/2006/coverPageProps" xmlns:odx="http://opendope.org/xpaths" xmlns:odc="http://opendope.org/conditions" xmlns:odq="http://opendope.org/questions" xmlns:oda="http://opendope.org/answers" xmlns:odi="http://opendope.org/components" xmlns:odgm="http://opendope.org/SmartArt/DataHierarchy" xmlns:b="http://schemas.openxmlformats.org/officeDocument/2006/bibliography" xmlns:msink="http://schemas.microsoft.com/ink/2010/main" xmlns:cdr14="http://schemas.microsoft.com/office/drawing/2010/chartDrawing" xmlns:c15="http://schemas.microsoft.com/office/drawing/2012/chart" xmlns:cs="http://schemas.microsoft.com/office/drawing/2012/chartStyle" xmlns:ns38="http://www.w3.org/1998/Math/MathML" xmlns:ns39="http://www.w3.org/2003/InkML" xmlns:a13cmd="http://schemas.microsoft.com/office/drawing/2013/main/command" xmlns:cx="http://schemas.microsoft.com/office/drawing/2014/chartex" xmlns:c16="http://schemas.microsoft.com/office/drawing/2014/chart" xmlns:dgm1611="http://schemas.microsoft.com/office/drawing/2016/11/diagram" xmlns:c173="http://schemas.microsoft.com/office/drawing/2017/03/chart" xmlns:am3d="http://schemas.microsoft.com/office/drawing/2017/model3d" xmlns:an18="http://schemas.microsoft.com/office/drawing/2018/animation" xmlns:anam3d="http://schemas.microsoft.com/office/drawing/2018/animation/model3d" xmlns:iact="http://schemas.microsoft.com/office/powerpoint/2014/inkAction" xmlns:thm15="http://schemas.microsoft.com/office/thememl/2012/main" xmlns:wps="http://schemas.microsoft.com/office/word/2010/wordprocessingShape" xmlns:wpc="http://schemas.microsoft.com/office/word/2010/wordprocessingCanvas" xmlns:wpg="http://schemas.microsoft.com/office/word/2010/wordprocessingGroup" xmlns:w16se="http://schemas.microsoft.com/office/word/2015/wordml/symex" xmlns:w16cid="http://schemas.microsoft.com/office/word/2016/wordml/cid" xmlns:wetp="http://schemas.microsoft.com/office/webextensions/taskpanes/2010/11" xmlns:we="http://schemas.microsoft.com/office/webextensions/webextension/2010/11" xmlns:comp="http://schemas.openxmlformats.org/drawingml/2006/compatibility" xmlns:lc="http://schemas.openxmlformats.org/drawingml/2006/lockedCanvas" xmlns:dgm14="http://schemas.microsoft.com/office/drawing/2010/diagram" xmlns:a15="http://schemas.microsoft.com/office/drawing/2012/main" xmlns:pic14="http://schemas.microsoft.com/office/drawing/2010/picture" xmlns:c16ac="http://schemas.microsoft.com/office/drawing/2014/chart/ac" xmlns:a16="http://schemas.microsoft.com/office/drawing/2014/main" xmlns:a1611="http://schemas.microsoft.com/office/drawing/2016/11/main" xmlns:dgm1612="http://schemas.microsoft.com/office/drawing/2016/12/diagram" xmlns:a16svg="http://schemas.microsoft.com/office/drawing/2016/SVG/main" xmlns:adec="http://schemas.microsoft.com/office/drawing/2017/decorative" xmlns:a18hc="http://schemas.microsoft.com/office/drawing/2018/hyperlinkcolor" xmlns:wp15="http://schemas.microsoft.com/office/word/2012/wordprocessingDrawing">
   <w:docDefaults>
     <w:rPrDefault>
       <w:rPr>

</xml_diff>